<commit_message>
Kommentare im Content Doc bearbeitet
</commit_message>
<xml_diff>
--- a/05 Content.docx
+++ b/05 Content.docx
@@ -44,7 +44,6 @@
             <w:pStyle w:val="ToCTitle"/>
           </w:pPr>
         </w:p>
-        <w:commentRangeStart w:id="1"/>
         <w:p>
           <w:pPr>
             <w:pStyle w:val="TOC1"/>
@@ -6696,13 +6695,6 @@
           <w:r>
             <w:fldChar w:fldCharType="end"/>
           </w:r>
-          <w:commentRangeEnd w:id="1"/>
-          <w:r>
-            <w:rPr>
-              <w:rStyle w:val="CommentReference"/>
-            </w:rPr>
-            <w:commentReference w:id="1"/>
-          </w:r>
         </w:p>
       </w:sdtContent>
     </w:sdt>
@@ -7099,23 +7091,7 @@
           </w:tcPr>
           <w:p>
             <w:r>
-              <w:t xml:space="preserve">Eine Hochzeitsveranstaltung fasst viele Einzelaktionen zusammen: angefangen von der standesamtlichen und kirchlichen Trauung, Buchung bzw. Reservierung von Veranstaltungsorten, Catering (Essen und Getränke getrennt </w:t>
-            </w:r>
-            <w:proofErr w:type="spellStart"/>
-            <w:r>
-              <w:t>verwaltbar</w:t>
-            </w:r>
-            <w:proofErr w:type="spellEnd"/>
-            <w:r>
-              <w:t xml:space="preserve">) über Erstellung und/oder Druck von Einladungen, Tischkarten, diverse Besorgungen, Organisation und Buchung von Übernachtungen und dem Hochzeitsfahrzeug bis zur Organisation und Durchführung der Dekoration (in Standesamt, Kirche und Festsaal) </w:t>
-            </w:r>
-            <w:proofErr w:type="spellStart"/>
-            <w:r>
-              <w:t>uvm</w:t>
-            </w:r>
-            <w:proofErr w:type="spellEnd"/>
-            <w:r>
-              <w:t>.</w:t>
+              <w:t>Eine Hochzeitsveranstaltung fasst viele Einzelaktionen zusammen: angefangen von der standesamtlichen und kirchlichen Trauung, Buchung bzw. Reservierung von Veranstaltungsorten, Catering (Essen und Getränke getrennt verwaltbar) über Erstellung und/oder Druck von Einladungen, Tischkarten, diverse Besorgungen, Organisation und Buchung von Übernachtungen und dem Hochzeitsfahrzeug bis zur Organisation und Durchführung der Dekoration (in Standesamt, Kirche und Festsaal) uvm.</w:t>
             </w:r>
           </w:p>
         </w:tc>
@@ -8643,15 +8619,7 @@
       </w:r>
       <w:proofErr w:type="spellEnd"/>
       <w:r>
-        <w:t xml:space="preserve"> Entitäten als Entitätsset zu exportieren, was in den Bereichen geschieht, wo entsprechende Entitätstypen verwaltet werden. Für den Ablaufplan lässt sich auswählen welche Aktionen in die </w:t>
-      </w:r>
-      <w:proofErr w:type="spellStart"/>
-      <w:r>
-        <w:t>iCal</w:t>
-      </w:r>
-      <w:proofErr w:type="spellEnd"/>
-      <w:r>
-        <w:t>-Datei übernommen werden.</w:t>
+        <w:t xml:space="preserve"> Entitäten als Entitätsset zu exportieren, was in den Bereichen geschieht, wo entsprechende Entitätstypen verwaltet werden. Für den Ablaufplan lässt sich auswählen welche Aktionen in die iCal-Datei übernommen werden.</w:t>
       </w:r>
       <w:r>
         <w:t xml:space="preserve"> </w:t>
@@ -8798,7 +8766,15 @@
       </w:r>
       <w:proofErr w:type="spellStart"/>
       <w:r>
-        <w:t>Right-To-Left</w:t>
+        <w:t>Right</w:t>
+      </w:r>
+      <w:proofErr w:type="spellEnd"/>
+      <w:r>
+        <w:t>-To-</w:t>
+      </w:r>
+      <w:proofErr w:type="spellStart"/>
+      <w:r>
+        <w:t>Left</w:t>
       </w:r>
       <w:proofErr w:type="spellEnd"/>
       <w:r>
@@ -10337,40 +10313,179 @@
               <w:rPr>
                 <w:lang w:eastAsia="en-US"/>
               </w:rPr>
-              <w:t xml:space="preserve">Eine Hochzeitsveranstaltung fasst viele Einzelaktionen zusammen: angefangen von der standesamtlichen und kirchlichen Trauung, Buchung bzw. Reservierung von Veranstaltungsorten, Catering (Essen und Getränke getrennt </w:t>
+              <w:t>Eine Hochzeitsveranstaltung fasst viele Einzelaktionen zusammen: angefangen von der standesamtlichen und kirchlichen Trauung, Buchung bzw. Reservierung von Veranstaltungsorten, Catering (Essen und Getränke getrennt verwaltbar) über Erstellung und/oder Druck von Einladungen, Tischkarten, diverse Besorgungen, Organisation und Buchung von Übernachtungen und dem Hochzeitsfahrzeug bis zur Organisation und Durchführung der Dekoration (in Standesamt, Kirche und Festsaal) uvm.</w:t>
+            </w:r>
+          </w:p>
+          <w:p>
+            <w:pPr>
+              <w:pStyle w:val="Frage"/>
+              <w:rPr>
+                <w:lang w:eastAsia="en-US"/>
+              </w:rPr>
+            </w:pPr>
+            <w:r>
+              <w:rPr>
+                <w:lang w:eastAsia="en-US"/>
+              </w:rPr>
+              <w:t>Welche Attribute hat eine Hochzeitsveranstaltung?</w:t>
+            </w:r>
+          </w:p>
+          <w:p>
+            <w:pPr>
+              <w:pStyle w:val="Antwort"/>
+              <w:rPr>
+                <w:lang w:eastAsia="en-US"/>
+              </w:rPr>
+            </w:pPr>
+            <w:r>
+              <w:rPr>
+                <w:lang w:eastAsia="en-US"/>
+              </w:rPr>
+              <w:t xml:space="preserve">Die Hochzeitsveranstaltung soll </w:t>
+            </w:r>
+            <w:r>
+              <w:rPr>
+                <w:lang w:eastAsia="en-US"/>
+              </w:rPr>
+              <w:t xml:space="preserve">einen Titel, </w:t>
+            </w:r>
+            <w:r>
+              <w:rPr>
+                <w:lang w:eastAsia="en-US"/>
+              </w:rPr>
+              <w:t>eine Liste von Aktionen</w:t>
+            </w:r>
+            <w:r>
+              <w:rPr>
+                <w:lang w:eastAsia="en-US"/>
+              </w:rPr>
+              <w:t>, d</w:t>
+            </w:r>
+            <w:r>
+              <w:rPr>
+                <w:lang w:eastAsia="en-US"/>
+              </w:rPr>
+              <w:t>as Hochzeitspaar, die Gäste</w:t>
+            </w:r>
+            <w:r>
+              <w:rPr>
+                <w:lang w:eastAsia="en-US"/>
+              </w:rPr>
+              <w:t xml:space="preserve">, den </w:t>
+            </w:r>
+            <w:r>
+              <w:t>Hochzeitsmanager</w:t>
+            </w:r>
+            <w:r>
+              <w:rPr>
+                <w:lang w:eastAsia="en-US"/>
+              </w:rPr>
+              <w:t>, die Unterhaltungsmanager</w:t>
+            </w:r>
+            <w:r>
+              <w:rPr>
+                <w:lang w:eastAsia="en-US"/>
+              </w:rPr>
+              <w:t xml:space="preserve"> und </w:t>
+            </w:r>
+            <w:r>
+              <w:rPr>
+                <w:lang w:eastAsia="en-US"/>
+              </w:rPr>
+              <w:t>den</w:t>
+            </w:r>
+            <w:r>
+              <w:rPr>
+                <w:lang w:eastAsia="en-US"/>
+              </w:rPr>
+              <w:t xml:space="preserve"> Caterer speichern.</w:t>
+            </w:r>
+          </w:p>
+          <w:p>
+            <w:pPr>
+              <w:pStyle w:val="Frage"/>
+              <w:rPr>
+                <w:lang w:eastAsia="en-US"/>
+              </w:rPr>
+            </w:pPr>
+            <w:r>
+              <w:rPr>
+                <w:lang w:eastAsia="en-US"/>
+              </w:rPr>
+              <w:t xml:space="preserve">Kann </w:t>
+            </w:r>
+            <w:proofErr w:type="gramStart"/>
+            <w:r>
+              <w:rPr>
+                <w:lang w:eastAsia="en-US"/>
+              </w:rPr>
+              <w:t>einen</w:t>
+            </w:r>
+            <w:proofErr w:type="gramEnd"/>
+            <w:r>
+              <w:rPr>
+                <w:lang w:eastAsia="en-US"/>
+              </w:rPr>
+              <w:t xml:space="preserve"> Hochzeitsveranstaltung auch ein Motto haben?</w:t>
+            </w:r>
+          </w:p>
+          <w:p>
+            <w:pPr>
+              <w:pStyle w:val="Antwort"/>
+              <w:rPr>
+                <w:lang w:eastAsia="en-US"/>
+              </w:rPr>
+            </w:pPr>
+            <w:r>
+              <w:rPr>
+                <w:lang w:eastAsia="en-US"/>
+              </w:rPr>
+              <w:t>Ja, das kann sie. Allerdings soll dies optional sein.</w:t>
+            </w:r>
+          </w:p>
+          <w:p>
+            <w:pPr>
+              <w:pStyle w:val="Frage"/>
+              <w:rPr>
+                <w:lang w:eastAsia="en-US"/>
+              </w:rPr>
+            </w:pPr>
+            <w:r>
+              <w:rPr>
+                <w:lang w:eastAsia="en-US"/>
+              </w:rPr>
+              <w:t xml:space="preserve">Soll das Catering </w:t>
             </w:r>
             <w:proofErr w:type="spellStart"/>
             <w:r>
               <w:rPr>
                 <w:lang w:eastAsia="en-US"/>
               </w:rPr>
-              <w:t>verwaltbar</w:t>
+              <w:t>einzelnd</w:t>
             </w:r>
             <w:proofErr w:type="spellEnd"/>
             <w:r>
               <w:rPr>
                 <w:lang w:eastAsia="en-US"/>
               </w:rPr>
-              <w:t xml:space="preserve">) über Erstellung und/oder Druck von Einladungen, Tischkarten, diverse Besorgungen, Organisation und Buchung von Übernachtungen und dem Hochzeitsfahrzeug bis zur Organisation und Durchführung der Dekoration (in Standesamt, Kirche und Festsaal) </w:t>
-            </w:r>
-            <w:proofErr w:type="spellStart"/>
+              <w:t xml:space="preserve"> verwaltbar sein</w:t>
+            </w:r>
             <w:r>
               <w:rPr>
                 <w:lang w:eastAsia="en-US"/>
               </w:rPr>
-              <w:t>uvm</w:t>
-            </w:r>
-            <w:proofErr w:type="spellEnd"/>
+              <w:t>?</w:t>
+            </w:r>
             <w:r>
               <w:rPr>
                 <w:lang w:eastAsia="en-US"/>
               </w:rPr>
-              <w:t>.</w:t>
-            </w:r>
-          </w:p>
-          <w:p>
-            <w:pPr>
-              <w:pStyle w:val="Frage"/>
+              <w:t xml:space="preserve"> </w:t>
+            </w:r>
+          </w:p>
+          <w:p>
+            <w:pPr>
+              <w:pStyle w:val="Antwort"/>
               <w:rPr>
                 <w:lang w:eastAsia="en-US"/>
               </w:rPr>
@@ -10379,202 +10494,7 @@
               <w:rPr>
                 <w:lang w:eastAsia="en-US"/>
               </w:rPr>
-              <w:t>Welche Attribute hat eine Hochzeitsveranstaltung?</w:t>
-            </w:r>
-          </w:p>
-          <w:p>
-            <w:pPr>
-              <w:pStyle w:val="Antwort"/>
-              <w:rPr>
-                <w:lang w:eastAsia="en-US"/>
-              </w:rPr>
-            </w:pPr>
-            <w:r>
-              <w:rPr>
-                <w:lang w:eastAsia="en-US"/>
-              </w:rPr>
-              <w:t xml:space="preserve">Die Hochzeitsveranstaltung soll </w:t>
-            </w:r>
-            <w:r>
-              <w:rPr>
-                <w:lang w:eastAsia="en-US"/>
-              </w:rPr>
-              <w:t xml:space="preserve">einen Titel, </w:t>
-            </w:r>
-            <w:r>
-              <w:rPr>
-                <w:lang w:eastAsia="en-US"/>
-              </w:rPr>
-              <w:t>eine Liste von Aktionen</w:t>
-            </w:r>
-            <w:r>
-              <w:rPr>
-                <w:lang w:eastAsia="en-US"/>
-              </w:rPr>
-              <w:t>, d</w:t>
-            </w:r>
-            <w:r>
-              <w:rPr>
-                <w:lang w:eastAsia="en-US"/>
-              </w:rPr>
-              <w:t>as Hochzeitspaar, die Gäste</w:t>
-            </w:r>
-            <w:r>
-              <w:rPr>
-                <w:lang w:eastAsia="en-US"/>
-              </w:rPr>
-              <w:t xml:space="preserve">, den </w:t>
-            </w:r>
-            <w:r>
-              <w:t>Hochzeitsmanager</w:t>
-            </w:r>
-            <w:r>
-              <w:rPr>
-                <w:lang w:eastAsia="en-US"/>
-              </w:rPr>
-              <w:t>, die Unterhaltungsmanager</w:t>
-            </w:r>
-            <w:r>
-              <w:rPr>
-                <w:lang w:eastAsia="en-US"/>
-              </w:rPr>
-              <w:t xml:space="preserve"> und </w:t>
-            </w:r>
-            <w:r>
-              <w:rPr>
-                <w:lang w:eastAsia="en-US"/>
-              </w:rPr>
-              <w:t>den</w:t>
-            </w:r>
-            <w:r>
-              <w:rPr>
-                <w:lang w:eastAsia="en-US"/>
-              </w:rPr>
-              <w:t xml:space="preserve"> Caterer speichern.</w:t>
-            </w:r>
-          </w:p>
-          <w:p>
-            <w:pPr>
-              <w:pStyle w:val="Frage"/>
-              <w:rPr>
-                <w:lang w:eastAsia="en-US"/>
-              </w:rPr>
-            </w:pPr>
-            <w:r>
-              <w:rPr>
-                <w:lang w:eastAsia="en-US"/>
-              </w:rPr>
-              <w:t xml:space="preserve">Kann </w:t>
-            </w:r>
-            <w:proofErr w:type="gramStart"/>
-            <w:r>
-              <w:rPr>
-                <w:lang w:eastAsia="en-US"/>
-              </w:rPr>
-              <w:t>einen</w:t>
-            </w:r>
-            <w:proofErr w:type="gramEnd"/>
-            <w:r>
-              <w:rPr>
-                <w:lang w:eastAsia="en-US"/>
-              </w:rPr>
-              <w:t xml:space="preserve"> Hochzeitsveranstaltung auch ein Motto haben?</w:t>
-            </w:r>
-          </w:p>
-          <w:p>
-            <w:pPr>
-              <w:pStyle w:val="Antwort"/>
-              <w:rPr>
-                <w:lang w:eastAsia="en-US"/>
-              </w:rPr>
-            </w:pPr>
-            <w:r>
-              <w:rPr>
-                <w:lang w:eastAsia="en-US"/>
-              </w:rPr>
-              <w:t>Ja, das kann sie. Allerdings soll dies optional sein.</w:t>
-            </w:r>
-          </w:p>
-          <w:p>
-            <w:pPr>
-              <w:pStyle w:val="Frage"/>
-              <w:rPr>
-                <w:lang w:eastAsia="en-US"/>
-              </w:rPr>
-            </w:pPr>
-            <w:r>
-              <w:rPr>
-                <w:lang w:eastAsia="en-US"/>
-              </w:rPr>
-              <w:t xml:space="preserve">Soll das Catering </w:t>
-            </w:r>
-            <w:proofErr w:type="spellStart"/>
-            <w:r>
-              <w:rPr>
-                <w:lang w:eastAsia="en-US"/>
-              </w:rPr>
-              <w:t>einzelnd</w:t>
-            </w:r>
-            <w:proofErr w:type="spellEnd"/>
-            <w:r>
-              <w:rPr>
-                <w:lang w:eastAsia="en-US"/>
-              </w:rPr>
-              <w:t xml:space="preserve"> </w:t>
-            </w:r>
-            <w:proofErr w:type="spellStart"/>
-            <w:r>
-              <w:rPr>
-                <w:lang w:eastAsia="en-US"/>
-              </w:rPr>
-              <w:t>verwaltbar</w:t>
-            </w:r>
-            <w:proofErr w:type="spellEnd"/>
-            <w:r>
-              <w:rPr>
-                <w:lang w:eastAsia="en-US"/>
-              </w:rPr>
-              <w:t xml:space="preserve"> sein</w:t>
-            </w:r>
-            <w:r>
-              <w:rPr>
-                <w:lang w:eastAsia="en-US"/>
-              </w:rPr>
-              <w:t>?</w:t>
-            </w:r>
-            <w:r>
-              <w:rPr>
-                <w:lang w:eastAsia="en-US"/>
-              </w:rPr>
-              <w:t xml:space="preserve"> </w:t>
-            </w:r>
-          </w:p>
-          <w:p>
-            <w:pPr>
-              <w:pStyle w:val="Antwort"/>
-              <w:rPr>
-                <w:lang w:eastAsia="en-US"/>
-              </w:rPr>
-            </w:pPr>
-            <w:r>
-              <w:rPr>
-                <w:lang w:eastAsia="en-US"/>
-              </w:rPr>
-              <w:t xml:space="preserve">Um die Übersicht über eventuell verschiedene Caterer, sowie deren Kosten und Kontaktmöglichkeiten zu bewahren ist es sinnvoll diese </w:t>
-            </w:r>
-            <w:proofErr w:type="spellStart"/>
-            <w:r>
-              <w:rPr>
-                <w:lang w:eastAsia="en-US"/>
-              </w:rPr>
-              <w:t>verwaltbar</w:t>
-            </w:r>
-            <w:proofErr w:type="spellEnd"/>
-            <w:r>
-              <w:rPr>
-                <w:lang w:eastAsia="en-US"/>
-              </w:rPr>
-              <w:t xml:space="preserve"> zu machen. </w:t>
+              <w:t xml:space="preserve">Um die Übersicht über eventuell verschiedene Caterer, sowie deren Kosten und Kontaktmöglichkeiten zu bewahren ist es sinnvoll diese verwaltbar zu machen. </w:t>
             </w:r>
           </w:p>
           <w:p>
@@ -10863,21 +10783,109 @@
               <w:rPr>
                 <w:lang w:eastAsia="en-US"/>
               </w:rPr>
-              <w:t xml:space="preserve">Ein </w:t>
+              <w:t>Ein Flag beim Caterer soll diese Unterscheidung ermöglichen.</w:t>
+            </w:r>
+          </w:p>
+          <w:p>
+            <w:pPr>
+              <w:pStyle w:val="Frage"/>
+              <w:rPr>
+                <w:lang w:eastAsia="en-US"/>
+              </w:rPr>
+            </w:pPr>
+            <w:r>
+              <w:rPr>
+                <w:lang w:eastAsia="en-US"/>
+              </w:rPr>
+              <w:t>Welche Attribute hat das Essen?</w:t>
+            </w:r>
+          </w:p>
+          <w:p>
+            <w:pPr>
+              <w:pStyle w:val="Antwort"/>
+              <w:rPr>
+                <w:lang w:eastAsia="en-US"/>
+              </w:rPr>
+            </w:pPr>
+            <w:r>
+              <w:rPr>
+                <w:lang w:eastAsia="en-US"/>
+              </w:rPr>
+              <w:t>Das Essen hat einen Namen, eine Beschreibung</w:t>
+            </w:r>
+            <w:r>
+              <w:rPr>
+                <w:lang w:eastAsia="en-US"/>
+              </w:rPr>
+              <w:t xml:space="preserve"> (optional)</w:t>
+            </w:r>
+            <w:r>
+              <w:rPr>
+                <w:lang w:eastAsia="en-US"/>
+              </w:rPr>
+              <w:t>, eine Menge und eine Mengenbeschreibung</w:t>
+            </w:r>
+            <w:r>
+              <w:rPr>
+                <w:lang w:eastAsia="en-US"/>
+              </w:rPr>
+              <w:t>.</w:t>
+            </w:r>
+          </w:p>
+          <w:p>
+            <w:pPr>
+              <w:pStyle w:val="Frage"/>
+              <w:rPr>
+                <w:lang w:eastAsia="en-US"/>
+              </w:rPr>
+            </w:pPr>
+            <w:r>
+              <w:rPr>
+                <w:lang w:eastAsia="en-US"/>
+              </w:rPr>
+              <w:t xml:space="preserve">Wie </w:t>
+            </w:r>
+            <w:proofErr w:type="gramStart"/>
+            <w:r>
+              <w:rPr>
+                <w:lang w:eastAsia="en-US"/>
+              </w:rPr>
+              <w:t>wird</w:t>
+            </w:r>
+            <w:proofErr w:type="gramEnd"/>
+            <w:r>
+              <w:rPr>
+                <w:lang w:eastAsia="en-US"/>
+              </w:rPr>
+              <w:t xml:space="preserve"> das Essen und das Trinken dem Caterer zugewiesen?</w:t>
+            </w:r>
+          </w:p>
+          <w:p>
+            <w:pPr>
+              <w:pStyle w:val="Antwort"/>
+              <w:rPr>
+                <w:lang w:eastAsia="en-US"/>
+              </w:rPr>
+            </w:pPr>
+            <w:r>
+              <w:rPr>
+                <w:lang w:eastAsia="en-US"/>
+              </w:rPr>
+              <w:t xml:space="preserve">Mithilfe von Dialogen soll dies möglich sein. Man kann aus </w:t>
             </w:r>
             <w:proofErr w:type="spellStart"/>
             <w:r>
               <w:rPr>
                 <w:lang w:eastAsia="en-US"/>
               </w:rPr>
-              <w:t>Flag</w:t>
+              <w:t>dme</w:t>
             </w:r>
             <w:proofErr w:type="spellEnd"/>
             <w:r>
               <w:rPr>
                 <w:lang w:eastAsia="en-US"/>
               </w:rPr>
-              <w:t xml:space="preserve"> beim Caterer soll diese Unterscheidung ermöglichen.</w:t>
+              <w:t xml:space="preserve"> bisher existenten Essen und Trinken auswählen oder man kann neues erstellen.</w:t>
             </w:r>
           </w:p>
           <w:p>
@@ -10891,7 +10899,7 @@
               <w:rPr>
                 <w:lang w:eastAsia="en-US"/>
               </w:rPr>
-              <w:t>Welche Attribute hat das Essen?</w:t>
+              <w:t>Was soll die Mengenbeschreibung speichern?</w:t>
             </w:r>
           </w:p>
           <w:p>
@@ -10905,25 +10913,67 @@
               <w:rPr>
                 <w:lang w:eastAsia="en-US"/>
               </w:rPr>
-              <w:t>Das Essen hat einen Namen, eine Beschreibung</w:t>
+              <w:t xml:space="preserve">In der Mengenbeschreibung soll die Maßeinheit der </w:t>
             </w:r>
             <w:r>
               <w:rPr>
                 <w:lang w:eastAsia="en-US"/>
               </w:rPr>
-              <w:t xml:space="preserve"> (optional)</w:t>
-            </w:r>
-            <w:r>
+              <w:t>Menge stehen, z.B.kg, Flaschen.</w:t>
+            </w:r>
+          </w:p>
+          <w:p>
+            <w:pPr>
+              <w:pStyle w:val="Frage"/>
               <w:rPr>
                 <w:lang w:eastAsia="en-US"/>
               </w:rPr>
-              <w:t>, eine Menge und eine Mengenbeschreibung</w:t>
-            </w:r>
+            </w:pPr>
             <w:r>
               <w:rPr>
                 <w:lang w:eastAsia="en-US"/>
               </w:rPr>
-              <w:t>.</w:t>
+              <w:t xml:space="preserve">Welche </w:t>
+            </w:r>
+            <w:proofErr w:type="spellStart"/>
+            <w:r>
+              <w:rPr>
+                <w:lang w:eastAsia="en-US"/>
+              </w:rPr>
+              <w:t>Attrbiute</w:t>
+            </w:r>
+            <w:proofErr w:type="spellEnd"/>
+            <w:r>
+              <w:rPr>
+                <w:lang w:eastAsia="en-US"/>
+              </w:rPr>
+              <w:t xml:space="preserve"> hat das Trinken</w:t>
+            </w:r>
+            <w:r>
+              <w:rPr>
+                <w:lang w:eastAsia="en-US"/>
+              </w:rPr>
+              <w:t>?</w:t>
+            </w:r>
+          </w:p>
+          <w:p>
+            <w:pPr>
+              <w:pStyle w:val="Antwort"/>
+              <w:rPr>
+                <w:lang w:eastAsia="en-US"/>
+              </w:rPr>
+            </w:pPr>
+            <w:r>
+              <w:rPr>
+                <w:lang w:eastAsia="en-US"/>
+              </w:rPr>
+              <w:t>Das Trinken hat einen Namen, eine Beschreibung (optional), eine Men</w:t>
+            </w:r>
+            <w:r>
+              <w:rPr>
+                <w:lang w:eastAsia="en-US"/>
+              </w:rPr>
+              <w:t>ge und eine Mengenbeschreibung.</w:t>
             </w:r>
           </w:p>
           <w:p>
@@ -10937,193 +10987,35 @@
               <w:rPr>
                 <w:lang w:eastAsia="en-US"/>
               </w:rPr>
-              <w:t xml:space="preserve">Wie </w:t>
-            </w:r>
-            <w:proofErr w:type="gramStart"/>
-            <w:r>
+              <w:t>Soll es die Möglichkeit geben eine Gästeliste zu exportieren?</w:t>
+            </w:r>
+          </w:p>
+          <w:p>
+            <w:pPr>
+              <w:pStyle w:val="Antwort"/>
               <w:rPr>
                 <w:lang w:eastAsia="en-US"/>
               </w:rPr>
-              <w:t>wird</w:t>
-            </w:r>
-            <w:proofErr w:type="gramEnd"/>
+            </w:pPr>
             <w:r>
               <w:rPr>
                 <w:lang w:eastAsia="en-US"/>
               </w:rPr>
-              <w:t xml:space="preserve"> das Essen und das Trinken dem Caterer zugewiesen?</w:t>
-            </w:r>
-          </w:p>
-          <w:p>
-            <w:pPr>
-              <w:pStyle w:val="Antwort"/>
+              <w:t xml:space="preserve">Ja, dazu sollen die </w:t>
+            </w:r>
+            <w:proofErr w:type="spellStart"/>
+            <w:r>
               <w:rPr>
                 <w:lang w:eastAsia="en-US"/>
               </w:rPr>
-            </w:pPr>
+              <w:t>Kontakdetails</w:t>
+            </w:r>
+            <w:proofErr w:type="spellEnd"/>
             <w:r>
               <w:rPr>
                 <w:lang w:eastAsia="en-US"/>
               </w:rPr>
-              <w:t xml:space="preserve">Mithilfe von Dialogen soll dies möglich sein. Man kann aus </w:t>
-            </w:r>
-            <w:proofErr w:type="spellStart"/>
-            <w:r>
-              <w:rPr>
-                <w:lang w:eastAsia="en-US"/>
-              </w:rPr>
-              <w:t>dme</w:t>
-            </w:r>
-            <w:proofErr w:type="spellEnd"/>
-            <w:r>
-              <w:rPr>
-                <w:lang w:eastAsia="en-US"/>
-              </w:rPr>
-              <w:t xml:space="preserve"> bisher existenten Essen und Trinken auswählen oder man kann neues erstellen.</w:t>
-            </w:r>
-          </w:p>
-          <w:p>
-            <w:pPr>
-              <w:pStyle w:val="Frage"/>
-              <w:rPr>
-                <w:lang w:eastAsia="en-US"/>
-              </w:rPr>
-            </w:pPr>
-            <w:r>
-              <w:rPr>
-                <w:lang w:eastAsia="en-US"/>
-              </w:rPr>
-              <w:t>Was soll die Mengenbeschreibung speichern?</w:t>
-            </w:r>
-          </w:p>
-          <w:p>
-            <w:pPr>
-              <w:pStyle w:val="Antwort"/>
-              <w:rPr>
-                <w:lang w:eastAsia="en-US"/>
-              </w:rPr>
-            </w:pPr>
-            <w:r>
-              <w:rPr>
-                <w:lang w:eastAsia="en-US"/>
-              </w:rPr>
-              <w:t xml:space="preserve">In der Mengenbeschreibung soll die Maßeinheit der </w:t>
-            </w:r>
-            <w:r>
-              <w:rPr>
-                <w:lang w:eastAsia="en-US"/>
-              </w:rPr>
-              <w:t>Menge stehen, z.B.kg, Flaschen.</w:t>
-            </w:r>
-          </w:p>
-          <w:p>
-            <w:pPr>
-              <w:pStyle w:val="Frage"/>
-              <w:rPr>
-                <w:lang w:eastAsia="en-US"/>
-              </w:rPr>
-            </w:pPr>
-            <w:r>
-              <w:rPr>
-                <w:lang w:eastAsia="en-US"/>
-              </w:rPr>
-              <w:t xml:space="preserve">Welche </w:t>
-            </w:r>
-            <w:proofErr w:type="spellStart"/>
-            <w:r>
-              <w:rPr>
-                <w:lang w:eastAsia="en-US"/>
-              </w:rPr>
-              <w:t>Attrbiute</w:t>
-            </w:r>
-            <w:proofErr w:type="spellEnd"/>
-            <w:r>
-              <w:rPr>
-                <w:lang w:eastAsia="en-US"/>
-              </w:rPr>
-              <w:t xml:space="preserve"> hat das Trinken</w:t>
-            </w:r>
-            <w:r>
-              <w:rPr>
-                <w:lang w:eastAsia="en-US"/>
-              </w:rPr>
-              <w:t>?</w:t>
-            </w:r>
-          </w:p>
-          <w:p>
-            <w:pPr>
-              <w:pStyle w:val="Antwort"/>
-              <w:rPr>
-                <w:lang w:eastAsia="en-US"/>
-              </w:rPr>
-            </w:pPr>
-            <w:r>
-              <w:rPr>
-                <w:lang w:eastAsia="en-US"/>
-              </w:rPr>
-              <w:t>Das Trinken hat einen Namen, eine Beschreibung (optional), eine Men</w:t>
-            </w:r>
-            <w:r>
-              <w:rPr>
-                <w:lang w:eastAsia="en-US"/>
-              </w:rPr>
-              <w:t>ge und eine Mengenbeschreibung.</w:t>
-            </w:r>
-          </w:p>
-          <w:p>
-            <w:pPr>
-              <w:pStyle w:val="Frage"/>
-              <w:rPr>
-                <w:lang w:eastAsia="en-US"/>
-              </w:rPr>
-            </w:pPr>
-            <w:r>
-              <w:rPr>
-                <w:lang w:eastAsia="en-US"/>
-              </w:rPr>
-              <w:t>Soll es die Möglichkeit geben eine Gästeliste zu exportieren?</w:t>
-            </w:r>
-          </w:p>
-          <w:p>
-            <w:pPr>
-              <w:pStyle w:val="Antwort"/>
-              <w:rPr>
-                <w:lang w:eastAsia="en-US"/>
-              </w:rPr>
-            </w:pPr>
-            <w:r>
-              <w:rPr>
-                <w:lang w:eastAsia="en-US"/>
-              </w:rPr>
-              <w:t xml:space="preserve">Ja, dazu sollen die </w:t>
-            </w:r>
-            <w:proofErr w:type="spellStart"/>
-            <w:r>
-              <w:rPr>
-                <w:lang w:eastAsia="en-US"/>
-              </w:rPr>
-              <w:t>Kontakdetails</w:t>
-            </w:r>
-            <w:proofErr w:type="spellEnd"/>
-            <w:r>
-              <w:rPr>
-                <w:lang w:eastAsia="en-US"/>
-              </w:rPr>
-              <w:t xml:space="preserve"> aller Gäste tabellarisch in einer </w:t>
-            </w:r>
-            <w:proofErr w:type="spellStart"/>
-            <w:r>
-              <w:rPr>
-                <w:lang w:eastAsia="en-US"/>
-              </w:rPr>
-              <w:t>pdf</w:t>
-            </w:r>
-            <w:proofErr w:type="spellEnd"/>
-            <w:r>
-              <w:rPr>
-                <w:lang w:eastAsia="en-US"/>
-              </w:rPr>
-              <w:t>-Datei gespeichert werden.</w:t>
+              <w:t xml:space="preserve"> aller Gäste tabellarisch in einer pdf-Datei gespeichert werden.</w:t>
             </w:r>
           </w:p>
         </w:tc>
@@ -11672,15 +11564,7 @@
             </w:pPr>
             <w:r>
               <w:lastRenderedPageBreak/>
-              <w:t xml:space="preserve">Sind die Aktionen eher als </w:t>
-            </w:r>
-            <w:proofErr w:type="spellStart"/>
-            <w:r>
-              <w:t>To</w:t>
-            </w:r>
-            <w:proofErr w:type="spellEnd"/>
-            <w:r>
-              <w:t>-Do Liste gedacht oder als Softwarefunktion?</w:t>
+              <w:t>Sind die Aktionen eher als To-Do Liste gedacht oder als Softwarefunktion?</w:t>
             </w:r>
           </w:p>
           <w:p>
@@ -11688,15 +11572,7 @@
               <w:pStyle w:val="Antwort"/>
             </w:pPr>
             <w:r>
-              <w:t xml:space="preserve">Die Aktionen sollen als Form einer </w:t>
-            </w:r>
-            <w:proofErr w:type="spellStart"/>
-            <w:r>
-              <w:t>To</w:t>
-            </w:r>
-            <w:proofErr w:type="spellEnd"/>
-            <w:r>
-              <w:t xml:space="preserve">-Do Liste fungieren um einen besseren Überblick zu gewähren. </w:t>
+              <w:t xml:space="preserve">Die Aktionen sollen als Form einer To-Do Liste fungieren um einen besseren Überblick zu gewähren. </w:t>
             </w:r>
             <w:r>
               <w:t>Zusätzlich soll es die Möglichkeit geben die Aktionen als Ablaufplan einzusehen, sowie diesen exportieren zu können.</w:t>
@@ -12938,15 +12814,7 @@
             </w:r>
             <w:proofErr w:type="spellEnd"/>
             <w:r>
-              <w:t xml:space="preserve">) oder als </w:t>
-            </w:r>
-            <w:proofErr w:type="spellStart"/>
-            <w:r>
-              <w:t>pdf</w:t>
-            </w:r>
-            <w:proofErr w:type="spellEnd"/>
-            <w:r>
-              <w:t xml:space="preserve">-Datei abspeichern können. Zweitens, damit man nicht immer alle Metadaten neu angeben muss, soll die </w:t>
+              <w:t xml:space="preserve">) oder als pdf-Datei abspeichern können. Zweitens, damit man nicht immer alle Metadaten neu angeben muss, soll die </w:t>
             </w:r>
             <w:proofErr w:type="spellStart"/>
             <w:r>
@@ -13217,15 +13085,7 @@
               <w:pStyle w:val="Antwort"/>
             </w:pPr>
             <w:r>
-              <w:t xml:space="preserve">Jeder der Aktionen definieren kann und/oder die Hochzeit </w:t>
-            </w:r>
-            <w:proofErr w:type="spellStart"/>
-            <w:r>
-              <w:t>mitplant</w:t>
-            </w:r>
-            <w:proofErr w:type="spellEnd"/>
-            <w:r>
-              <w:t xml:space="preserve"> kann Kosten hinzufügen.</w:t>
+              <w:t>Jeder der Aktionen definieren kann und/oder die Hochzeit mitplant kann Kosten hinzufügen.</w:t>
             </w:r>
           </w:p>
           <w:p>
@@ -16134,8 +15994,6 @@
         <w:pStyle w:val="Heading1"/>
       </w:pPr>
       <w:bookmarkStart w:id="26" w:name="_Toc458448644"/>
-      <w:commentRangeStart w:id="27"/>
-      <w:commentRangeStart w:id="28"/>
       <w:proofErr w:type="spellStart"/>
       <w:r>
         <w:lastRenderedPageBreak/>
@@ -16146,34 +16004,16 @@
         <w:t>-Case-Diagramme</w:t>
       </w:r>
       <w:bookmarkEnd w:id="26"/>
-      <w:commentRangeEnd w:id="27"/>
-      <w:r>
-        <w:rPr>
-          <w:rStyle w:val="CommentReference"/>
-          <w:b w:val="0"/>
-          <w:color w:val="000000" w:themeColor="text1"/>
-        </w:rPr>
-        <w:commentReference w:id="27"/>
-      </w:r>
-      <w:commentRangeEnd w:id="28"/>
-      <w:r>
-        <w:rPr>
-          <w:rStyle w:val="CommentReference"/>
-          <w:b w:val="0"/>
-          <w:color w:val="000000" w:themeColor="text1"/>
-        </w:rPr>
-        <w:commentReference w:id="28"/>
-      </w:r>
     </w:p>
     <w:p>
       <w:pPr>
         <w:pStyle w:val="Heading2"/>
       </w:pPr>
-      <w:bookmarkStart w:id="29" w:name="_Toc458448645"/>
+      <w:bookmarkStart w:id="27" w:name="_Toc458448645"/>
       <w:r>
         <w:t>Einleitung</w:t>
       </w:r>
-      <w:bookmarkEnd w:id="29"/>
+      <w:bookmarkEnd w:id="27"/>
     </w:p>
     <w:p>
       <w:r>
@@ -16216,14 +16056,14 @@
       <w:pPr>
         <w:pStyle w:val="Heading2"/>
       </w:pPr>
-      <w:bookmarkStart w:id="30" w:name="_Toc458448646"/>
+      <w:bookmarkStart w:id="28" w:name="_Toc458448646"/>
       <w:r>
         <w:t xml:space="preserve">Diagramm </w:t>
       </w:r>
       <w:r>
         <w:t>Aktion verwalten</w:t>
       </w:r>
-      <w:bookmarkEnd w:id="30"/>
+      <w:bookmarkEnd w:id="28"/>
     </w:p>
     <w:p>
       <w:r>
@@ -16278,11 +16118,11 @@
         <w:pStyle w:val="Heading2"/>
         <w:jc w:val="left"/>
       </w:pPr>
-      <w:bookmarkStart w:id="31" w:name="_Toc458448647"/>
+      <w:bookmarkStart w:id="29" w:name="_Toc458448647"/>
       <w:r>
         <w:t>Diagramm Hilfsmittel verwalten</w:t>
       </w:r>
-      <w:bookmarkEnd w:id="31"/>
+      <w:bookmarkEnd w:id="29"/>
     </w:p>
     <w:p>
       <w:r>
@@ -16336,12 +16176,12 @@
       <w:pPr>
         <w:pStyle w:val="Heading2"/>
       </w:pPr>
-      <w:bookmarkStart w:id="32" w:name="_Toc458448648"/>
+      <w:bookmarkStart w:id="30" w:name="_Toc458448648"/>
       <w:r>
         <w:lastRenderedPageBreak/>
         <w:t>Diagramm Caterer verwalten</w:t>
       </w:r>
-      <w:bookmarkEnd w:id="32"/>
+      <w:bookmarkEnd w:id="30"/>
     </w:p>
     <w:p>
       <w:r>
@@ -16396,7 +16236,7 @@
         <w:pStyle w:val="Heading2"/>
         <w:jc w:val="left"/>
       </w:pPr>
-      <w:bookmarkStart w:id="33" w:name="_Toc458448649"/>
+      <w:bookmarkStart w:id="31" w:name="_Toc458448649"/>
       <w:r>
         <w:t xml:space="preserve">Diagramm </w:t>
       </w:r>
@@ -16406,7 +16246,7 @@
       <w:r>
         <w:t xml:space="preserve"> verwalten</w:t>
       </w:r>
-      <w:bookmarkEnd w:id="33"/>
+      <w:bookmarkEnd w:id="31"/>
     </w:p>
     <w:p>
       <w:r>
@@ -16460,7 +16300,7 @@
       <w:pPr>
         <w:pStyle w:val="Heading2"/>
       </w:pPr>
-      <w:bookmarkStart w:id="34" w:name="_Toc458448650"/>
+      <w:bookmarkStart w:id="32" w:name="_Toc458448650"/>
       <w:r>
         <w:lastRenderedPageBreak/>
         <w:t xml:space="preserve">Diagramm </w:t>
@@ -16468,7 +16308,7 @@
       <w:r>
         <w:t>Hochzeitsveranstaltung verwalten</w:t>
       </w:r>
-      <w:bookmarkEnd w:id="34"/>
+      <w:bookmarkEnd w:id="32"/>
     </w:p>
     <w:p>
       <w:r>
@@ -16522,11 +16362,11 @@
       <w:pPr>
         <w:pStyle w:val="Heading2"/>
       </w:pPr>
-      <w:bookmarkStart w:id="35" w:name="_Toc458448651"/>
+      <w:bookmarkStart w:id="33" w:name="_Toc458448651"/>
       <w:r>
         <w:t>Akteure</w:t>
       </w:r>
-      <w:bookmarkEnd w:id="35"/>
+      <w:bookmarkEnd w:id="33"/>
     </w:p>
     <w:p>
       <w:pPr>
@@ -16608,7 +16448,7 @@
       <w:pPr>
         <w:pStyle w:val="Heading2"/>
       </w:pPr>
-      <w:bookmarkStart w:id="36" w:name="_Toc458448652"/>
+      <w:bookmarkStart w:id="34" w:name="_Toc458448652"/>
       <w:proofErr w:type="spellStart"/>
       <w:r>
         <w:lastRenderedPageBreak/>
@@ -16618,7 +16458,7 @@
       <w:r>
         <w:t xml:space="preserve"> Cases</w:t>
       </w:r>
-      <w:bookmarkEnd w:id="36"/>
+      <w:bookmarkEnd w:id="34"/>
     </w:p>
     <w:p>
       <w:pPr>
@@ -17388,7 +17228,7 @@
       <w:pPr>
         <w:pStyle w:val="Heading1"/>
       </w:pPr>
-      <w:bookmarkStart w:id="37" w:name="_Toc458448653"/>
+      <w:bookmarkStart w:id="35" w:name="_Toc458448653"/>
       <w:r>
         <w:lastRenderedPageBreak/>
         <w:t>Analysek</w:t>
@@ -17396,121 +17236,83 @@
       <w:r>
         <w:t>lassendiagramm</w:t>
       </w:r>
+      <w:bookmarkEnd w:id="35"/>
+    </w:p>
+    <w:p>
+      <w:pPr>
+        <w:pStyle w:val="Heading2"/>
+      </w:pPr>
+      <w:bookmarkStart w:id="36" w:name="_Toc458448654"/>
+      <w:r>
+        <w:t>Einleitung</w:t>
+      </w:r>
+      <w:bookmarkEnd w:id="36"/>
+    </w:p>
+    <w:p>
+      <w:r>
+        <w:t xml:space="preserve">Das Analyseklassendiagramm stellt den ersten Entwurf der Klassen dar, die man aus dem Lastenheft identifizieren kann. Hierbei geht es vor allem um die Klassen, die </w:t>
+      </w:r>
+      <w:r>
+        <w:t>Entities</w:t>
+      </w:r>
+      <w:r>
+        <w:t xml:space="preserve"> abbilden und nicht um solche, die nur um des Programms willen existieren (wie z.B. Datenbankmanager, etc.).</w:t>
+      </w:r>
+    </w:p>
+    <w:p>
+      <w:pPr>
+        <w:pStyle w:val="Heading2"/>
+      </w:pPr>
+      <w:bookmarkStart w:id="37" w:name="_Toc458448655"/>
+      <w:r>
+        <w:t>Hinweis</w:t>
+      </w:r>
       <w:bookmarkEnd w:id="37"/>
     </w:p>
     <w:p>
+      <w:r>
+        <w:t>Da bei der Modellierung nicht die Personenverwaltung berücksichtigt werden muss, wurde der Systemnutzer nicht modelliert.</w:t>
+      </w:r>
+    </w:p>
+    <w:p>
+      <w:r>
+        <w:t>Auf die Labels der Relationen wurde aus Übersichtszwecken verzichtet. Außerdem werden die Attribute die einer Rolle zugewiesen sind immer auch als Attribut vermerkt, d.h. die Rollen ersetzten keine Attribute</w:t>
+      </w:r>
+    </w:p>
+    <w:p>
       <w:pPr>
         <w:pStyle w:val="Heading2"/>
       </w:pPr>
-      <w:bookmarkStart w:id="38" w:name="_Toc458448654"/>
-      <w:r>
-        <w:t>Einleitung</w:t>
+      <w:bookmarkStart w:id="38" w:name="_Toc458448656"/>
+      <w:r>
+        <w:t>Pattern</w:t>
       </w:r>
       <w:bookmarkEnd w:id="38"/>
     </w:p>
     <w:p>
       <w:r>
-        <w:t xml:space="preserve">Das Analyseklassendiagramm stellt den ersten Entwurf der Klassen dar, die man aus dem Lastenheft identifizieren kann. Hierbei geht es vor allem um die Klassen, die </w:t>
-      </w:r>
-      <w:proofErr w:type="spellStart"/>
-      <w:r>
-        <w:t>Entities</w:t>
-      </w:r>
-      <w:proofErr w:type="spellEnd"/>
-      <w:r>
-        <w:t xml:space="preserve"> abbilden und nicht um solche, die nur um des Programms willen existieren (wie z.B. Datenbankmanager, etc.).</w:t>
+        <w:t xml:space="preserve">Für das Diagramm werden das Rollen- und das Koordinatorpattern verwendet. </w:t>
+      </w:r>
+    </w:p>
+    <w:p>
+      <w:r>
+        <w:t>Das Rollenpattern bietet sich deswegen an, da einige Klassen mehr als eine Referenz auf eine Klasse haben. Daher agieren sie hierbei als Rollen mit entsprechenden Rollennamen.</w:t>
+      </w:r>
+    </w:p>
+    <w:p>
+      <w:r>
+        <w:t xml:space="preserve">Das Koordinatorpattern wird nur einmalverwendet, mehr dazu an der passenden Stelle. </w:t>
       </w:r>
     </w:p>
     <w:p>
       <w:pPr>
         <w:pStyle w:val="Heading2"/>
       </w:pPr>
-      <w:bookmarkStart w:id="39" w:name="_Toc458448655"/>
-      <w:r>
-        <w:t>Hinweis</w:t>
+      <w:bookmarkStart w:id="39" w:name="_Toc458448657"/>
+      <w:r>
+        <w:t>Diagramm</w:t>
       </w:r>
       <w:bookmarkEnd w:id="39"/>
-    </w:p>
-    <w:p>
-      <w:r>
-        <w:t>Da bei der Modellierung nicht die Personenverwaltung berücksichtigt werden muss, wurde der Systemnutzer nicht modelliert.</w:t>
-      </w:r>
-    </w:p>
-    <w:p>
-      <w:r>
-        <w:t>Auf die Labels der Relationen wurde aus Übersichtszwecken verzichtet. Außerdem werden die Attribute die einer Rolle zugewiesen sind immer auch als Attribut vermerkt, d.h. die Rollen ersetzten keine Attribute</w:t>
-      </w:r>
-    </w:p>
-    <w:p>
-      <w:pPr>
-        <w:pStyle w:val="Heading2"/>
-      </w:pPr>
-      <w:bookmarkStart w:id="40" w:name="_Toc458448656"/>
-      <w:r>
-        <w:t>Pattern</w:t>
-      </w:r>
-      <w:bookmarkEnd w:id="40"/>
-    </w:p>
-    <w:p>
-      <w:r>
-        <w:t xml:space="preserve">Für das Diagramm werden das Rollen- und das </w:t>
-      </w:r>
-      <w:proofErr w:type="spellStart"/>
-      <w:r>
-        <w:t>Koordinatorpattern</w:t>
-      </w:r>
-      <w:proofErr w:type="spellEnd"/>
-      <w:r>
-        <w:t xml:space="preserve"> verwendet. </w:t>
-      </w:r>
-    </w:p>
-    <w:p>
-      <w:r>
-        <w:t>Das Rollenpattern bietet sich deswegen an, da einige Klassen mehr als eine Referenz auf eine Klasse haben. Daher agieren sie hierbei als Rollen mit entsprechenden Rollennamen.</w:t>
-      </w:r>
-    </w:p>
-    <w:p>
-      <w:r>
-        <w:t xml:space="preserve">Das </w:t>
-      </w:r>
-      <w:proofErr w:type="spellStart"/>
-      <w:r>
-        <w:t>Koordinatorpattern</w:t>
-      </w:r>
-      <w:proofErr w:type="spellEnd"/>
-      <w:r>
-        <w:t xml:space="preserve"> wird nur einmalverwendet, mehr dazu an der passenden Stelle. </w:t>
-      </w:r>
-    </w:p>
-    <w:p>
-      <w:pPr>
-        <w:pStyle w:val="Heading2"/>
-      </w:pPr>
-      <w:bookmarkStart w:id="41" w:name="_Toc458448657"/>
-      <w:commentRangeStart w:id="42"/>
-      <w:commentRangeStart w:id="43"/>
-      <w:r>
-        <w:t>Diagramm</w:t>
-      </w:r>
-      <w:bookmarkEnd w:id="41"/>
-      <w:commentRangeEnd w:id="42"/>
-      <w:r>
-        <w:rPr>
-          <w:rStyle w:val="CommentReference"/>
-          <w:b w:val="0"/>
-          <w:color w:val="000000" w:themeColor="text1"/>
-        </w:rPr>
-        <w:commentReference w:id="42"/>
-      </w:r>
-      <w:commentRangeEnd w:id="43"/>
-      <w:r>
-        <w:rPr>
-          <w:rStyle w:val="CommentReference"/>
-          <w:b w:val="0"/>
-          <w:color w:val="000000" w:themeColor="text1"/>
-        </w:rPr>
-        <w:commentReference w:id="43"/>
-      </w:r>
     </w:p>
     <w:p>
       <w:r>
@@ -17573,21 +17375,17 @@
       <w:r>
         <w:br w:type="page"/>
       </w:r>
-      <w:bookmarkStart w:id="44" w:name="_GoBack"/>
-      <w:bookmarkEnd w:id="44"/>
     </w:p>
     <w:p>
       <w:pPr>
         <w:pStyle w:val="Heading2"/>
       </w:pPr>
-      <w:bookmarkStart w:id="45" w:name="_Toc458448658"/>
-      <w:proofErr w:type="spellStart"/>
+      <w:bookmarkStart w:id="40" w:name="_Toc458448658"/>
       <w:r>
         <w:lastRenderedPageBreak/>
         <w:t>Entities</w:t>
       </w:r>
-      <w:bookmarkEnd w:id="45"/>
-      <w:proofErr w:type="spellEnd"/>
+      <w:bookmarkEnd w:id="40"/>
     </w:p>
     <w:p>
       <w:pPr>
@@ -17620,23 +17418,7 @@
     </w:p>
     <w:p>
       <w:r>
-        <w:t xml:space="preserve">Eine Person hat einen Namen, eine Liste von Email Adressen und eine Liste von Telefonnummern, beiden vom Typ String. Für die Telefonnummern wurde der Typ String gewählt da man Telefonnummern eher selten als wirkliche Zahlen betrachtet. Außerdem in einer 1..1 Relation der Adresse ein Ort zugewiesen. Als letztes kennzeichnet ein </w:t>
-      </w:r>
-      <w:proofErr w:type="spellStart"/>
-      <w:r>
-        <w:t>boolsches</w:t>
-      </w:r>
-      <w:proofErr w:type="spellEnd"/>
-      <w:r>
-        <w:t xml:space="preserve"> </w:t>
-      </w:r>
-      <w:proofErr w:type="spellStart"/>
-      <w:r>
-        <w:t>Flag</w:t>
-      </w:r>
-      <w:proofErr w:type="spellEnd"/>
-      <w:r>
-        <w:t>, ob es sich bei der Person um einen Dienstleister handelt.</w:t>
+        <w:t>Eine Person hat einen Namen, eine Liste von Email Adressen und eine Liste von Telefonnummern, beiden vom Typ String. Für die Telefonnummern wurde der Typ String gewählt da man Telefonnummern eher selten als wirkliche Zahlen betrachtet. Außerdem in einer 1..1 Relation der Adresse ein Ort zugewiesen. Als letztes kennzeichnet ein boolsches Flag, ob es sich bei der Person um einen Dienstleister handelt.</w:t>
       </w:r>
     </w:p>
     <w:p>
@@ -17649,15 +17431,7 @@
     </w:p>
     <w:p>
       <w:r>
-        <w:t xml:space="preserve">Eine Aktion hat einen Titel und eine Beschreibung. Außerdem ist die Aktion einer Hochzeit per Komposition zugeordnet, denn es macht keinen Sinn eine Aktion zu behalten, wenn die dazugehörige Hochzeit nicht mehr existiert. Des Weiteren besitzt eine die Aktion eine Art, einen Zustand und eine Notiz. Diese alle sind vom Typ String. Der Anfang und das Ende der Aktion werden als </w:t>
-      </w:r>
-      <w:proofErr w:type="spellStart"/>
-      <w:r>
-        <w:t>DateTime</w:t>
-      </w:r>
-      <w:proofErr w:type="spellEnd"/>
-      <w:r>
-        <w:t xml:space="preserve"> realisiert. Die Teilnehmerliste ist eine 0..</w:t>
+        <w:t>Eine Aktion hat einen Titel und eine Beschreibung. Außerdem ist die Aktion einer Hochzeit per Komposition zugeordnet, denn es macht keinen Sinn eine Aktion zu behalten, wenn die dazugehörige Hochzeit nicht mehr existiert. Des Weiteren besitzt eine die Aktion eine Art, einen Zustand und eine Notiz. Diese alle sind vom Typ String. Der Anfang und das Ende der Aktion werden als DateTime realisiert. Die Teilnehmerliste ist eine 0..</w:t>
       </w:r>
       <w:proofErr w:type="gramStart"/>
       <w:r>
@@ -17673,15 +17447,7 @@
       </w:r>
       <w:proofErr w:type="gramEnd"/>
       <w:r>
-        <w:t xml:space="preserve"> mit den Medien bzw. Belegen verbunden ist. Die Hilfsmittel sind mit den Aktionshilfsmitteln über eine Komposition verbunden. Das versteckt und das Meilenstein Attribute sind vom Typ </w:t>
-      </w:r>
-      <w:proofErr w:type="spellStart"/>
-      <w:r>
-        <w:t>boolean</w:t>
-      </w:r>
-      <w:proofErr w:type="spellEnd"/>
-      <w:r>
-        <w:t>. Außerdem gibt es noch eine 1..</w:t>
+        <w:t xml:space="preserve"> mit den Medien bzw. Belegen verbunden ist. Die Hilfsmittel sind mit den Aktionshilfsmitteln über eine Komposition verbunden. Das versteckt und das Meilenstein Attribute sind vom Typ boolean. Außerdem gibt es noch eine 1..</w:t>
       </w:r>
       <w:proofErr w:type="gramStart"/>
       <w:r>
@@ -17689,15 +17455,7 @@
       </w:r>
       <w:proofErr w:type="gramEnd"/>
       <w:r>
-        <w:t xml:space="preserve"> Relation zu den Personen, die die Verantwortlichen beschreibt. Als letztes regelt ein </w:t>
-      </w:r>
-      <w:proofErr w:type="spellStart"/>
-      <w:r>
-        <w:t>int</w:t>
-      </w:r>
-      <w:proofErr w:type="spellEnd"/>
-      <w:r>
-        <w:t xml:space="preserve"> die Priorität.</w:t>
+        <w:t xml:space="preserve"> Relation zu den Personen, die die Verantwortlichen beschreibt. Als letztes regelt ein int die Priorität.</w:t>
       </w:r>
     </w:p>
     <w:p>
@@ -17710,15 +17468,7 @@
     </w:p>
     <w:p>
       <w:r>
-        <w:t xml:space="preserve">Der Caterer besitzt einen Namen und Beschreibung. Außerdem besitzt er 0 bis beliebig viele Belege. Um die Generalisierung des Essens und des Trinkens wieder zu spezialisieren hat er ja ein Attribut für das Essen und das Trinken vom Typ Lebensmittel mit der </w:t>
-      </w:r>
-      <w:proofErr w:type="spellStart"/>
-      <w:r>
-        <w:t>Kardinalität</w:t>
-      </w:r>
-      <w:proofErr w:type="spellEnd"/>
-      <w:r>
-        <w:t xml:space="preserve"> 0..</w:t>
+        <w:t>Der Caterer besitzt einen Namen und Beschreibung. Außerdem besitzt er 0 bis beliebig viele Belege. Um die Generalisierung des Essens und des Trinkens wieder zu spezialisieren hat er ja ein Attribut für das Essen und das Trinken vom Typ Lebensmittel mit der Kardinalität 0..</w:t>
       </w:r>
       <w:proofErr w:type="gramStart"/>
       <w:r>
@@ -17726,23 +17476,7 @@
       </w:r>
       <w:proofErr w:type="gramEnd"/>
       <w:r>
-        <w:t xml:space="preserve">. Hier greift das Rollen-Pattern. Des Weiteren hat er eine (1) Kontaktperson vom Typ Person. Ein </w:t>
-      </w:r>
-      <w:proofErr w:type="spellStart"/>
-      <w:r>
-        <w:t>boolsches</w:t>
-      </w:r>
-      <w:proofErr w:type="spellEnd"/>
-      <w:r>
-        <w:t xml:space="preserve"> </w:t>
-      </w:r>
-      <w:proofErr w:type="spellStart"/>
-      <w:r>
-        <w:t>Flag</w:t>
-      </w:r>
-      <w:proofErr w:type="spellEnd"/>
-      <w:r>
-        <w:t xml:space="preserve"> namens </w:t>
+        <w:t xml:space="preserve">. Hier greift das Rollen-Pattern. Des Weiteren hat er eine (1) Kontaktperson vom Typ Person. Ein boolsches Flag namens </w:t>
       </w:r>
       <w:proofErr w:type="spellStart"/>
       <w:r>
@@ -17804,15 +17538,7 @@
     </w:p>
     <w:p>
       <w:r>
-        <w:t xml:space="preserve">Lebensmittel kann in der </w:t>
-      </w:r>
-      <w:proofErr w:type="spellStart"/>
-      <w:r>
-        <w:t>Kardinalität</w:t>
-      </w:r>
-      <w:proofErr w:type="spellEnd"/>
-      <w:r>
-        <w:t xml:space="preserve"> 0..</w:t>
+        <w:t>Lebensmittel kann in der Kardinalität 0..</w:t>
       </w:r>
       <w:proofErr w:type="gramStart"/>
       <w:r>
@@ -17904,32 +17630,22 @@
       <w:pPr>
         <w:pStyle w:val="Heading1"/>
       </w:pPr>
-      <w:bookmarkStart w:id="46" w:name="_Toc458448659"/>
-      <w:commentRangeStart w:id="47"/>
+      <w:bookmarkStart w:id="41" w:name="_Toc458448659"/>
       <w:r>
         <w:lastRenderedPageBreak/>
         <w:t>Sequenzdiagramm</w:t>
       </w:r>
-      <w:bookmarkEnd w:id="46"/>
-      <w:commentRangeEnd w:id="47"/>
-      <w:r>
-        <w:rPr>
-          <w:rStyle w:val="CommentReference"/>
-          <w:b w:val="0"/>
-          <w:color w:val="000000" w:themeColor="text1"/>
-        </w:rPr>
-        <w:commentReference w:id="47"/>
-      </w:r>
+      <w:bookmarkEnd w:id="41"/>
     </w:p>
     <w:p>
       <w:pPr>
         <w:pStyle w:val="Heading2"/>
       </w:pPr>
-      <w:bookmarkStart w:id="48" w:name="_Toc458448660"/>
+      <w:bookmarkStart w:id="42" w:name="_Toc458448660"/>
       <w:r>
         <w:t>Einleitung:</w:t>
       </w:r>
-      <w:bookmarkEnd w:id="48"/>
+      <w:bookmarkEnd w:id="42"/>
     </w:p>
     <w:p>
       <w:r>
@@ -17940,11 +17656,11 @@
       <w:pPr>
         <w:pStyle w:val="Heading2"/>
       </w:pPr>
-      <w:bookmarkStart w:id="49" w:name="_Toc458448661"/>
+      <w:bookmarkStart w:id="43" w:name="_Toc458448661"/>
       <w:r>
         <w:t>Vorbedingungen</w:t>
       </w:r>
-      <w:bookmarkEnd w:id="49"/>
+      <w:bookmarkEnd w:id="43"/>
     </w:p>
     <w:p>
       <w:r>
@@ -17955,11 +17671,11 @@
       <w:pPr>
         <w:pStyle w:val="Heading2"/>
       </w:pPr>
-      <w:bookmarkStart w:id="50" w:name="_Toc458448662"/>
+      <w:bookmarkStart w:id="44" w:name="_Toc458448662"/>
       <w:r>
         <w:t>Szenario</w:t>
       </w:r>
-      <w:bookmarkEnd w:id="50"/>
+      <w:bookmarkEnd w:id="44"/>
     </w:p>
     <w:p>
       <w:r>
@@ -18012,11 +17728,11 @@
       <w:pPr>
         <w:pStyle w:val="Heading2"/>
       </w:pPr>
-      <w:bookmarkStart w:id="51" w:name="_Toc458448663"/>
+      <w:bookmarkStart w:id="45" w:name="_Toc458448663"/>
       <w:r>
         <w:t>Pseudocode</w:t>
       </w:r>
-      <w:bookmarkEnd w:id="51"/>
+      <w:bookmarkEnd w:id="45"/>
     </w:p>
     <w:p>
       <w:pPr>
@@ -18306,7 +18022,7 @@
         <w:pStyle w:val="Heading2"/>
         <w:jc w:val="left"/>
       </w:pPr>
-      <w:bookmarkStart w:id="52" w:name="_Toc458448664"/>
+      <w:bookmarkStart w:id="46" w:name="_Toc458448664"/>
       <w:r>
         <w:rPr>
           <w:noProof/>
@@ -18374,14 +18090,14 @@
       <w:r>
         <w:t>Diagramm Hochzeitsveranstaltung anlegen</w:t>
       </w:r>
-      <w:bookmarkEnd w:id="52"/>
+      <w:bookmarkEnd w:id="46"/>
     </w:p>
     <w:p/>
     <w:p>
       <w:pPr>
         <w:pStyle w:val="Heading2"/>
       </w:pPr>
-      <w:bookmarkStart w:id="53" w:name="_Toc458448665"/>
+      <w:bookmarkStart w:id="47" w:name="_Toc458448665"/>
       <w:r>
         <w:rPr>
           <w:noProof/>
@@ -18446,7 +18162,7 @@
       <w:r>
         <w:t>Diagramm Unterhaltungsbeitrag anlegen</w:t>
       </w:r>
-      <w:bookmarkEnd w:id="53"/>
+      <w:bookmarkEnd w:id="47"/>
     </w:p>
     <w:p/>
     <w:p>
@@ -18462,32 +18178,32 @@
       <w:pPr>
         <w:pStyle w:val="Heading1"/>
       </w:pPr>
-      <w:bookmarkStart w:id="54" w:name="_Toc458448666"/>
-      <w:commentRangeStart w:id="55"/>
+      <w:bookmarkStart w:id="48" w:name="_Toc458448666"/>
+      <w:commentRangeStart w:id="49"/>
       <w:r>
         <w:lastRenderedPageBreak/>
         <w:t>Aktivitätsdiagramm</w:t>
       </w:r>
-      <w:bookmarkEnd w:id="54"/>
-      <w:commentRangeEnd w:id="55"/>
+      <w:bookmarkEnd w:id="48"/>
+      <w:commentRangeEnd w:id="49"/>
       <w:r>
         <w:rPr>
           <w:rStyle w:val="CommentReference"/>
           <w:b w:val="0"/>
           <w:color w:val="000000" w:themeColor="text1"/>
         </w:rPr>
-        <w:commentReference w:id="55"/>
+        <w:commentReference w:id="49"/>
       </w:r>
     </w:p>
     <w:p>
       <w:pPr>
         <w:pStyle w:val="Heading2"/>
       </w:pPr>
-      <w:bookmarkStart w:id="56" w:name="_Toc458448667"/>
+      <w:bookmarkStart w:id="50" w:name="_Toc458448667"/>
       <w:r>
         <w:t>Einleitung</w:t>
       </w:r>
-      <w:bookmarkEnd w:id="56"/>
+      <w:bookmarkEnd w:id="50"/>
     </w:p>
     <w:p>
       <w:r>
@@ -18507,7 +18223,7 @@
         <w:pStyle w:val="Heading2"/>
         <w:jc w:val="left"/>
       </w:pPr>
-      <w:bookmarkStart w:id="57" w:name="_Toc458448668"/>
+      <w:bookmarkStart w:id="51" w:name="_Toc458448668"/>
       <w:r>
         <w:rPr>
           <w:noProof/>
@@ -18571,14 +18287,14 @@
       <w:r>
         <w:t>Diagramm Trauung anlegen</w:t>
       </w:r>
-      <w:bookmarkEnd w:id="57"/>
+      <w:bookmarkEnd w:id="51"/>
     </w:p>
     <w:p>
       <w:pPr>
         <w:pStyle w:val="Heading2"/>
         <w:jc w:val="left"/>
       </w:pPr>
-      <w:bookmarkStart w:id="58" w:name="_Toc458448669"/>
+      <w:bookmarkStart w:id="52" w:name="_Toc458448669"/>
       <w:r>
         <w:rPr>
           <w:noProof/>
@@ -18654,14 +18370,14 @@
       <w:r>
         <w:t xml:space="preserve"> erstellen</w:t>
       </w:r>
-      <w:bookmarkEnd w:id="58"/>
+      <w:bookmarkEnd w:id="52"/>
     </w:p>
     <w:p>
       <w:pPr>
         <w:pStyle w:val="Heading2"/>
         <w:jc w:val="left"/>
       </w:pPr>
-      <w:bookmarkStart w:id="59" w:name="_Toc458448670"/>
+      <w:bookmarkStart w:id="53" w:name="_Toc458448670"/>
       <w:r>
         <w:rPr>
           <w:noProof/>
@@ -18729,7 +18445,7 @@
       <w:r>
         <w:t>Diagramm Ort Standesamt anlegen</w:t>
       </w:r>
-      <w:bookmarkEnd w:id="59"/>
+      <w:bookmarkEnd w:id="53"/>
     </w:p>
     <w:p>
       <w:pPr>
@@ -18744,7 +18460,7 @@
       <w:pPr>
         <w:pStyle w:val="Heading2"/>
       </w:pPr>
-      <w:bookmarkStart w:id="60" w:name="_Toc458448671"/>
+      <w:bookmarkStart w:id="54" w:name="_Toc458448671"/>
       <w:r>
         <w:rPr>
           <w:noProof/>
@@ -18817,7 +18533,7 @@
       <w:r>
         <w:t xml:space="preserve"> anlegen</w:t>
       </w:r>
-      <w:bookmarkEnd w:id="60"/>
+      <w:bookmarkEnd w:id="54"/>
       <w:r>
         <w:tab/>
       </w:r>
@@ -18826,11 +18542,11 @@
       <w:pPr>
         <w:pStyle w:val="Heading2"/>
       </w:pPr>
-      <w:bookmarkStart w:id="61" w:name="_Toc458448672"/>
+      <w:bookmarkStart w:id="55" w:name="_Toc458448672"/>
       <w:r>
         <w:t>Grundlegendes</w:t>
       </w:r>
-      <w:bookmarkEnd w:id="61"/>
+      <w:bookmarkEnd w:id="55"/>
     </w:p>
     <w:p>
       <w:r>
@@ -18857,11 +18573,11 @@
       <w:pPr>
         <w:pStyle w:val="Heading2"/>
       </w:pPr>
-      <w:bookmarkStart w:id="62" w:name="_Toc458448673"/>
+      <w:bookmarkStart w:id="56" w:name="_Toc458448673"/>
       <w:r>
         <w:t>Hauptdiagramm</w:t>
       </w:r>
-      <w:bookmarkEnd w:id="62"/>
+      <w:bookmarkEnd w:id="56"/>
     </w:p>
     <w:p>
       <w:r>
@@ -18907,11 +18623,11 @@
       <w:pPr>
         <w:pStyle w:val="Heading2"/>
       </w:pPr>
-      <w:bookmarkStart w:id="63" w:name="_Toc458448674"/>
+      <w:bookmarkStart w:id="57" w:name="_Toc458448674"/>
       <w:r>
         <w:t>Teildiagramm: Aktion anlegen</w:t>
       </w:r>
-      <w:bookmarkEnd w:id="63"/>
+      <w:bookmarkEnd w:id="57"/>
     </w:p>
     <w:p>
       <w:r>
@@ -19010,11 +18726,11 @@
       <w:pPr>
         <w:pStyle w:val="Heading2"/>
       </w:pPr>
-      <w:bookmarkStart w:id="64" w:name="_Toc458448675"/>
+      <w:bookmarkStart w:id="58" w:name="_Toc458448675"/>
       <w:r>
         <w:t>Teildiagramm Hilfsmittel erstellen</w:t>
       </w:r>
-      <w:bookmarkEnd w:id="64"/>
+      <w:bookmarkEnd w:id="58"/>
     </w:p>
     <w:p>
       <w:r>
@@ -19041,7 +18757,7 @@
       <w:pPr>
         <w:pStyle w:val="Heading2"/>
       </w:pPr>
-      <w:bookmarkStart w:id="65" w:name="_Toc458448676"/>
+      <w:bookmarkStart w:id="59" w:name="_Toc458448676"/>
       <w:r>
         <w:lastRenderedPageBreak/>
         <w:t xml:space="preserve">Subdiagramm </w:t>
@@ -19054,7 +18770,7 @@
       <w:r>
         <w:t xml:space="preserve"> anlegen</w:t>
       </w:r>
-      <w:bookmarkEnd w:id="65"/>
+      <w:bookmarkEnd w:id="59"/>
     </w:p>
     <w:p>
       <w:r>
@@ -19073,11 +18789,11 @@
       <w:pPr>
         <w:pStyle w:val="Heading2"/>
       </w:pPr>
-      <w:bookmarkStart w:id="66" w:name="_Toc458448677"/>
+      <w:bookmarkStart w:id="60" w:name="_Toc458448677"/>
       <w:r>
         <w:t>Subdiagramm Ort „Standesamt“ anlegen.</w:t>
       </w:r>
-      <w:bookmarkEnd w:id="66"/>
+      <w:bookmarkEnd w:id="60"/>
     </w:p>
     <w:p>
       <w:r>
@@ -19120,11 +18836,11 @@
       <w:pPr>
         <w:pStyle w:val="Heading2"/>
       </w:pPr>
-      <w:bookmarkStart w:id="67" w:name="_Toc458448678"/>
+      <w:bookmarkStart w:id="61" w:name="_Toc458448678"/>
       <w:r>
         <w:t>Subdiagramm Beleg „Beleg für Trabant“ erstellen</w:t>
       </w:r>
-      <w:bookmarkEnd w:id="67"/>
+      <w:bookmarkEnd w:id="61"/>
     </w:p>
     <w:p>
       <w:r>
@@ -19143,22 +18859,12 @@
       <w:pPr>
         <w:pStyle w:val="Heading2"/>
       </w:pPr>
-      <w:bookmarkStart w:id="68" w:name="_Toc458448679"/>
-      <w:commentRangeStart w:id="69"/>
+      <w:bookmarkStart w:id="62" w:name="_Toc458448679"/>
       <w:r>
         <w:lastRenderedPageBreak/>
         <w:t>Pseudocode</w:t>
       </w:r>
-      <w:bookmarkEnd w:id="68"/>
-      <w:commentRangeEnd w:id="69"/>
-      <w:r>
-        <w:rPr>
-          <w:rStyle w:val="CommentReference"/>
-          <w:b w:val="0"/>
-          <w:color w:val="000000" w:themeColor="text1"/>
-        </w:rPr>
-        <w:commentReference w:id="69"/>
-      </w:r>
+      <w:bookmarkEnd w:id="62"/>
     </w:p>
     <w:p>
       <w:pPr>
@@ -19546,44 +19252,36 @@
       <w:pPr>
         <w:pStyle w:val="Title"/>
       </w:pPr>
-      <w:bookmarkStart w:id="70" w:name="_Toc458448680"/>
+      <w:bookmarkStart w:id="63" w:name="_Toc458448680"/>
       <w:r>
         <w:lastRenderedPageBreak/>
         <w:t>Entwurf</w:t>
       </w:r>
-      <w:bookmarkEnd w:id="70"/>
+      <w:bookmarkEnd w:id="63"/>
     </w:p>
     <w:p>
       <w:pPr>
         <w:pStyle w:val="Heading1"/>
       </w:pPr>
-      <w:bookmarkStart w:id="71" w:name="_Toc458448681"/>
+      <w:bookmarkStart w:id="64" w:name="_Toc458448681"/>
       <w:r>
         <w:t>Datenbankentwurf</w:t>
       </w:r>
-      <w:bookmarkEnd w:id="71"/>
+      <w:bookmarkEnd w:id="64"/>
     </w:p>
     <w:p>
       <w:pPr>
         <w:pStyle w:val="Heading2"/>
       </w:pPr>
-      <w:bookmarkStart w:id="72" w:name="_Toc458448682"/>
+      <w:bookmarkStart w:id="65" w:name="_Toc458448682"/>
       <w:r>
         <w:t>Voraussetzungen</w:t>
       </w:r>
-      <w:bookmarkEnd w:id="72"/>
-    </w:p>
-    <w:p>
-      <w:r>
-        <w:t xml:space="preserve">Um das SQL ausführen zu können ist ein MySQL oder </w:t>
-      </w:r>
-      <w:proofErr w:type="spellStart"/>
-      <w:r>
-        <w:t>MariaDB</w:t>
-      </w:r>
-      <w:proofErr w:type="spellEnd"/>
-      <w:r>
-        <w:t xml:space="preserve"> Datenbankmanagementsystem (DBMS) von Nöten. Außerdem darf noch keine Datenbank (DB) bzw. Schema mit dem Namen </w:t>
+      <w:bookmarkEnd w:id="65"/>
+    </w:p>
+    <w:p>
+      <w:r>
+        <w:t xml:space="preserve">Um das SQL ausführen zu können ist ein MySQL oder MariaDB Datenbankmanagementsystem (DBMS) von Nöten. Außerdem darf noch keine Datenbank (DB) bzw. Schema mit dem Namen </w:t>
       </w:r>
       <w:r>
         <w:rPr>
@@ -19605,11 +19303,11 @@
       <w:pPr>
         <w:pStyle w:val="Heading2"/>
       </w:pPr>
-      <w:bookmarkStart w:id="73" w:name="_Toc458448683"/>
+      <w:bookmarkStart w:id="66" w:name="_Toc458448683"/>
       <w:r>
         <w:t>Kurzeinführung SQL</w:t>
       </w:r>
-      <w:bookmarkEnd w:id="73"/>
+      <w:bookmarkEnd w:id="66"/>
     </w:p>
     <w:p>
       <w:pPr>
@@ -19854,12 +19552,12 @@
       <w:pPr>
         <w:pStyle w:val="Heading2"/>
       </w:pPr>
-      <w:bookmarkStart w:id="74" w:name="_Toc458448684"/>
+      <w:bookmarkStart w:id="67" w:name="_Toc458448684"/>
       <w:r>
         <w:lastRenderedPageBreak/>
         <w:t>SQL</w:t>
       </w:r>
-      <w:bookmarkEnd w:id="74"/>
+      <w:bookmarkEnd w:id="67"/>
     </w:p>
     <w:p>
       <w:pPr>
@@ -23183,11 +22881,11 @@
       <w:pPr>
         <w:pStyle w:val="Heading2"/>
       </w:pPr>
-      <w:bookmarkStart w:id="75" w:name="_Toc458448685"/>
+      <w:bookmarkStart w:id="68" w:name="_Toc458448685"/>
       <w:r>
         <w:t>Erstellen des Schemas</w:t>
       </w:r>
-      <w:bookmarkEnd w:id="75"/>
+      <w:bookmarkEnd w:id="68"/>
     </w:p>
     <w:p>
       <w:r>
@@ -23198,11 +22896,11 @@
       <w:pPr>
         <w:pStyle w:val="Heading2"/>
       </w:pPr>
-      <w:bookmarkStart w:id="76" w:name="_Toc458448686"/>
+      <w:bookmarkStart w:id="69" w:name="_Toc458448686"/>
       <w:r>
         <w:t>Setzen des aktuellen Schemas</w:t>
       </w:r>
-      <w:bookmarkEnd w:id="76"/>
+      <w:bookmarkEnd w:id="69"/>
     </w:p>
     <w:p>
       <w:r>
@@ -23213,11 +22911,11 @@
       <w:pPr>
         <w:pStyle w:val="Heading2"/>
       </w:pPr>
-      <w:bookmarkStart w:id="77" w:name="_Toc458448687"/>
+      <w:bookmarkStart w:id="70" w:name="_Toc458448687"/>
       <w:r>
         <w:t>Erzeugen der Tabellen mit Fremdschlüsselbeziehungen</w:t>
       </w:r>
-      <w:bookmarkEnd w:id="77"/>
+      <w:bookmarkEnd w:id="70"/>
     </w:p>
     <w:p>
       <w:r>
@@ -23228,11 +22926,11 @@
       <w:pPr>
         <w:pStyle w:val="Heading2"/>
       </w:pPr>
-      <w:bookmarkStart w:id="78" w:name="_Toc458448688"/>
+      <w:bookmarkStart w:id="71" w:name="_Toc458448688"/>
       <w:r>
         <w:t>Bekannte Entitäten</w:t>
       </w:r>
-      <w:bookmarkEnd w:id="78"/>
+      <w:bookmarkEnd w:id="71"/>
     </w:p>
     <w:p>
       <w:r>
@@ -23354,16 +23052,11 @@
     </w:p>
     <w:p>
       <w:r>
-        <w:t xml:space="preserve">Sofern einfache Referenzen, d.h. </w:t>
-      </w:r>
-      <w:proofErr w:type="spellStart"/>
-      <w:r>
-        <w:t>K</w:t>
+        <w:t>Sofern einfache Referenzen, d.h. K</w:t>
       </w:r>
       <w:r>
         <w:t>ardinalitäten</w:t>
       </w:r>
-      <w:proofErr w:type="spellEnd"/>
       <w:r>
         <w:t xml:space="preserve"> mit 0/1 je Seite vorhanden waren wird direkt der Fremdschlüssel erzeugt. Das Updaten der Fremdschlüsselbeziehung ist per se überall erlaubt. Beim Löschen nur, wenn das dazugehörige Attribute NULL-Werte erlaubt, ansonsten wird es verhindert. </w:t>
       </w:r>
@@ -23386,12 +23079,12 @@
       <w:pPr>
         <w:pStyle w:val="Heading2"/>
       </w:pPr>
-      <w:bookmarkStart w:id="79" w:name="_Toc458448689"/>
+      <w:bookmarkStart w:id="72" w:name="_Toc458448689"/>
       <w:r>
         <w:lastRenderedPageBreak/>
         <w:t>Weitere Entitäten</w:t>
       </w:r>
-      <w:bookmarkEnd w:id="79"/>
+      <w:bookmarkEnd w:id="72"/>
     </w:p>
     <w:p>
       <w:r>
@@ -23400,91 +23093,83 @@
     </w:p>
     <w:p>
       <w:r>
-        <w:t xml:space="preserve">Zu </w:t>
+        <w:t>Zu zweiteren gehören die Aktionsarten, die Aktionszustände und die Hilfsmittelarten. An sich lassen sich diese als einfach String abbilden, aber da man nicht benutze Zustände und Arten nicht „vergessen“ möchte, braucht man hierzu eigene Tabellen.</w:t>
+      </w:r>
+    </w:p>
+    <w:p>
+      <w:r>
+        <w:t>Außerdem brauchen die Telefonnummern und die Emailadresse eigene Tabellen, da ansonsten ein unsauberer Primärschlüssel in gewissen Tabellen, die Relationen enthalten entstehen würde.</w:t>
+      </w:r>
+    </w:p>
+    <w:p>
+      <w:pPr>
+        <w:pStyle w:val="Heading2"/>
+      </w:pPr>
+      <w:bookmarkStart w:id="73" w:name="_Toc458448690"/>
+      <w:r>
+        <w:t>Relationstabellen</w:t>
+      </w:r>
+      <w:bookmarkEnd w:id="73"/>
+    </w:p>
+    <w:p>
+      <w:r>
+        <w:t>Alle Attribute, die Listen verlangen, brauchen im relationalen Datenbankmodell eine extra Tabelle. Diese Tabellen haben bis auf Ausnahmen nur zwei Attribute, nämlich die ID der eigentlichen Entität und die des „Listeneintrags“. Man kann natürlich auch Relationsattribute, wie z.B. die Menge bei Aktionshilfsmittel mitspeichern. Die Fremdschlüssel verweisen immer auf die Entitätstabelle. Sofern eine Entität gelöscht wird, löscht sich dieser Eintrag gleich mit, da er logischerweise nicht mehr von Nöten ist.</w:t>
+      </w:r>
+    </w:p>
+    <w:p>
+      <w:pPr>
+        <w:pStyle w:val="Heading2"/>
+      </w:pPr>
+      <w:bookmarkStart w:id="74" w:name="_Toc458448691"/>
+      <w:r>
+        <w:t>Weitere Besonderheiten</w:t>
+      </w:r>
+      <w:bookmarkEnd w:id="74"/>
+    </w:p>
+    <w:p>
+      <w:r>
+        <w:t>Das Attribut Priorität in der Tabelle Aktionen wurde auf eine spezielle Art umgesetzt. Da es nur eine feste und nicht erweiterbare Anzahl an Prioritäten gibt, muss dafür keine extra Tabelle erzeugt werden. Um nun nicht den Prioritätstext speichern zu müssen kann auch einfach eine Zahl, die diese Priorität repräsentiert gespeichert werden. Die Applikation muss später nur noch zwischen den Zahlen und dem Text konvertieren können.</w:t>
+      </w:r>
+    </w:p>
+    <w:p>
+      <w:pPr>
+        <w:pStyle w:val="Heading2"/>
+      </w:pPr>
+      <w:bookmarkStart w:id="75" w:name="_Toc458448692"/>
+      <w:r>
+        <w:t>Pro</w:t>
+      </w:r>
+      <w:r>
+        <w:t>g</w:t>
+      </w:r>
+      <w:r>
+        <w:t>rammtabellen</w:t>
+      </w:r>
+      <w:bookmarkEnd w:id="75"/>
+    </w:p>
+    <w:p>
+      <w:r>
+        <w:t>Diese Tabellen speichern keine Entitäten an sich, sondern für die Applikation wichtige Daten.</w:t>
+      </w:r>
+    </w:p>
+    <w:p>
+      <w:r>
+        <w:t>Die Tabelle „</w:t>
       </w:r>
       <w:proofErr w:type="spellStart"/>
       <w:r>
-        <w:t>zweiteren</w:t>
+        <w:t>NichtInformierteNutzer</w:t>
       </w:r>
       <w:proofErr w:type="spellEnd"/>
       <w:r>
-        <w:t xml:space="preserve"> gehören die Aktionsarten, die Aktionszustände und die Hilfsmittelarten. An sich lassen sich diese als einfach String abbilden, aber da man nicht benutze Zustände und Arten nicht „vergessen“ möchte, braucht man hierzu eigene Tabellen.</w:t>
-      </w:r>
-    </w:p>
-    <w:p>
-      <w:r>
-        <w:t>Außerdem brauchen die Telefonnummern und die Emailadresse eigene Tabellen, da ansonsten ein unsauberer Primärschlüssel in gewissen Tabellen, die Relationen enthalten entstehen würde.</w:t>
-      </w:r>
-    </w:p>
-    <w:p>
-      <w:pPr>
-        <w:pStyle w:val="Heading2"/>
-      </w:pPr>
-      <w:bookmarkStart w:id="80" w:name="_Toc458448690"/>
-      <w:r>
-        <w:t>Relationstabellen</w:t>
-      </w:r>
-      <w:bookmarkEnd w:id="80"/>
-    </w:p>
-    <w:p>
-      <w:r>
-        <w:t>Alle Attribute, die Listen verlangen, brauchen im relationalen Datenbankmodell eine extra Tabelle. Diese Tabellen haben bis auf Ausnahmen nur zwei Attribute, nämlich die ID der eigentlichen Entität und die des „Listeneintrags“. Man kann natürlich auch Relationsattribute, wie z.B. die Menge bei Aktionshilfsmittel mitspeichern. Die Fremdschlüssel verweisen immer auf die Entitätstabelle. Sofern eine Entität gelöscht wird, löscht sich dieser Eintrag gleich mit, da er logischerweise nicht mehr von Nöten ist.</w:t>
-      </w:r>
-    </w:p>
-    <w:p>
-      <w:pPr>
-        <w:pStyle w:val="Heading2"/>
-      </w:pPr>
-      <w:bookmarkStart w:id="81" w:name="_Toc458448691"/>
-      <w:r>
-        <w:t>Weitere Besonderheiten</w:t>
-      </w:r>
-      <w:bookmarkEnd w:id="81"/>
-    </w:p>
-    <w:p>
-      <w:r>
-        <w:t>Das Attribut Priorität in der Tabelle Aktionen wurde auf eine spezielle Art umgesetzt. Da es nur eine feste und nicht erweiterbare Anzahl an Prioritäten gibt, muss dafür keine extra Tabelle erzeugt werden. Um nun nicht den Prioritätstext speichern zu müssen kann auch einfach eine Zahl, die diese Priorität repräsentiert gespeichert werden. Die Applikation muss später nur noch zwischen den Zahlen und dem Text konvertieren können.</w:t>
-      </w:r>
-    </w:p>
-    <w:p>
-      <w:pPr>
-        <w:pStyle w:val="Heading2"/>
-      </w:pPr>
-      <w:bookmarkStart w:id="82" w:name="_Toc458448692"/>
-      <w:r>
-        <w:t>Pro</w:t>
-      </w:r>
-      <w:r>
-        <w:t>g</w:t>
-      </w:r>
-      <w:r>
-        <w:t>rammtabellen</w:t>
-      </w:r>
-      <w:bookmarkEnd w:id="82"/>
-    </w:p>
-    <w:p>
-      <w:r>
-        <w:t>Diese Tabellen speichern keine Entitäten an sich, sondern für die Applikation wichtige Daten.</w:t>
-      </w:r>
-    </w:p>
-    <w:p>
-      <w:r>
-        <w:t>Die Tabelle „</w:t>
+        <w:t xml:space="preserve">“, ist dafür da abzuspeichern, welche Nutzer bei welchen Aktionen keine Informationen bei Aktionen erhalten wollen. Dafür speichert diese Tabelle zu einem die Person wie auch die Aktion, wobei die </w:t>
       </w:r>
       <w:proofErr w:type="spellStart"/>
       <w:r>
-        <w:t>NichtInformierteNutzer</w:t>
+        <w:t>ID’s</w:t>
       </w:r>
       <w:proofErr w:type="spellEnd"/>
       <w:r>
-        <w:t xml:space="preserve">“, ist dafür da abzuspeichern, welche Nutzer bei welchen Aktionen keine Informationen bei Aktionen erhalten wollen. Dafür speichert diese Tabelle zu einem die Person wie auch die Aktion, wobei die </w:t>
-      </w:r>
-      <w:proofErr w:type="spellStart"/>
-      <w:r>
-        <w:t>ID’s</w:t>
-      </w:r>
-      <w:proofErr w:type="spellEnd"/>
-      <w:r>
         <w:t xml:space="preserve"> der beiden den Primärschlüssel bilden und entsprechende Fremdschlüssel ebenfalls vorhanden sind.</w:t>
       </w:r>
     </w:p>
@@ -23497,32 +23182,22 @@
       <w:pPr>
         <w:pStyle w:val="Heading1"/>
       </w:pPr>
-      <w:bookmarkStart w:id="83" w:name="_Toc458448693"/>
-      <w:commentRangeStart w:id="84"/>
+      <w:bookmarkStart w:id="76" w:name="_Toc458448693"/>
       <w:r>
         <w:lastRenderedPageBreak/>
         <w:t>Entwurfsklassendiagramm</w:t>
       </w:r>
-      <w:bookmarkEnd w:id="83"/>
-      <w:commentRangeEnd w:id="84"/>
-      <w:r>
-        <w:rPr>
-          <w:rStyle w:val="CommentReference"/>
-          <w:b w:val="0"/>
-          <w:color w:val="000000" w:themeColor="text1"/>
-        </w:rPr>
-        <w:commentReference w:id="84"/>
-      </w:r>
+      <w:bookmarkEnd w:id="76"/>
     </w:p>
     <w:p>
       <w:pPr>
         <w:pStyle w:val="Heading2"/>
       </w:pPr>
-      <w:bookmarkStart w:id="85" w:name="_Toc458448694"/>
+      <w:bookmarkStart w:id="77" w:name="_Toc458448694"/>
       <w:r>
         <w:t>Einleitung</w:t>
       </w:r>
-      <w:bookmarkEnd w:id="85"/>
+      <w:bookmarkEnd w:id="77"/>
     </w:p>
     <w:p>
       <w:r>
@@ -23567,21 +23242,11 @@
       <w:pPr>
         <w:pStyle w:val="Heading2"/>
       </w:pPr>
-      <w:bookmarkStart w:id="86" w:name="_Toc458448695"/>
-      <w:commentRangeStart w:id="87"/>
+      <w:bookmarkStart w:id="78" w:name="_Toc458448695"/>
       <w:r>
         <w:t>Diagramm</w:t>
       </w:r>
-      <w:bookmarkEnd w:id="86"/>
-      <w:commentRangeEnd w:id="87"/>
-      <w:r>
-        <w:rPr>
-          <w:rStyle w:val="CommentReference"/>
-          <w:b w:val="0"/>
-          <w:color w:val="000000" w:themeColor="text1"/>
-        </w:rPr>
-        <w:commentReference w:id="87"/>
-      </w:r>
+      <w:bookmarkEnd w:id="78"/>
     </w:p>
     <w:p>
       <w:r>
@@ -23632,19 +23297,32 @@
       </w:r>
     </w:p>
     <w:p>
+      <w:r>
+        <w:lastRenderedPageBreak/>
+        <w:t xml:space="preserve">Die Folgenden Beschreibungen </w:t>
+      </w:r>
+      <w:proofErr w:type="spellStart"/>
+      <w:r>
+        <w:t>entsprechen den</w:t>
+      </w:r>
+      <w:proofErr w:type="spellEnd"/>
+      <w:r>
+        <w:t xml:space="preserve"> Änderungen zum Analyseklassendiagramm.</w:t>
+      </w:r>
+    </w:p>
+    <w:p>
       <w:pPr>
         <w:pStyle w:val="Heading2"/>
       </w:pPr>
-      <w:bookmarkStart w:id="88" w:name="_Toc458448696"/>
-      <w:r>
-        <w:lastRenderedPageBreak/>
+      <w:bookmarkStart w:id="79" w:name="_Toc458448696"/>
+      <w:r>
         <w:t xml:space="preserve">Package </w:t>
       </w:r>
       <w:proofErr w:type="spellStart"/>
       <w:r>
         <w:t>util</w:t>
       </w:r>
-      <w:bookmarkEnd w:id="88"/>
+      <w:bookmarkEnd w:id="79"/>
       <w:proofErr w:type="spellEnd"/>
     </w:p>
     <w:p>
@@ -23722,31 +23400,7 @@
     </w:p>
     <w:p>
       <w:r>
-        <w:t xml:space="preserve">Diese Klasse ist auf das Exportieren zu </w:t>
-      </w:r>
-      <w:proofErr w:type="spellStart"/>
-      <w:r>
-        <w:t>pdf</w:t>
-      </w:r>
-      <w:proofErr w:type="spellEnd"/>
-      <w:r>
-        <w:t xml:space="preserve">-Dateien optimiert. Allerdings ist dies keine allgemeingültige Klasse, sondern ist nur für die beiden Anwendungsfälle in denen ein Export zu </w:t>
-      </w:r>
-      <w:proofErr w:type="spellStart"/>
-      <w:r>
-        <w:t>pdf</w:t>
-      </w:r>
-      <w:proofErr w:type="spellEnd"/>
-      <w:r>
-        <w:t xml:space="preserve">-Dateien stattfindet zuständig. Dafür bietet sie zwei Export-Methoden an, einmal für die Gästeliste, und einmal für den Speiseplan. Beide Male wird die derzeitige Hochzeitsveranstaltung als Parameter erwartet, da darüber leicht die entsprechenden Daten geladen werden können. Außerdem kann auch beides Mal ein File mitgegeben werden, der die Datei repräsentiert, die die </w:t>
-      </w:r>
-      <w:proofErr w:type="spellStart"/>
-      <w:r>
-        <w:t>pdf</w:t>
-      </w:r>
-      <w:proofErr w:type="spellEnd"/>
-      <w:r>
-        <w:t>-Datei werden wird.</w:t>
+        <w:t>Diese Klasse ist auf das Exportieren zu pdf-Dateien optimiert. Allerdings ist dies keine allgemeingültige Klasse, sondern ist nur für die beiden Anwendungsfälle in denen ein Export zu pdf-Dateien stattfindet zuständig. Dafür bietet sie zwei Export-Methoden an, einmal für die Gästeliste, und einmal für den Speiseplan. Beide Male wird die derzeitige Hochzeitsveranstaltung als Parameter erwartet, da darüber leicht die entsprechenden Daten geladen werden können. Außerdem kann auch beides Mal ein File mitgegeben werden, der die Datei repräsentiert, die die pdf-Datei werden wird.</w:t>
       </w:r>
     </w:p>
     <w:p>
@@ -23821,23 +23475,45 @@
       </w:r>
       <w:proofErr w:type="spellEnd"/>
       <w:r>
-        <w:t xml:space="preserve">“ nimmt in seiner Export-Funktion ein Aktions-Array entgegen, aus dem er dann eine </w:t>
+        <w:t>“ nimmt in seiner Export-Funktion ein Aktions-Array entgegen, aus dem er dann eine iCal-Datei generiert. Diese Datei entspricht dem Ablaufplan der Aktionen. Außerdem nimmt die Methode noch einen File entgegen, der spezifiziert wo und mit welchem Namen die iCal-Datei auf dem lokalen System abgespeichert werden soll.</w:t>
+      </w:r>
+    </w:p>
+    <w:p>
+      <w:pPr>
+        <w:pStyle w:val="Heading3"/>
+      </w:pPr>
+      <w:r>
+        <w:t xml:space="preserve">Klasse </w:t>
       </w:r>
       <w:proofErr w:type="spellStart"/>
       <w:r>
-        <w:t>iCal</w:t>
+        <w:t>XMLSerialisierer</w:t>
       </w:r>
       <w:proofErr w:type="spellEnd"/>
-      <w:r>
-        <w:t xml:space="preserve">-Datei generiert. Diese Datei entspricht dem Ablaufplan der Aktionen. Außerdem nimmt die Methode noch einen File entgegen, der spezifiziert wo und mit welchem Namen die </w:t>
+    </w:p>
+    <w:p>
+      <w:r>
+        <w:t>Um die XML-Objekte in Entitäten umzuwandeln und andersherum, bietet diese Klasse genau zwei Methoden an, die genau dies tun. Die Methode „</w:t>
+      </w:r>
+      <w:r>
+        <w:t>serialize</w:t>
+      </w:r>
+      <w:r>
+        <w:t>“ nimmt eine Entität, genauer ein S</w:t>
+      </w:r>
+      <w:r>
+        <w:t>erializable</w:t>
+      </w:r>
+      <w:r>
+        <w:t>, um dieses in ein XML-Dokument umzuwandeln. Die gegenorientierte Methode nimmt ein „</w:t>
       </w:r>
       <w:proofErr w:type="spellStart"/>
       <w:r>
-        <w:t>iCal</w:t>
+        <w:t>Document</w:t>
       </w:r>
       <w:proofErr w:type="spellEnd"/>
       <w:r>
-        <w:t>-Datei auf dem lokalen System abgespeichert werden soll.</w:t>
+        <w:t>“ als Parameter, mit dem die Java XML-Klasse gemeint ist und wandelt dieses in eine Entität um.</w:t>
       </w:r>
     </w:p>
     <w:p>
@@ -23849,40 +23525,63 @@
       </w:r>
       <w:proofErr w:type="spellStart"/>
       <w:r>
+        <w:t>XMLTransferer</w:t>
+      </w:r>
+      <w:proofErr w:type="spellEnd"/>
+    </w:p>
+    <w:p>
+      <w:r>
+        <w:t>Diese Klasse fungiert quasi als Wrapper um die Klasse „</w:t>
+      </w:r>
+      <w:proofErr w:type="spellStart"/>
+      <w:r>
         <w:t>XMLSerialisierer</w:t>
       </w:r>
       <w:proofErr w:type="spellEnd"/>
-    </w:p>
-    <w:p>
-      <w:r>
-        <w:t>Um die XML-Objekte in Entitäten umzuwandeln und andersherum, bietet diese Klasse genau zwei Methoden an, die genau dies tun. Die Methode „</w:t>
+      <w:r>
+        <w:t>“. Die import-Funktion erlaubt das importieren von XML-Dokumenten, die danach vom „</w:t>
       </w:r>
       <w:proofErr w:type="spellStart"/>
       <w:r>
-        <w:t>serialize</w:t>
+        <w:t>XMLSerialisierer</w:t>
       </w:r>
       <w:proofErr w:type="spellEnd"/>
       <w:r>
-        <w:t xml:space="preserve">“ nimmt eine Entität, genauer ein </w:t>
+        <w:t>“ in einen Entität umgewandelt wird. Die Export-Funktion macht genau das Gegenteil, wobei ein weiterer Parameter die Zieldatei bestimmt.</w:t>
+      </w:r>
+    </w:p>
+    <w:p>
+      <w:pPr>
+        <w:pStyle w:val="Heading3"/>
+      </w:pPr>
+      <w:r>
+        <w:t xml:space="preserve">Klasse </w:t>
       </w:r>
       <w:proofErr w:type="spellStart"/>
       <w:r>
-        <w:t>S</w:t>
-      </w:r>
-      <w:r>
-        <w:t>erializable</w:t>
+        <w:t>EMailHelper</w:t>
       </w:r>
       <w:proofErr w:type="spellEnd"/>
-      <w:r>
-        <w:t>, um dieses in ein XML-Dokument umzuwandeln. Die gegenorientierte Methode nimmt ein „</w:t>
+    </w:p>
+    <w:p>
+      <w:r>
+        <w:t>Diese Klasse ist wiederum als Wrapper um die Klasse „</w:t>
       </w:r>
       <w:proofErr w:type="spellStart"/>
       <w:r>
-        <w:t>Document</w:t>
+        <w:t>EMailSender</w:t>
       </w:r>
       <w:proofErr w:type="spellEnd"/>
       <w:r>
-        <w:t>“ als Parameter, mit dem die Java XML-Klasse gemeint ist und wandelt dieses in eine Entität um.</w:t>
+        <w:t>“ gedacht. Sie hilft die Nachricht zu erstellen und den, beziehungsweise die Empfänger herauszufinden. Hierzu wird der Klasse in ihre einzige Methode eine Aktion übergeben, die geändert werden soll, nachdem die Änderungen an der Klasse vorgenommen worden sind, aber bevor diese in der Datenbank gespeichert wurden. Anhand der Daten sucht sich die Methode die „alten“ Daten aus der Datenbank heraus und kann so eine E-Mail mit den Änderungen erstellen. Mithilfe der Aktion kennt sie auch die Empfänger. Die so nun generierten/herausgesuchten Daten werden dem „</w:t>
+      </w:r>
+      <w:proofErr w:type="spellStart"/>
+      <w:r>
+        <w:t>EMailSender</w:t>
+      </w:r>
+      <w:proofErr w:type="spellEnd"/>
+      <w:r>
+        <w:t>“ übergeben.</w:t>
       </w:r>
     </w:p>
     <w:p>
@@ -23894,120 +23593,52 @@
       </w:r>
       <w:proofErr w:type="spellStart"/>
       <w:r>
-        <w:t>XMLTransferer</w:t>
+        <w:t>ServerFileHandler</w:t>
       </w:r>
       <w:proofErr w:type="spellEnd"/>
     </w:p>
     <w:p>
       <w:r>
-        <w:t>Diese Klasse fungiert quasi als Wrapper um die Klasse „</w:t>
+        <w:t xml:space="preserve">Um Daten auf dem Server hochzuladen und herunterzuladen bietet diese Klasse die passenden Methoden an. Für den Upload wird der passenden Methode eine URI übergeben, die dem Pfad auf dem Server entspricht und ein File, der die </w:t>
       </w:r>
       <w:proofErr w:type="spellStart"/>
       <w:r>
-        <w:t>XMLSerialisierer</w:t>
+        <w:t>hochzulandende</w:t>
       </w:r>
       <w:proofErr w:type="spellEnd"/>
       <w:r>
-        <w:t>“. Die import-Funktion erlaubt das importieren von XML-Dokumenten, die danach vom „</w:t>
+        <w:t xml:space="preserve"> Datei ist. Der Download funktioniert ähnlich, wobei in diesem Fall nur </w:t>
+      </w:r>
+      <w:proofErr w:type="gramStart"/>
+      <w:r>
+        <w:t>die</w:t>
+      </w:r>
+      <w:proofErr w:type="gramEnd"/>
+      <w:r>
+        <w:t xml:space="preserve"> URI für die Datei auf dem Server gebraucht wird. Sollte ein Verbindungsfehler auftauchen (also eine </w:t>
       </w:r>
       <w:proofErr w:type="spellStart"/>
       <w:r>
-        <w:t>XMLSerialisierer</w:t>
+        <w:t>ConnectionException</w:t>
       </w:r>
       <w:proofErr w:type="spellEnd"/>
       <w:r>
-        <w:t>“ in einen Entität umgewandelt wird. Die Export-Funktion macht genau das Gegenteil, wobei ein weiterer Parameter die Zieldatei bestimmt.</w:t>
-      </w:r>
-    </w:p>
-    <w:p>
-      <w:pPr>
-        <w:pStyle w:val="Heading3"/>
-      </w:pPr>
-      <w:r>
-        <w:t xml:space="preserve">Klasse </w:t>
+        <w:t xml:space="preserve"> geworfen werden), werden die Daten solange in der Applikation gehalten, bis wieder eine Verbindung aufgebaut werden kann.</w:t>
+      </w:r>
+    </w:p>
+    <w:p>
+      <w:pPr>
+        <w:pStyle w:val="Heading2"/>
+      </w:pPr>
+      <w:bookmarkStart w:id="80" w:name="_Toc458448697"/>
+      <w:r>
+        <w:t xml:space="preserve">Package </w:t>
       </w:r>
       <w:proofErr w:type="spellStart"/>
       <w:r>
-        <w:t>EMailHelper</w:t>
-      </w:r>
-      <w:proofErr w:type="spellEnd"/>
-    </w:p>
-    <w:p>
-      <w:r>
-        <w:t>Diese Klasse ist wiederum als Wrapper um die Klasse „</w:t>
-      </w:r>
-      <w:proofErr w:type="spellStart"/>
-      <w:r>
-        <w:t>EMailSender</w:t>
-      </w:r>
-      <w:proofErr w:type="spellEnd"/>
-      <w:r>
-        <w:t>“ gedacht. Sie hilft die Nachricht zu erstellen und den, beziehungsweise die Empfänger herauszufinden. Hierzu wird der Klasse in ihre einzige Methode eine Aktion übergeben, die geändert werden soll, nachdem die Änderungen an der Klasse vorgenommen worden sind, aber bevor diese in der Datenbank gespeichert wurden. Anhand der Daten sucht sich die Methode die „alten“ Daten aus der Datenbank heraus und kann so eine E-Mail mit den Änderungen erstellen. Mithilfe der Aktion kennt sie auch die Empfänger. Die so nun generierten/herausgesuchten Daten werden dem „</w:t>
-      </w:r>
-      <w:proofErr w:type="spellStart"/>
-      <w:r>
-        <w:t>EMailSender</w:t>
-      </w:r>
-      <w:proofErr w:type="spellEnd"/>
-      <w:r>
-        <w:t>“ übergeben.</w:t>
-      </w:r>
-    </w:p>
-    <w:p>
-      <w:pPr>
-        <w:pStyle w:val="Heading3"/>
-      </w:pPr>
-      <w:r>
-        <w:t xml:space="preserve">Klasse </w:t>
-      </w:r>
-      <w:proofErr w:type="spellStart"/>
-      <w:r>
-        <w:t>ServerFileHandler</w:t>
-      </w:r>
-      <w:proofErr w:type="spellEnd"/>
-    </w:p>
-    <w:p>
-      <w:r>
-        <w:t xml:space="preserve">Um Daten auf dem Server hochzuladen und herunterzuladen bietet diese Klasse die passenden Methoden an. Für den Upload wird der passenden Methode eine URI übergeben, die dem Pfad auf dem Server entspricht und ein File, der die </w:t>
-      </w:r>
-      <w:proofErr w:type="spellStart"/>
-      <w:r>
-        <w:t>hochzulandende</w:t>
-      </w:r>
-      <w:proofErr w:type="spellEnd"/>
-      <w:r>
-        <w:t xml:space="preserve"> Datei ist. Der Download funktioniert ähnlich, wobei in diesem Fall nur </w:t>
-      </w:r>
-      <w:proofErr w:type="gramStart"/>
-      <w:r>
-        <w:t>die</w:t>
-      </w:r>
-      <w:proofErr w:type="gramEnd"/>
-      <w:r>
-        <w:t xml:space="preserve"> URI für die Datei auf dem Server gebraucht wird. Sollte ein Verbindungsfehler auftauchen (also eine </w:t>
-      </w:r>
-      <w:proofErr w:type="spellStart"/>
-      <w:r>
-        <w:t>ConnectionException</w:t>
-      </w:r>
-      <w:proofErr w:type="spellEnd"/>
-      <w:r>
-        <w:t xml:space="preserve"> geworfen werden), werden die Daten solange in der Applikation gehalten, bis wieder eine Verbindung aufgebaut werden kann.</w:t>
-      </w:r>
-    </w:p>
-    <w:p>
-      <w:pPr>
-        <w:pStyle w:val="Heading2"/>
-      </w:pPr>
-      <w:bookmarkStart w:id="89" w:name="_Toc458448697"/>
-      <w:r>
-        <w:t xml:space="preserve">Package </w:t>
-      </w:r>
-      <w:proofErr w:type="spellStart"/>
-      <w:r>
         <w:t>model</w:t>
       </w:r>
-      <w:bookmarkEnd w:id="89"/>
+      <w:bookmarkEnd w:id="80"/>
       <w:proofErr w:type="spellEnd"/>
     </w:p>
     <w:p>
@@ -24170,7 +23801,7 @@
       <w:pPr>
         <w:pStyle w:val="Heading2"/>
       </w:pPr>
-      <w:bookmarkStart w:id="90" w:name="_Toc458448698"/>
+      <w:bookmarkStart w:id="81" w:name="_Toc458448698"/>
       <w:r>
         <w:t xml:space="preserve">Package </w:t>
       </w:r>
@@ -24178,7 +23809,7 @@
       <w:r>
         <w:t>event</w:t>
       </w:r>
-      <w:bookmarkEnd w:id="90"/>
+      <w:bookmarkEnd w:id="81"/>
       <w:proofErr w:type="spellEnd"/>
     </w:p>
     <w:p>
@@ -24313,304 +23944,254 @@
       <w:pPr>
         <w:pStyle w:val="Heading2"/>
       </w:pPr>
-      <w:bookmarkStart w:id="91" w:name="_Toc458448699"/>
+      <w:bookmarkStart w:id="82" w:name="_Toc458448699"/>
+      <w:r>
+        <w:t>Package exception</w:t>
+      </w:r>
+      <w:bookmarkEnd w:id="82"/>
+    </w:p>
+    <w:p>
+      <w:r>
+        <w:t>Alle Exceptions, die innerhalb der Applikation geworfen werden, sind in diesem Package gesammelt.</w:t>
+      </w:r>
+    </w:p>
+    <w:p>
+      <w:pPr>
+        <w:pStyle w:val="Heading3"/>
+      </w:pPr>
+      <w:r>
+        <w:lastRenderedPageBreak/>
+        <w:t>Exception-Klassen</w:t>
+      </w:r>
+    </w:p>
+    <w:p>
+      <w:r>
+        <w:t>Alle Exception-Klassen haben als Superklasse die Java-Klasse „Exception“. Es  gibt die „</w:t>
+      </w:r>
+      <w:proofErr w:type="spellStart"/>
+      <w:r>
+        <w:t>KeinZugriffException</w:t>
+      </w:r>
+      <w:proofErr w:type="spellEnd"/>
+      <w:r>
+        <w:t>“, die geworfen wird, wenn man keinen Zugriff auf ein Element hat. „</w:t>
+      </w:r>
+      <w:proofErr w:type="spellStart"/>
+      <w:r>
+        <w:t>ConnectionException</w:t>
+      </w:r>
+      <w:proofErr w:type="spellEnd"/>
+      <w:r>
+        <w:t>“, wird geworfen, wenn zum Server keine Verbindung aufgebaut werden kann und die „</w:t>
+      </w:r>
+      <w:proofErr w:type="spellStart"/>
+      <w:r>
+        <w:t>AuthorizationException</w:t>
+      </w:r>
+      <w:proofErr w:type="spellEnd"/>
+      <w:r>
+        <w:t>“ taucht auf, wenn der Login fehlschlägt.</w:t>
+      </w:r>
+    </w:p>
+    <w:p>
+      <w:pPr>
+        <w:pStyle w:val="Heading2"/>
+      </w:pPr>
+      <w:bookmarkStart w:id="83" w:name="_Toc458448700"/>
       <w:r>
         <w:t xml:space="preserve">Package </w:t>
       </w:r>
       <w:proofErr w:type="spellStart"/>
       <w:r>
-        <w:t>exception</w:t>
-      </w:r>
-      <w:bookmarkEnd w:id="91"/>
+        <w:t>datenbank</w:t>
+      </w:r>
+      <w:bookmarkEnd w:id="83"/>
       <w:proofErr w:type="spellEnd"/>
     </w:p>
     <w:p>
       <w:r>
-        <w:t xml:space="preserve">Alle </w:t>
+        <w:t xml:space="preserve">Das Package Datenbank enthält alle Komponenten, die für das Zusammenspiel mit der Datenbank relevant. Angefangen bei dem bloßen </w:t>
       </w:r>
       <w:proofErr w:type="spellStart"/>
       <w:r>
-        <w:t>Exceptions</w:t>
+        <w:t>Verbindungsmanagment</w:t>
       </w:r>
       <w:proofErr w:type="spellEnd"/>
       <w:r>
-        <w:t>, die innerhalb der Applikation geworfen werden, sind in diesem Package gesammelt.</w:t>
+        <w:t xml:space="preserve"> bis hin zu lokalen Caches. Somit ist es eines der </w:t>
+      </w:r>
+      <w:proofErr w:type="spellStart"/>
+      <w:r>
+        <w:t>grundlegensten</w:t>
+      </w:r>
+      <w:proofErr w:type="spellEnd"/>
+      <w:r>
+        <w:t xml:space="preserve"> Bestandteile der Software.</w:t>
       </w:r>
     </w:p>
     <w:p>
       <w:pPr>
         <w:pStyle w:val="Heading3"/>
       </w:pPr>
+      <w:r>
+        <w:t>Klasse Datenbank</w:t>
+      </w:r>
+    </w:p>
+    <w:p>
+      <w:r>
+        <w:t>Diese Klasse ist für das Schreiben und Lesen in/aus der Datenbank verantwortlich. Um die Entsprechenden Daten zu bekommen, implementiert sie das Interface „</w:t>
+      </w:r>
       <w:proofErr w:type="spellStart"/>
       <w:r>
-        <w:lastRenderedPageBreak/>
-        <w:t>Exception</w:t>
+        <w:t>EventListener</w:t>
       </w:r>
       <w:proofErr w:type="spellEnd"/>
       <w:r>
-        <w:t>-Klassen</w:t>
-      </w:r>
-    </w:p>
-    <w:p>
-      <w:r>
-        <w:t xml:space="preserve">Alle </w:t>
+        <w:t>“. Sie bietet für das Lesen (</w:t>
       </w:r>
       <w:proofErr w:type="spellStart"/>
       <w:r>
-        <w:t>Exception</w:t>
+        <w:t>get</w:t>
       </w:r>
       <w:proofErr w:type="spellEnd"/>
       <w:r>
-        <w:t>-Klassen haben als Superklasse die Java-Klasse „</w:t>
+        <w:t>), Löschen (</w:t>
       </w:r>
       <w:proofErr w:type="spellStart"/>
       <w:r>
-        <w:t>Exception</w:t>
+        <w:t>delete</w:t>
       </w:r>
       <w:proofErr w:type="spellEnd"/>
       <w:r>
-        <w:t>“. Es  gibt die „</w:t>
+        <w:t>), Ändern (update) und das Anlegen (</w:t>
       </w:r>
       <w:proofErr w:type="spellStart"/>
       <w:r>
+        <w:t>insert</w:t>
+      </w:r>
+      <w:proofErr w:type="spellEnd"/>
+      <w:r>
+        <w:t>) entsprechende Methoden an. Alle Methoden erwarten als Parameters die entsprechende Entität. Des Weiteren können alle Methoden die Exceptions „</w:t>
+      </w:r>
+      <w:proofErr w:type="spellStart"/>
+      <w:r>
+        <w:t>ConnectionException</w:t>
+      </w:r>
+      <w:proofErr w:type="spellEnd"/>
+      <w:r>
+        <w:t>“ und „</w:t>
+      </w:r>
+      <w:proofErr w:type="spellStart"/>
+      <w:r>
         <w:t>KeinZugriffException</w:t>
       </w:r>
       <w:proofErr w:type="spellEnd"/>
       <w:r>
-        <w:t>“, die geworfen wird, wenn man keinen Zugriff auf ein Element hat. „</w:t>
+        <w:t>“ werden. Außerdem besitzt sie eine Backup-Methode, die die Datenbank dazu veranlasst, ein Backup zu erstellen.</w:t>
+      </w:r>
+    </w:p>
+    <w:p>
+      <w:pPr>
+        <w:pStyle w:val="Heading3"/>
+      </w:pPr>
+      <w:r>
+        <w:t xml:space="preserve">Klasse </w:t>
       </w:r>
       <w:proofErr w:type="spellStart"/>
       <w:r>
+        <w:t>ConnectionManager</w:t>
+      </w:r>
+      <w:proofErr w:type="spellEnd"/>
+    </w:p>
+    <w:p>
+      <w:r>
+        <w:t>Diese Klasse stellt eine Verbindung zur Datenbank her, dies geschieht mit einem entsprechenden Nutzernamen und Passwort. Sie kann die „</w:t>
+      </w:r>
+      <w:proofErr w:type="spellStart"/>
+      <w:r>
+        <w:t>AuthorizationException</w:t>
+      </w:r>
+      <w:proofErr w:type="spellEnd"/>
+      <w:r>
+        <w:t>“ oder die „</w:t>
+      </w:r>
+      <w:proofErr w:type="spellStart"/>
+      <w:r>
         <w:t>ConnectionException</w:t>
       </w:r>
       <w:proofErr w:type="spellEnd"/>
       <w:r>
-        <w:t>“, wird geworfen, wenn zum Server keine Verbindung aufgebaut werden kann und die „</w:t>
+        <w:t>“ werfen.</w:t>
+      </w:r>
+    </w:p>
+    <w:p>
+      <w:pPr>
+        <w:pStyle w:val="Heading3"/>
+      </w:pPr>
+      <w:r>
+        <w:t xml:space="preserve">Klasse </w:t>
       </w:r>
       <w:proofErr w:type="spellStart"/>
       <w:r>
-        <w:t>AuthorizationException</w:t>
+        <w:t>CSVReader</w:t>
       </w:r>
       <w:proofErr w:type="spellEnd"/>
       <w:r>
-        <w:t>“ taucht auf, wenn der Login fehlschlägt.</w:t>
+        <w:t xml:space="preserve"> &amp; </w:t>
+      </w:r>
+      <w:proofErr w:type="spellStart"/>
+      <w:r>
+        <w:t>CSVWriter</w:t>
+      </w:r>
+      <w:proofErr w:type="spellEnd"/>
+    </w:p>
+    <w:p>
+      <w:r>
+        <w:t xml:space="preserve">Diese Klassen sind wichtig, damit offline gearbeitet werden kann. Die Writer-Klasse implementieren </w:t>
+      </w:r>
+      <w:proofErr w:type="spellStart"/>
+      <w:r>
+        <w:t>geauso</w:t>
+      </w:r>
+      <w:proofErr w:type="spellEnd"/>
+      <w:r>
+        <w:t xml:space="preserve"> wie die Datenbank das Interface „</w:t>
+      </w:r>
+      <w:proofErr w:type="spellStart"/>
+      <w:r>
+        <w:t>EventListener</w:t>
+      </w:r>
+      <w:proofErr w:type="spellEnd"/>
+      <w:r>
+        <w:t>“ um die offline Daten synchron zur Datenbank zur halten. Beim initialen Starten werden die wichtigen Daten heruntergeladen und als CSV-Datei gespeichert. Die Reader-Klasse ist nun für den Fall da, dass keine Verbindung zum Server besteht. Während nun die Datenbank-Klasse einen Fehler wirft wird die Anfrage an diese Klasse weitergeleitet, die dann aus der lokalen Kopie die Daten liest und zurückgibt.</w:t>
       </w:r>
     </w:p>
     <w:p>
       <w:pPr>
         <w:pStyle w:val="Heading2"/>
       </w:pPr>
-      <w:bookmarkStart w:id="92" w:name="_Toc458448700"/>
+      <w:bookmarkStart w:id="84" w:name="_Toc458448701"/>
       <w:r>
         <w:t xml:space="preserve">Package </w:t>
       </w:r>
       <w:proofErr w:type="spellStart"/>
       <w:r>
-        <w:t>datenbank</w:t>
-      </w:r>
-      <w:bookmarkEnd w:id="92"/>
+        <w:t>gui</w:t>
+      </w:r>
+      <w:bookmarkEnd w:id="84"/>
       <w:proofErr w:type="spellEnd"/>
     </w:p>
     <w:p>
       <w:r>
-        <w:t xml:space="preserve">Das Package Datenbank enthält alle Komponenten, die für das Zusammenspiel mit der Datenbank relevant. Angefangen bei dem bloßen </w:t>
+        <w:t>Dieses Package enthält alle Klassen, die für das Anzeigen der GUI nötig sind. Außerdem ist bezüglich des Eventhandling anzumerken, dass alle GUI-Events wie „</w:t>
       </w:r>
       <w:proofErr w:type="spellStart"/>
       <w:r>
-        <w:t>Verbindungsmanagment</w:t>
+        <w:t>onClick</w:t>
       </w:r>
       <w:proofErr w:type="spellEnd"/>
       <w:r>
-        <w:t xml:space="preserve"> bis hin zu lokalen Caches. Somit ist es eines der </w:t>
-      </w:r>
-      <w:proofErr w:type="spellStart"/>
-      <w:r>
-        <w:t>grundlegensten</w:t>
-      </w:r>
-      <w:proofErr w:type="spellEnd"/>
-      <w:r>
-        <w:t xml:space="preserve"> Bestandteile der Software.</w:t>
-      </w:r>
-    </w:p>
-    <w:p>
-      <w:pPr>
-        <w:pStyle w:val="Heading3"/>
-      </w:pPr>
-      <w:r>
-        <w:t>Klasse Datenbank</w:t>
-      </w:r>
-    </w:p>
-    <w:p>
-      <w:r>
-        <w:t>Diese Klasse ist für das Schreiben und Lesen in/aus der Datenbank verantwortlich. Um die Entsprechenden Daten zu bekommen, implementiert sie das Interface „</w:t>
-      </w:r>
-      <w:proofErr w:type="spellStart"/>
-      <w:r>
-        <w:t>EventListener</w:t>
-      </w:r>
-      <w:proofErr w:type="spellEnd"/>
-      <w:r>
-        <w:t>“. Sie bietet für das Lesen (</w:t>
-      </w:r>
-      <w:proofErr w:type="spellStart"/>
-      <w:r>
-        <w:t>get</w:t>
-      </w:r>
-      <w:proofErr w:type="spellEnd"/>
-      <w:r>
-        <w:t>), Löschen (</w:t>
-      </w:r>
-      <w:proofErr w:type="spellStart"/>
-      <w:r>
-        <w:t>delete</w:t>
-      </w:r>
-      <w:proofErr w:type="spellEnd"/>
-      <w:r>
-        <w:t>), Ändern (update) und das Anlegen (</w:t>
-      </w:r>
-      <w:proofErr w:type="spellStart"/>
-      <w:r>
-        <w:t>insert</w:t>
-      </w:r>
-      <w:proofErr w:type="spellEnd"/>
-      <w:r>
-        <w:t xml:space="preserve">) entsprechende Methoden an. Alle Methoden erwarten als Parameters die entsprechende Entität. Des Weiteren können alle Methoden die </w:t>
-      </w:r>
-      <w:proofErr w:type="spellStart"/>
-      <w:r>
-        <w:t>Exceptions</w:t>
-      </w:r>
-      <w:proofErr w:type="spellEnd"/>
-      <w:r>
-        <w:t xml:space="preserve"> „</w:t>
-      </w:r>
-      <w:proofErr w:type="spellStart"/>
-      <w:r>
-        <w:t>ConnectionException</w:t>
-      </w:r>
-      <w:proofErr w:type="spellEnd"/>
-      <w:r>
-        <w:t>“ und „</w:t>
-      </w:r>
-      <w:proofErr w:type="spellStart"/>
-      <w:r>
-        <w:t>KeinZugriffException</w:t>
-      </w:r>
-      <w:proofErr w:type="spellEnd"/>
-      <w:r>
-        <w:t>“ werden. Außerdem besitzt sie eine Backup-Methode, die die Datenbank dazu veranlasst, ein Backup zu erstellen.</w:t>
-      </w:r>
-    </w:p>
-    <w:p>
-      <w:pPr>
-        <w:pStyle w:val="Heading3"/>
-      </w:pPr>
-      <w:r>
-        <w:t xml:space="preserve">Klasse </w:t>
-      </w:r>
-      <w:proofErr w:type="spellStart"/>
-      <w:r>
-        <w:t>ConnectionManager</w:t>
-      </w:r>
-      <w:proofErr w:type="spellEnd"/>
-    </w:p>
-    <w:p>
-      <w:r>
-        <w:t>Diese Klasse stellt eine Verbindung zur Datenbank her, dies geschieht mit einem entsprechenden Nutzernamen und Passwort. Sie kann die „</w:t>
-      </w:r>
-      <w:proofErr w:type="spellStart"/>
-      <w:r>
-        <w:t>AuthorizationException</w:t>
-      </w:r>
-      <w:proofErr w:type="spellEnd"/>
-      <w:r>
-        <w:t>“ oder die „</w:t>
-      </w:r>
-      <w:proofErr w:type="spellStart"/>
-      <w:r>
-        <w:t>ConnectionException</w:t>
-      </w:r>
-      <w:proofErr w:type="spellEnd"/>
-      <w:r>
-        <w:t>“ werfen.</w:t>
-      </w:r>
-    </w:p>
-    <w:p>
-      <w:pPr>
-        <w:pStyle w:val="Heading3"/>
-      </w:pPr>
-      <w:r>
-        <w:t xml:space="preserve">Klasse </w:t>
-      </w:r>
-      <w:proofErr w:type="spellStart"/>
-      <w:r>
-        <w:t>CSVReader</w:t>
-      </w:r>
-      <w:proofErr w:type="spellEnd"/>
-      <w:r>
-        <w:t xml:space="preserve"> &amp; </w:t>
-      </w:r>
-      <w:proofErr w:type="spellStart"/>
-      <w:r>
-        <w:t>CSVWriter</w:t>
-      </w:r>
-      <w:proofErr w:type="spellEnd"/>
-    </w:p>
-    <w:p>
-      <w:r>
-        <w:t xml:space="preserve">Diese Klassen sind wichtig, damit offline gearbeitet werden kann. Die Writer-Klasse implementieren </w:t>
-      </w:r>
-      <w:proofErr w:type="spellStart"/>
-      <w:r>
-        <w:t>geauso</w:t>
-      </w:r>
-      <w:proofErr w:type="spellEnd"/>
-      <w:r>
-        <w:t xml:space="preserve"> wie die Datenbank das Interface „</w:t>
-      </w:r>
-      <w:proofErr w:type="spellStart"/>
-      <w:r>
-        <w:t>EventListener</w:t>
-      </w:r>
-      <w:proofErr w:type="spellEnd"/>
-      <w:r>
-        <w:t>“ um die offline Daten synchron zur Datenbank zur halten. Beim initialen Starten werden die wichtigen Daten heruntergeladen und als CSV-Datei gespeichert. Die Reader-Klasse ist nun für den Fall da, dass keine Verbindung zum Server besteht. Während nun die Datenbank-Klasse einen Fehler wirft wird die Anfrage an diese Klasse weitergeleitet, die dann aus der lokalen Kopie die Daten liest und zurückgibt.</w:t>
-      </w:r>
-    </w:p>
-    <w:p>
-      <w:pPr>
-        <w:pStyle w:val="Heading2"/>
-      </w:pPr>
-      <w:bookmarkStart w:id="93" w:name="_Toc458448701"/>
-      <w:r>
-        <w:t xml:space="preserve">Package </w:t>
-      </w:r>
-      <w:proofErr w:type="spellStart"/>
-      <w:r>
-        <w:t>gui</w:t>
-      </w:r>
-      <w:bookmarkEnd w:id="93"/>
-      <w:proofErr w:type="spellEnd"/>
-    </w:p>
-    <w:p>
-      <w:r>
-        <w:t>Dieses Package enthält alle Klassen, die für das Anzeigen der GUI nötig sind. Außerdem ist bezüglich des Eventhandling anzumerken, dass alle GUI-Events wie „</w:t>
-      </w:r>
-      <w:proofErr w:type="spellStart"/>
-      <w:r>
-        <w:t>onClick</w:t>
-      </w:r>
-      <w:proofErr w:type="spellEnd"/>
-      <w:r>
-        <w:t xml:space="preserve">“ intern behandelt werden und nicht nach außen über Sender und </w:t>
-      </w:r>
-      <w:proofErr w:type="spellStart"/>
-      <w:r>
-        <w:t>Listener</w:t>
-      </w:r>
-      <w:proofErr w:type="spellEnd"/>
-      <w:r>
-        <w:t xml:space="preserve"> gegeben werden.</w:t>
+        <w:t>“ intern behandelt werden und nicht nach außen über Sender und Listener gegeben werden.</w:t>
       </w:r>
     </w:p>
     <w:p>
@@ -25339,22 +24920,22 @@
       <w:pPr>
         <w:pStyle w:val="Heading1"/>
       </w:pPr>
-      <w:bookmarkStart w:id="94" w:name="_Toc458448702"/>
+      <w:bookmarkStart w:id="85" w:name="_Toc458448702"/>
       <w:r>
         <w:lastRenderedPageBreak/>
         <w:t>GUI-Entwurf</w:t>
       </w:r>
-      <w:bookmarkEnd w:id="94"/>
+      <w:bookmarkEnd w:id="85"/>
     </w:p>
     <w:p>
       <w:pPr>
         <w:pStyle w:val="Heading2"/>
       </w:pPr>
-      <w:bookmarkStart w:id="95" w:name="_Toc458448703"/>
+      <w:bookmarkStart w:id="86" w:name="_Toc458448703"/>
       <w:r>
         <w:t>Ablaufplan</w:t>
       </w:r>
-      <w:bookmarkEnd w:id="95"/>
+      <w:bookmarkEnd w:id="86"/>
     </w:p>
     <w:p>
       <w:r>
@@ -25521,15 +25102,7 @@
     </w:p>
     <w:p>
       <w:r>
-        <w:t xml:space="preserve">Dieser Menüpunkt öffnet ein Dropdownmenü, welches vom Kontext der aktuellen Ansicht abhängig ist. Hier sind es die Optionen: Export, welches den Ablaufplan als </w:t>
-      </w:r>
-      <w:proofErr w:type="spellStart"/>
-      <w:r>
-        <w:t>iCal</w:t>
-      </w:r>
-      <w:proofErr w:type="spellEnd"/>
-      <w:r>
-        <w:t xml:space="preserve"> Format exportiert; Neue Aktion: öffnet einen Dialog um eine neue Aktion anzulegen; Synchronisieren: startet den Synchronisationsprozess mit der zentralen Datenbank.</w:t>
+        <w:t>Dieser Menüpunkt öffnet ein Dropdownmenü, welches vom Kontext der aktuellen Ansicht abhängig ist. Hier sind es die Optionen: Export, welches den Ablaufplan als iCal Format exportiert; Neue Aktion: öffnet einen Dialog um eine neue Aktion anzulegen; Synchronisieren: startet den Synchronisationsprozess mit der zentralen Datenbank.</w:t>
       </w:r>
     </w:p>
     <w:p>
@@ -25629,12 +25202,12 @@
       <w:pPr>
         <w:pStyle w:val="Heading2"/>
       </w:pPr>
-      <w:bookmarkStart w:id="96" w:name="_Toc458448704"/>
+      <w:bookmarkStart w:id="87" w:name="_Toc458448704"/>
       <w:r>
         <w:lastRenderedPageBreak/>
         <w:t>Aktionen verwalten</w:t>
       </w:r>
-      <w:bookmarkEnd w:id="96"/>
+      <w:bookmarkEnd w:id="87"/>
     </w:p>
     <w:p>
       <w:r>
@@ -25811,15 +25384,7 @@
     </w:p>
     <w:p>
       <w:r>
-        <w:t xml:space="preserve">Dieser Menüpunkt öffnet ein Dropdownmenü, welches vom Kontext der aktuellen Ansicht abhängig ist. Hier sind es die Optionen: Export, welches Aktionen als </w:t>
-      </w:r>
-      <w:proofErr w:type="spellStart"/>
-      <w:r>
-        <w:t>iCal</w:t>
-      </w:r>
-      <w:proofErr w:type="spellEnd"/>
-      <w:r>
-        <w:t xml:space="preserve"> Format exportiert; Neue Aktion: öffnet einen Dialog um eine neue Aktion anzulegen; Synchronisieren: startet den Synchronisationsprozess mit der zentralen Datenbank.</w:t>
+        <w:t>Dieser Menüpunkt öffnet ein Dropdownmenü, welches vom Kontext der aktuellen Ansicht abhängig ist. Hier sind es die Optionen: Export, welches Aktionen als iCal Format exportiert; Neue Aktion: öffnet einen Dialog um eine neue Aktion anzulegen; Synchronisieren: startet den Synchronisationsprozess mit der zentralen Datenbank.</w:t>
       </w:r>
     </w:p>
     <w:p>
@@ -25922,12 +25487,12 @@
       <w:pPr>
         <w:pStyle w:val="Heading2"/>
       </w:pPr>
-      <w:bookmarkStart w:id="97" w:name="_Toc458448705"/>
+      <w:bookmarkStart w:id="88" w:name="_Toc458448705"/>
       <w:r>
         <w:lastRenderedPageBreak/>
         <w:t>Neue Aktion anlegen</w:t>
       </w:r>
-      <w:bookmarkEnd w:id="97"/>
+      <w:bookmarkEnd w:id="88"/>
     </w:p>
     <w:p>
       <w:r>
@@ -26030,19 +25595,19 @@
       <w:pPr>
         <w:pStyle w:val="Heading1"/>
       </w:pPr>
-      <w:commentRangeStart w:id="98"/>
+      <w:commentRangeStart w:id="89"/>
       <w:r>
         <w:lastRenderedPageBreak/>
         <w:t>Besonderheiten</w:t>
       </w:r>
-      <w:commentRangeEnd w:id="98"/>
+      <w:commentRangeEnd w:id="89"/>
       <w:r>
         <w:rPr>
           <w:rStyle w:val="CommentReference"/>
           <w:b w:val="0"/>
           <w:color w:val="000000" w:themeColor="text1"/>
         </w:rPr>
-        <w:commentReference w:id="98"/>
+        <w:commentReference w:id="89"/>
       </w:r>
     </w:p>
     <w:sectPr>
@@ -26114,6 +25679,17 @@
         <w:pStyle w:val="CommentText"/>
       </w:pPr>
       <w:r>
+        <w:tab/>
+        <w:t>Alle Kommentare löschen</w:t>
+      </w:r>
+      <w:bookmarkStart w:id="1" w:name="_GoBack"/>
+      <w:bookmarkEnd w:id="1"/>
+    </w:p>
+    <w:p>
+      <w:pPr>
+        <w:pStyle w:val="CommentText"/>
+      </w:pPr>
+      <w:r>
         <w:t>@Max</w:t>
       </w:r>
     </w:p>
@@ -26123,7 +25699,10 @@
       </w:pPr>
       <w:r>
         <w:tab/>
-        <w:t>Farben okay?</w:t>
+        <w:t>Dateinamen!!!:</w:t>
+      </w:r>
+      <w:r>
+        <w:t xml:space="preserve"> </w:t>
       </w:r>
     </w:p>
     <w:p>
@@ -26131,384 +25710,56 @@
         <w:pStyle w:val="CommentText"/>
       </w:pPr>
       <w:r>
-        <w:tab/>
-        <w:t xml:space="preserve">schau dir mal den </w:t>
+        <w:t>PE-S</w:t>
+      </w:r>
+      <w:r>
+        <w:t>WE1-2015_Hochzeitsplaner_MaxLenk</w:t>
+      </w:r>
+      <w:r>
+        <w:t>_</w:t>
+      </w:r>
+      <w:r>
+        <w:t>KaiMueller</w:t>
+      </w:r>
+      <w:r>
+        <w:t>.</w:t>
+      </w:r>
+      <w:r>
+        <w:t>pdf</w:t>
+      </w:r>
+    </w:p>
+    <w:p>
+      <w:pPr>
+        <w:pStyle w:val="CommentText"/>
+      </w:pPr>
+      <w:r>
+        <w:tab/>
+        <w:t xml:space="preserve">Wenn du willst schreib in die Mail dass wir </w:t>
       </w:r>
       <w:proofErr w:type="spellStart"/>
       <w:r>
-        <w:t>file</w:t>
+        <w:t>Probelme</w:t>
       </w:r>
       <w:proofErr w:type="spellEnd"/>
       <w:r>
-        <w:t xml:space="preserve"> allgemeine </w:t>
+        <w:t xml:space="preserve"> mit dem Export über </w:t>
       </w:r>
       <w:proofErr w:type="spellStart"/>
       <w:r>
-        <w:t>hinweise</w:t>
+        <w:t>emf</w:t>
       </w:r>
       <w:proofErr w:type="spellEnd"/>
       <w:r>
-        <w:t xml:space="preserve"> zum </w:t>
-      </w:r>
-      <w:proofErr w:type="spellStart"/>
-      <w:r>
-        <w:t>pe</w:t>
-      </w:r>
-      <w:proofErr w:type="spellEnd"/>
-      <w:r>
-        <w:t xml:space="preserve"> an -&gt; liegt im </w:t>
-      </w:r>
-      <w:proofErr w:type="spellStart"/>
-      <w:r>
-        <w:t>git</w:t>
-      </w:r>
-      <w:proofErr w:type="spellEnd"/>
-      <w:r>
-        <w:t xml:space="preserve"> </w:t>
-      </w:r>
-      <w:proofErr w:type="spellStart"/>
-      <w:r>
-        <w:t>folder</w:t>
-      </w:r>
-      <w:proofErr w:type="spellEnd"/>
-      <w:r>
-        <w:t xml:space="preserve">. Ist die Reihenfolge der Überschriften okay, weil wir haben das ein wenig </w:t>
-      </w:r>
-      <w:proofErr w:type="spellStart"/>
-      <w:r>
-        <w:t>anderst</w:t>
-      </w:r>
-      <w:proofErr w:type="spellEnd"/>
-      <w:r>
-        <w:t xml:space="preserve"> gemacht</w:t>
+        <w:t xml:space="preserve"> hatten</w:t>
       </w:r>
     </w:p>
     <w:p>
       <w:pPr>
         <w:pStyle w:val="CommentText"/>
       </w:pPr>
-      <w:r>
-        <w:tab/>
-        <w:t>Dateinamen!!!:</w:t>
-      </w:r>
-      <w:r>
-        <w:t xml:space="preserve"> </w:t>
-      </w:r>
-    </w:p>
-    <w:p>
-      <w:pPr>
-        <w:pStyle w:val="CommentText"/>
-      </w:pPr>
-      <w:r>
-        <w:t>PE-S</w:t>
-      </w:r>
-      <w:r>
-        <w:t>WE1-2015_Hochzeitsplaner_MaxLenk</w:t>
-      </w:r>
-      <w:r>
-        <w:t>_</w:t>
-      </w:r>
-      <w:r>
-        <w:t>KaiMueller</w:t>
-      </w:r>
-      <w:r>
-        <w:t>.</w:t>
-      </w:r>
-      <w:r>
-        <w:t>pdf</w:t>
-      </w:r>
-    </w:p>
-    <w:p>
-      <w:pPr>
-        <w:pStyle w:val="CommentText"/>
-      </w:pPr>
     </w:p>
   </w:comment>
-  <w:comment w:id="1" w:author="Lenk, Max" w:date="2016-08-16T16:32:00Z" w:initials="LM">
-    <w:p>
-      <w:pPr>
-        <w:pStyle w:val="CommentText"/>
-      </w:pPr>
-      <w:r>
-        <w:rPr>
-          <w:rStyle w:val="CommentReference"/>
-        </w:rPr>
-        <w:annotationRef/>
-      </w:r>
-      <w:proofErr w:type="spellStart"/>
-      <w:r>
-        <w:t>Aktivitätdiagramm</w:t>
-      </w:r>
-      <w:proofErr w:type="spellEnd"/>
-      <w:r>
-        <w:t xml:space="preserve"> Text in den Knoten richtig</w:t>
-      </w:r>
-    </w:p>
-    <w:p>
-      <w:pPr>
-        <w:pStyle w:val="CommentText"/>
-      </w:pPr>
-      <w:r>
-        <w:t>Pseudocode</w:t>
-      </w:r>
-    </w:p>
-  </w:comment>
-  <w:comment w:id="27" w:author="Mueller, Kai" w:date="2016-08-09T20:08:00Z" w:initials="MK">
-    <w:p>
-      <w:pPr>
-        <w:pStyle w:val="CommentText"/>
-        <w:rPr>
-          <w:color w:val="1F497D"/>
-          <w:sz w:val="22"/>
-          <w:szCs w:val="22"/>
-          <w:shd w:val="clear" w:color="auto" w:fill="FFFFFF"/>
-        </w:rPr>
-      </w:pPr>
-      <w:r>
-        <w:rPr>
-          <w:color w:val="1F497D"/>
-          <w:sz w:val="22"/>
-          <w:szCs w:val="22"/>
-          <w:shd w:val="clear" w:color="auto" w:fill="FFFFFF"/>
-        </w:rPr>
-        <w:t>@Max:</w:t>
-      </w:r>
-    </w:p>
-    <w:p>
-      <w:pPr>
-        <w:pStyle w:val="CommentText"/>
-      </w:pPr>
-      <w:r>
-        <w:rPr>
-          <w:rStyle w:val="CommentReference"/>
-        </w:rPr>
-        <w:annotationRef/>
-      </w:r>
-      <w:r>
-        <w:rPr>
-          <w:color w:val="1F497D"/>
-          <w:sz w:val="22"/>
-          <w:szCs w:val="22"/>
-          <w:shd w:val="clear" w:color="auto" w:fill="FFFFFF"/>
-        </w:rPr>
-        <w:t xml:space="preserve">Ihre </w:t>
-      </w:r>
-      <w:proofErr w:type="spellStart"/>
-      <w:r>
-        <w:rPr>
-          <w:color w:val="1F497D"/>
-          <w:sz w:val="22"/>
-          <w:szCs w:val="22"/>
-          <w:shd w:val="clear" w:color="auto" w:fill="FFFFFF"/>
-        </w:rPr>
-        <w:t>Use</w:t>
-      </w:r>
-      <w:proofErr w:type="spellEnd"/>
-      <w:r>
-        <w:rPr>
-          <w:color w:val="1F497D"/>
-          <w:sz w:val="22"/>
-          <w:szCs w:val="22"/>
-          <w:shd w:val="clear" w:color="auto" w:fill="FFFFFF"/>
-        </w:rPr>
-        <w:t>-Case-Diagramme sind optisch ebenfalls suboptimal, bei kaum einem UC ist der Text komplett in der Ellipse. Haben Sie „</w:t>
-      </w:r>
-      <w:proofErr w:type="spellStart"/>
-      <w:r>
-        <w:rPr>
-          <w:color w:val="1F497D"/>
-          <w:sz w:val="22"/>
-          <w:szCs w:val="22"/>
-          <w:shd w:val="clear" w:color="auto" w:fill="FFFFFF"/>
-        </w:rPr>
-        <w:t>include</w:t>
-      </w:r>
-      <w:proofErr w:type="spellEnd"/>
-      <w:r>
-        <w:rPr>
-          <w:color w:val="1F497D"/>
-          <w:sz w:val="22"/>
-          <w:szCs w:val="22"/>
-          <w:shd w:val="clear" w:color="auto" w:fill="FFFFFF"/>
-        </w:rPr>
-        <w:t>/</w:t>
-      </w:r>
-      <w:proofErr w:type="spellStart"/>
-      <w:r>
-        <w:rPr>
-          <w:color w:val="1F497D"/>
-          <w:sz w:val="22"/>
-          <w:szCs w:val="22"/>
-          <w:shd w:val="clear" w:color="auto" w:fill="FFFFFF"/>
-        </w:rPr>
-        <w:t>extends</w:t>
-      </w:r>
-      <w:proofErr w:type="spellEnd"/>
-      <w:r>
-        <w:rPr>
-          <w:color w:val="1F497D"/>
-          <w:sz w:val="22"/>
-          <w:szCs w:val="22"/>
-          <w:shd w:val="clear" w:color="auto" w:fill="FFFFFF"/>
-        </w:rPr>
-        <w:t>“ eigentlich manuell eingetragen? Das Wort „</w:t>
-      </w:r>
-      <w:proofErr w:type="spellStart"/>
-      <w:r>
-        <w:rPr>
-          <w:color w:val="1F497D"/>
-          <w:sz w:val="22"/>
-          <w:szCs w:val="22"/>
-          <w:shd w:val="clear" w:color="auto" w:fill="FFFFFF"/>
-        </w:rPr>
-        <w:t>extensd</w:t>
-      </w:r>
-      <w:proofErr w:type="spellEnd"/>
-      <w:r>
-        <w:rPr>
-          <w:color w:val="1F497D"/>
-          <w:sz w:val="22"/>
-          <w:szCs w:val="22"/>
-          <w:shd w:val="clear" w:color="auto" w:fill="FFFFFF"/>
-        </w:rPr>
-        <w:t>“ auf S. 28 lässt darauf schließen …</w:t>
-      </w:r>
-    </w:p>
-  </w:comment>
-  <w:comment w:id="28" w:author="Lenk, Max" w:date="2016-08-18T01:08:00Z" w:initials="LM">
-    <w:p>
-      <w:pPr>
-        <w:pStyle w:val="CommentText"/>
-      </w:pPr>
-      <w:r>
-        <w:rPr>
-          <w:rStyle w:val="CommentReference"/>
-        </w:rPr>
-        <w:annotationRef/>
-      </w:r>
-      <w:proofErr w:type="spellStart"/>
-      <w:r>
-        <w:t>Habs</w:t>
-      </w:r>
-      <w:proofErr w:type="spellEnd"/>
-      <w:r>
-        <w:t xml:space="preserve"> so gut wie möglich geändert und die Diagramme komplett zu verunstalten oder noch mal neu zu sortieren</w:t>
-      </w:r>
-      <w:r>
-        <w:sym w:font="Wingdings" w:char="F0E0"/>
-      </w:r>
-      <w:r>
-        <w:t xml:space="preserve"> Aufwand lohnt sich einfach nicht</w:t>
-      </w:r>
-    </w:p>
-    <w:p>
-      <w:pPr>
-        <w:pStyle w:val="CommentText"/>
-      </w:pPr>
-      <w:r>
-        <w:t xml:space="preserve">Das EMF </w:t>
-      </w:r>
-      <w:proofErr w:type="spellStart"/>
-      <w:r>
-        <w:t>zerfickt</w:t>
-      </w:r>
-      <w:proofErr w:type="spellEnd"/>
-      <w:r>
-        <w:t xml:space="preserve"> immer alles</w:t>
-      </w:r>
-    </w:p>
-  </w:comment>
-  <w:comment w:id="42" w:author="Mueller, Kai" w:date="2016-08-09T20:10:00Z" w:initials="MK">
-    <w:p>
-      <w:pPr>
-        <w:pStyle w:val="CommentText"/>
-      </w:pPr>
-      <w:r>
-        <w:rPr>
-          <w:rStyle w:val="CommentReference"/>
-        </w:rPr>
-        <w:annotationRef/>
-      </w:r>
-      <w:r>
-        <w:t>@Max: neue Version einfügen</w:t>
-      </w:r>
-    </w:p>
-  </w:comment>
-  <w:comment w:id="43" w:author="Lenk, Max" w:date="2016-08-18T01:12:00Z" w:initials="LM">
-    <w:p>
-      <w:pPr>
-        <w:pStyle w:val="CommentText"/>
-      </w:pPr>
-      <w:r>
-        <w:rPr>
-          <w:rStyle w:val="CommentReference"/>
-        </w:rPr>
-        <w:annotationRef/>
-      </w:r>
-      <w:proofErr w:type="spellStart"/>
-      <w:r>
-        <w:t>Done</w:t>
-      </w:r>
-      <w:proofErr w:type="spellEnd"/>
-    </w:p>
-    <w:p>
-      <w:pPr>
-        <w:pStyle w:val="CommentText"/>
-      </w:pPr>
-    </w:p>
-  </w:comment>
-  <w:comment w:id="47" w:author="Mueller, Kai" w:date="2016-08-09T20:06:00Z" w:initials="MK">
-    <w:p>
-      <w:pPr>
-        <w:pStyle w:val="CommentText"/>
-      </w:pPr>
-      <w:r>
-        <w:rPr>
-          <w:color w:val="1F497D"/>
-          <w:sz w:val="22"/>
-          <w:szCs w:val="22"/>
-          <w:shd w:val="clear" w:color="auto" w:fill="FFFFFF"/>
-        </w:rPr>
-        <w:t>@</w:t>
-      </w:r>
-      <w:proofErr w:type="spellStart"/>
-      <w:r>
-        <w:rPr>
-          <w:color w:val="1F497D"/>
-          <w:sz w:val="22"/>
-          <w:szCs w:val="22"/>
-          <w:shd w:val="clear" w:color="auto" w:fill="FFFFFF"/>
-        </w:rPr>
-        <w:t>me</w:t>
-      </w:r>
-      <w:proofErr w:type="spellEnd"/>
-      <w:r>
-        <w:rPr>
-          <w:color w:val="1F497D"/>
-          <w:sz w:val="22"/>
-          <w:szCs w:val="22"/>
-          <w:shd w:val="clear" w:color="auto" w:fill="FFFFFF"/>
-        </w:rPr>
-        <w:t xml:space="preserve">: </w:t>
-      </w:r>
-      <w:r>
-        <w:rPr>
-          <w:rStyle w:val="CommentReference"/>
-        </w:rPr>
-        <w:annotationRef/>
-      </w:r>
-      <w:r>
-        <w:rPr>
-          <w:color w:val="1F497D"/>
-          <w:sz w:val="22"/>
-          <w:szCs w:val="22"/>
-          <w:shd w:val="clear" w:color="auto" w:fill="FFFFFF"/>
-        </w:rPr>
-        <w:t>SD teilweise mit seltsamen Pfeilen bestückt, insgesamt recht sparsam.</w:t>
-      </w:r>
-    </w:p>
-  </w:comment>
-  <w:comment w:id="55" w:author="Mueller, Kai" w:date="2016-08-09T20:07:00Z" w:initials="MK">
+  <w:comment w:id="49" w:author="Mueller, Kai" w:date="2016-08-09T20:07:00Z" w:initials="MK">
     <w:p>
       <w:pPr>
         <w:pStyle w:val="CommentText"/>
@@ -26559,73 +25810,7 @@
       </w:r>
     </w:p>
   </w:comment>
-  <w:comment w:id="69" w:author="Mueller, Kai" w:date="2016-08-09T20:08:00Z" w:initials="MK">
-    <w:p>
-      <w:pPr>
-        <w:pStyle w:val="CommentText"/>
-      </w:pPr>
-      <w:r>
-        <w:t xml:space="preserve">@Max: </w:t>
-      </w:r>
-      <w:r>
-        <w:rPr>
-          <w:rStyle w:val="CommentReference"/>
-        </w:rPr>
-        <w:annotationRef/>
-      </w:r>
-      <w:r>
-        <w:t>Überarbeiten (?)</w:t>
-      </w:r>
-    </w:p>
-  </w:comment>
-  <w:comment w:id="84" w:author="Mueller, Kai" w:date="2016-08-09T20:07:00Z" w:initials="MK">
-    <w:p>
-      <w:pPr>
-        <w:pStyle w:val="CommentText"/>
-      </w:pPr>
-      <w:r>
-        <w:rPr>
-          <w:color w:val="1F497D"/>
-          <w:sz w:val="22"/>
-          <w:szCs w:val="22"/>
-          <w:shd w:val="clear" w:color="auto" w:fill="FFFFFF"/>
-        </w:rPr>
-        <w:t xml:space="preserve">@ne: </w:t>
-      </w:r>
-      <w:r>
-        <w:rPr>
-          <w:rStyle w:val="CommentReference"/>
-        </w:rPr>
-        <w:annotationRef/>
-      </w:r>
-      <w:r>
-        <w:rPr>
-          <w:color w:val="1F497D"/>
-          <w:sz w:val="22"/>
-          <w:szCs w:val="22"/>
-          <w:shd w:val="clear" w:color="auto" w:fill="FFFFFF"/>
-        </w:rPr>
-        <w:t>sieht mir auf den ersten Blick unvollständig aus</w:t>
-      </w:r>
-    </w:p>
-  </w:comment>
-  <w:comment w:id="87" w:author="Lenk, Max" w:date="2016-08-16T16:45:00Z" w:initials="LM">
-    <w:p>
-      <w:pPr>
-        <w:pStyle w:val="CommentText"/>
-      </w:pPr>
-      <w:r>
-        <w:rPr>
-          <w:rStyle w:val="CommentReference"/>
-        </w:rPr>
-        <w:annotationRef/>
-      </w:r>
-      <w:r>
-        <w:t>@Kai Änderungen zum AKD</w:t>
-      </w:r>
-    </w:p>
-  </w:comment>
-  <w:comment w:id="98" w:author="Mueller, Kai" w:date="2016-08-09T20:18:00Z" w:initials="MK">
+  <w:comment w:id="89" w:author="Mueller, Kai" w:date="2016-08-09T20:18:00Z" w:initials="MK">
     <w:p>
       <w:pPr>
         <w:pStyle w:val="CommentText"/>
@@ -26655,16 +25840,7 @@
 <file path=word/commentsExtended.xml><?xml version="1.0" encoding="utf-8"?>
 <w15:commentsEx xmlns:wpc="http://schemas.microsoft.com/office/word/2010/wordprocessingCanvas" xmlns:mc="http://schemas.openxmlformats.org/markup-compatibility/2006" xmlns:o="urn:schemas-microsoft-com:office:office" xmlns:r="http://schemas.openxmlformats.org/officeDocument/2006/relationships" xmlns:m="http://schemas.openxmlformats.org/officeDocument/2006/math" xmlns:v="urn:schemas-microsoft-com:vml" xmlns:wp14="http://schemas.microsoft.com/office/word/2010/wordprocessingDrawing" xmlns:wp="http://schemas.openxmlformats.org/drawingml/2006/wordprocessingDrawing" xmlns:w10="urn:schemas-microsoft-com:office:word" xmlns:w="http://schemas.openxmlformats.org/wordprocessingml/2006/main" xmlns:w14="http://schemas.microsoft.com/office/word/2010/wordml" xmlns:w15="http://schemas.microsoft.com/office/word/2012/wordml" xmlns:wpg="http://schemas.microsoft.com/office/word/2010/wordprocessingGroup" xmlns:wpi="http://schemas.microsoft.com/office/word/2010/wordprocessingInk" xmlns:wne="http://schemas.microsoft.com/office/word/2006/wordml" xmlns:wps="http://schemas.microsoft.com/office/word/2010/wordprocessingShape" mc:Ignorable="w14 w15 wp14">
   <w15:commentEx w15:paraId="62B8FF6A" w15:done="0"/>
-  <w15:commentEx w15:paraId="0DB33F94" w15:done="0"/>
-  <w15:commentEx w15:paraId="1468F50C" w15:done="0"/>
-  <w15:commentEx w15:paraId="622BFBC1" w15:paraIdParent="1468F50C" w15:done="0"/>
-  <w15:commentEx w15:paraId="645F9578" w15:done="0"/>
-  <w15:commentEx w15:paraId="419B5F6B" w15:paraIdParent="645F9578" w15:done="0"/>
-  <w15:commentEx w15:paraId="5C2EE767" w15:done="0"/>
   <w15:commentEx w15:paraId="436DCB16" w15:done="0"/>
-  <w15:commentEx w15:paraId="19D749AC" w15:done="0"/>
-  <w15:commentEx w15:paraId="34F0269B" w15:done="0"/>
-  <w15:commentEx w15:paraId="2B68C12A" w15:done="0"/>
   <w15:commentEx w15:paraId="3F72D359" w15:done="0"/>
 </w15:commentsEx>
 </file>
@@ -26713,6 +25889,7 @@
           <w:docPartUnique/>
         </w:docPartObj>
       </w:sdtPr>
+      <w:sdtEndPr/>
       <w:sdtContent>
         <w:r>
           <w:fldChar w:fldCharType="begin"/>
@@ -26727,7 +25904,7 @@
           <w:rPr>
             <w:noProof/>
           </w:rPr>
-          <w:t>34</w:t>
+          <w:t>21</w:t>
         </w:r>
         <w:r>
           <w:fldChar w:fldCharType="end"/>
@@ -26753,6 +25930,7 @@
         <w:docPartUnique/>
       </w:docPartObj>
     </w:sdtPr>
+    <w:sdtEndPr/>
     <w:sdtContent>
       <w:p>
         <w:pPr>
@@ -29486,9 +28664,6 @@
 <w15:people xmlns:wpc="http://schemas.microsoft.com/office/word/2010/wordprocessingCanvas" xmlns:mc="http://schemas.openxmlformats.org/markup-compatibility/2006" xmlns:o="urn:schemas-microsoft-com:office:office" xmlns:r="http://schemas.openxmlformats.org/officeDocument/2006/relationships" xmlns:m="http://schemas.openxmlformats.org/officeDocument/2006/math" xmlns:v="urn:schemas-microsoft-com:vml" xmlns:wp14="http://schemas.microsoft.com/office/word/2010/wordprocessingDrawing" xmlns:wp="http://schemas.openxmlformats.org/drawingml/2006/wordprocessingDrawing" xmlns:w10="urn:schemas-microsoft-com:office:word" xmlns:w="http://schemas.openxmlformats.org/wordprocessingml/2006/main" xmlns:w14="http://schemas.microsoft.com/office/word/2010/wordml" xmlns:w15="http://schemas.microsoft.com/office/word/2012/wordml" xmlns:wpg="http://schemas.microsoft.com/office/word/2010/wordprocessingGroup" xmlns:wpi="http://schemas.microsoft.com/office/word/2010/wordprocessingInk" xmlns:wne="http://schemas.microsoft.com/office/word/2006/wordml" xmlns:wps="http://schemas.microsoft.com/office/word/2010/wordprocessingShape" mc:Ignorable="w14 w15 wp14">
   <w15:person w15:author="Mueller, Kai">
     <w15:presenceInfo w15:providerId="AD" w15:userId="S-1-5-21-74642-3284969411-2123768488-667044"/>
-  </w15:person>
-  <w15:person w15:author="Lenk, Max">
-    <w15:presenceInfo w15:providerId="AD" w15:userId="S-1-5-21-74642-3284969411-2123768488-665992"/>
   </w15:person>
 </w15:people>
 </file>
@@ -31278,7 +30453,7 @@
 </file>
 
 <file path=customXml/itemProps1.xml><?xml version="1.0" encoding="utf-8"?>
-<ds:datastoreItem xmlns:ds="http://schemas.openxmlformats.org/officeDocument/2006/customXml" ds:itemID="{810907B4-C419-4F78-AF3A-BC85D8F264FE}">
+<ds:datastoreItem xmlns:ds="http://schemas.openxmlformats.org/officeDocument/2006/customXml" ds:itemID="{164E5826-7D56-4E53-BF5C-619E4A7B1A6F}">
   <ds:schemaRefs>
     <ds:schemaRef ds:uri="http://schemas.openxmlformats.org/officeDocument/2006/bibliography"/>
   </ds:schemaRefs>

</xml_diff>

<commit_message>
Kommentare abgearbeitet, Ergänzung EKD @KaiJanis Design bitte anpassen und auch noch schauen was eventuell fehlt
</commit_message>
<xml_diff>
--- a/05 Content.docx
+++ b/05 Content.docx
@@ -6716,279 +6716,279 @@
       <w:pPr>
         <w:pStyle w:val="Title"/>
       </w:pPr>
-      <w:bookmarkStart w:id="2" w:name="_Toc458448620"/>
+      <w:bookmarkStart w:id="1" w:name="_Toc458448620"/>
       <w:r>
         <w:lastRenderedPageBreak/>
         <w:t>Aufgabenstellung</w:t>
       </w:r>
+      <w:bookmarkEnd w:id="1"/>
+    </w:p>
+    <w:p>
+      <w:pPr>
+        <w:pStyle w:val="Heading1"/>
+      </w:pPr>
+      <w:bookmarkStart w:id="2" w:name="_Toc458448621"/>
+      <w:r>
+        <w:t>Einleitung</w:t>
+      </w:r>
       <w:bookmarkEnd w:id="2"/>
     </w:p>
     <w:p>
+      <w:r>
+        <w:t>Wir die EMSIG GmbH (Event Management Schulze Irrwisch G</w:t>
+      </w:r>
+      <w:r>
+        <w:t>impel</w:t>
+      </w:r>
+      <w:r>
+        <w:t xml:space="preserve"> GmbH)</w:t>
+      </w:r>
+      <w:r>
+        <w:t xml:space="preserve"> sind ein führendes mittelständisches Unternehmen für die </w:t>
+      </w:r>
+      <w:r>
+        <w:t>Planung</w:t>
+      </w:r>
+      <w:r>
+        <w:t xml:space="preserve"> und Durchführung mittelgroßer Veranstaltungen (ca. 100 -1000 Teilnehmern). Hierfür setzen wir seit Jahren ein bewährtes Softwarewerkzeug ein. </w:t>
+      </w:r>
+    </w:p>
+    <w:p>
+      <w:r>
+        <w:t xml:space="preserve">Speziell für die Planung von Hochzeiten benötigen wir ein neues Werkzeug, welches zum </w:t>
+      </w:r>
+      <w:r>
+        <w:t xml:space="preserve">einen </w:t>
+      </w:r>
+      <w:r>
+        <w:t xml:space="preserve">für unsere eigene Firma eingesetzt und zum </w:t>
+      </w:r>
+      <w:r>
+        <w:t>a</w:t>
+      </w:r>
+      <w:r>
+        <w:t>nderen auch für Privatpersonen als günstige Planungssoftware angeboten we</w:t>
+      </w:r>
+      <w:r>
+        <w:t>rden soll.</w:t>
+      </w:r>
+    </w:p>
+    <w:p>
       <w:pPr>
         <w:pStyle w:val="Heading1"/>
       </w:pPr>
-      <w:bookmarkStart w:id="3" w:name="_Toc458448621"/>
-      <w:r>
-        <w:t>Einleitung</w:t>
+      <w:bookmarkStart w:id="3" w:name="_Toc458448622"/>
+      <w:r>
+        <w:t>Lastenheft</w:t>
       </w:r>
       <w:bookmarkEnd w:id="3"/>
     </w:p>
     <w:p>
-      <w:r>
-        <w:t>Wir die EMSIG GmbH (Event Management Schulze Irrwisch G</w:t>
-      </w:r>
-      <w:r>
-        <w:t>impel</w:t>
-      </w:r>
-      <w:r>
-        <w:t xml:space="preserve"> GmbH)</w:t>
-      </w:r>
-      <w:r>
-        <w:t xml:space="preserve"> sind ein führendes mittelständisches Unternehmen für die </w:t>
-      </w:r>
-      <w:r>
-        <w:t>Planung</w:t>
-      </w:r>
-      <w:r>
-        <w:t xml:space="preserve"> und Durchführung mittelgroßer Veranstaltungen (ca. 100 -1000 Teilnehmern). Hierfür setzen wir seit Jahren ein bewährtes Softwarewerkzeug ein. </w:t>
-      </w:r>
-    </w:p>
-    <w:p>
-      <w:r>
-        <w:t xml:space="preserve">Speziell für die Planung von Hochzeiten benötigen wir ein neues Werkzeug, welches zum </w:t>
-      </w:r>
-      <w:r>
-        <w:t xml:space="preserve">einen </w:t>
-      </w:r>
-      <w:r>
-        <w:t xml:space="preserve">für unsere eigene Firma eingesetzt und zum </w:t>
-      </w:r>
-      <w:r>
-        <w:t>a</w:t>
-      </w:r>
-      <w:r>
-        <w:t>nderen auch für Privatpersonen als günstige Planungssoftware angeboten we</w:t>
-      </w:r>
-      <w:r>
-        <w:t>rden soll.</w:t>
-      </w:r>
-    </w:p>
-    <w:p>
-      <w:pPr>
-        <w:pStyle w:val="Heading1"/>
-      </w:pPr>
-      <w:bookmarkStart w:id="4" w:name="_Toc458448622"/>
-      <w:r>
-        <w:t>Lastenheft</w:t>
+      <w:pPr>
+        <w:pStyle w:val="Heading2"/>
+      </w:pPr>
+      <w:bookmarkStart w:id="4" w:name="_Toc458448623"/>
+      <w:r>
+        <w:t>Zielsetzung</w:t>
       </w:r>
       <w:bookmarkEnd w:id="4"/>
     </w:p>
     <w:p>
+      <w:r>
+        <w:t>Ziel d</w:t>
+      </w:r>
+      <w:r>
+        <w:t>e</w:t>
+      </w:r>
+      <w:r>
+        <w:t>s Entwicklung</w:t>
+      </w:r>
+      <w:r>
+        <w:t>sauftrags</w:t>
+      </w:r>
+      <w:r>
+        <w:t xml:space="preserve"> soll eine Software für die Verwaltung </w:t>
+      </w:r>
+      <w:r>
+        <w:t xml:space="preserve">von Hochzeiten </w:t>
+      </w:r>
+      <w:r>
+        <w:t xml:space="preserve">sein. </w:t>
+      </w:r>
+      <w:r>
+        <w:t xml:space="preserve">Dabei soll auf eine zentrale Datenbasis zugegriffen werden können (Server), damit sämtliche Daten von mehreren PCs und Laptops aus verwaltet werden können. Daneben sollen mehrere Personen gemeinsam an der Hochzeitsplanung teilnehmen können. </w:t>
+      </w:r>
+    </w:p>
+    <w:p>
+      <w:r>
+        <w:t xml:space="preserve">Ein Import und Export ausgewählter Daten </w:t>
+      </w:r>
+      <w:r>
+        <w:t xml:space="preserve">muss </w:t>
+      </w:r>
+      <w:r>
+        <w:t xml:space="preserve">zur besseren Wiederverwendbarkeit, für Backups und zum Datenaustausch </w:t>
+      </w:r>
+      <w:r>
+        <w:t>mög</w:t>
+      </w:r>
+      <w:r>
+        <w:t>lich sein.</w:t>
+      </w:r>
+    </w:p>
+    <w:p>
+      <w:r>
+        <w:t>Eine intuitive, leicht bedienbare Benutzeroberfläche setzen wir als selbstverständlich voraus.</w:t>
+      </w:r>
+    </w:p>
+    <w:p>
+      <w:r>
+        <w:t>Es sollen keine besonderen Computerkenntnisse zur Bedienung der Software erforderlich sein.</w:t>
+      </w:r>
+    </w:p>
+    <w:p>
       <w:pPr>
         <w:pStyle w:val="Heading2"/>
       </w:pPr>
-      <w:bookmarkStart w:id="5" w:name="_Toc458448623"/>
-      <w:r>
-        <w:t>Zielsetzung</w:t>
+      <w:bookmarkStart w:id="5" w:name="_Toc458448624"/>
+      <w:r>
+        <w:t>Anwendungsbereiche</w:t>
       </w:r>
       <w:bookmarkEnd w:id="5"/>
     </w:p>
     <w:p>
       <w:r>
-        <w:t>Ziel d</w:t>
-      </w:r>
-      <w:r>
-        <w:t>e</w:t>
-      </w:r>
-      <w:r>
-        <w:t>s Entwicklung</w:t>
-      </w:r>
-      <w:r>
-        <w:t>sauftrags</w:t>
-      </w:r>
-      <w:r>
-        <w:t xml:space="preserve"> soll eine Software für die Verwaltung </w:t>
+        <w:t xml:space="preserve">Die Software </w:t>
+      </w:r>
+      <w:r>
+        <w:t>soll</w:t>
+      </w:r>
+      <w:r>
+        <w:t xml:space="preserve"> </w:t>
+      </w:r>
+      <w:r>
+        <w:t xml:space="preserve">ausschließlich </w:t>
+      </w:r>
+      <w:r>
+        <w:t xml:space="preserve">für die Verwaltung </w:t>
       </w:r>
       <w:r>
         <w:t xml:space="preserve">von Hochzeiten </w:t>
       </w:r>
       <w:r>
-        <w:t xml:space="preserve">sein. </w:t>
-      </w:r>
-      <w:r>
-        <w:t xml:space="preserve">Dabei soll auf eine zentrale Datenbasis zugegriffen werden können (Server), damit sämtliche Daten von mehreren PCs und Laptops aus verwaltet werden können. Daneben sollen mehrere Personen gemeinsam an der Hochzeitsplanung teilnehmen können. </w:t>
-      </w:r>
-    </w:p>
-    <w:p>
-      <w:r>
-        <w:t xml:space="preserve">Ein Import und Export ausgewählter Daten </w:t>
-      </w:r>
-      <w:r>
-        <w:t xml:space="preserve">muss </w:t>
-      </w:r>
-      <w:r>
-        <w:t xml:space="preserve">zur besseren Wiederverwendbarkeit, für Backups und zum Datenaustausch </w:t>
-      </w:r>
-      <w:r>
-        <w:t>mög</w:t>
-      </w:r>
-      <w:r>
-        <w:t>lich sein.</w:t>
-      </w:r>
-    </w:p>
-    <w:p>
-      <w:r>
-        <w:t>Eine intuitive, leicht bedienbare Benutzeroberfläche setzen wir als selbstverständlich voraus.</w:t>
-      </w:r>
-    </w:p>
-    <w:p>
-      <w:r>
-        <w:t>Es sollen keine besonderen Computerkenntnisse zur Bedienung der Software erforderlich sein.</w:t>
+        <w:t>eingesetzt</w:t>
+      </w:r>
+      <w:r>
+        <w:t xml:space="preserve"> werden</w:t>
+      </w:r>
+      <w:r>
+        <w:t>. Sie soll bei uns in der Firma im Tagesgeschäft eingesetzt werden</w:t>
+      </w:r>
+      <w:r>
+        <w:t xml:space="preserve"> </w:t>
+      </w:r>
+      <w:r>
+        <w:t>sowie</w:t>
+      </w:r>
+      <w:r>
+        <w:t xml:space="preserve"> von Privatpersonen erwerbbar sein.</w:t>
       </w:r>
     </w:p>
     <w:p>
       <w:pPr>
         <w:pStyle w:val="Heading2"/>
       </w:pPr>
-      <w:bookmarkStart w:id="6" w:name="_Toc458448624"/>
-      <w:r>
-        <w:t>Anwendungsbereiche</w:t>
+      <w:bookmarkStart w:id="6" w:name="_Toc458448625"/>
+      <w:r>
+        <w:t>Zielgruppen, Benutzerrollen und Verantwortlichkeiten</w:t>
       </w:r>
       <w:bookmarkEnd w:id="6"/>
     </w:p>
     <w:p>
       <w:r>
-        <w:t xml:space="preserve">Die Software </w:t>
-      </w:r>
-      <w:r>
-        <w:t>soll</w:t>
-      </w:r>
-      <w:r>
-        <w:t xml:space="preserve"> </w:t>
-      </w:r>
-      <w:r>
-        <w:t xml:space="preserve">ausschließlich </w:t>
-      </w:r>
-      <w:r>
-        <w:t xml:space="preserve">für die Verwaltung </w:t>
-      </w:r>
-      <w:r>
-        <w:t xml:space="preserve">von Hochzeiten </w:t>
-      </w:r>
-      <w:r>
-        <w:t>eingesetzt</w:t>
-      </w:r>
-      <w:r>
-        <w:t xml:space="preserve"> werden</w:t>
-      </w:r>
-      <w:r>
-        <w:t>. Sie soll bei uns in der Firma im Tagesgeschäft eingesetzt werden</w:t>
-      </w:r>
-      <w:r>
-        <w:t xml:space="preserve"> </w:t>
-      </w:r>
-      <w:r>
-        <w:t>sowie</w:t>
-      </w:r>
-      <w:r>
-        <w:t xml:space="preserve"> von Privatpersonen erwerbbar sein.</w:t>
+        <w:t>Als</w:t>
+      </w:r>
+      <w:r>
+        <w:t xml:space="preserve"> Zielgruppe</w:t>
+      </w:r>
+      <w:r>
+        <w:t xml:space="preserve"> kommen zwei Rollen infrage:</w:t>
+      </w:r>
+      <w:r>
+        <w:t xml:space="preserve"> d</w:t>
+      </w:r>
+      <w:r>
+        <w:t>ie eigentliche planungsverantwortliche Person, welche auf sämtliche Daten lesend und schreibend Zugriff hat</w:t>
+      </w:r>
+      <w:r>
+        <w:t xml:space="preserve"> (Hochzeitsmanager)</w:t>
+      </w:r>
+      <w:r>
+        <w:t>.</w:t>
+      </w:r>
+    </w:p>
+    <w:p>
+      <w:r>
+        <w:t>Ausnahme: da oftmals das Brautpaar selbst planen und managen will, soll es möglich se</w:t>
+      </w:r>
+      <w:r>
+        <w:t xml:space="preserve">in, die persönlichen Unterhaltungsbeiträge für die Hauptplaner zu verstecken. Hierfür soll es eine zweite Rolle geben, die lesenden Zugriff auf die grundlegenden Hochzeitsdaten hat (Zeiten, Datumsangaben, Orte, </w:t>
+      </w:r>
+      <w:proofErr w:type="gramStart"/>
+      <w:r>
+        <w:t>… )</w:t>
+      </w:r>
+      <w:proofErr w:type="gramEnd"/>
+      <w:r>
+        <w:t>, ansonsten aber ausschließlich die Unterhaltungsbeiträge verwalten kann</w:t>
+      </w:r>
+      <w:r>
+        <w:t xml:space="preserve"> (Unterhaltungsmanager)</w:t>
+      </w:r>
+      <w:r>
+        <w:t>.</w:t>
       </w:r>
     </w:p>
     <w:p>
       <w:pPr>
         <w:pStyle w:val="Heading2"/>
       </w:pPr>
-      <w:bookmarkStart w:id="7" w:name="_Toc458448625"/>
-      <w:r>
-        <w:t>Zielgruppen, Benutzerrollen und Verantwortlichkeiten</w:t>
+      <w:bookmarkStart w:id="7" w:name="_Toc458448626"/>
+      <w:r>
+        <w:t>Zusammenspiel mit anderen Systemen</w:t>
       </w:r>
       <w:bookmarkEnd w:id="7"/>
     </w:p>
     <w:p>
       <w:r>
-        <w:t>Als</w:t>
-      </w:r>
-      <w:r>
-        <w:t xml:space="preserve"> Zielgruppe</w:t>
-      </w:r>
-      <w:r>
-        <w:t xml:space="preserve"> kommen zwei Rollen infrage:</w:t>
-      </w:r>
-      <w:r>
-        <w:t xml:space="preserve"> d</w:t>
-      </w:r>
-      <w:r>
-        <w:t>ie eigentliche planungsverantwortliche Person, welche auf sämtliche Daten lesend und schreibend Zugriff hat</w:t>
-      </w:r>
-      <w:r>
-        <w:t xml:space="preserve"> (Hochzeitsmanager)</w:t>
-      </w:r>
-      <w:r>
-        <w:t>.</w:t>
-      </w:r>
-    </w:p>
-    <w:p>
-      <w:r>
-        <w:t>Ausnahme: da oftmals das Brautpaar selbst planen und managen will, soll es möglich se</w:t>
-      </w:r>
-      <w:r>
-        <w:t xml:space="preserve">in, die persönlichen Unterhaltungsbeiträge für die Hauptplaner zu verstecken. Hierfür soll es eine zweite Rolle geben, die lesenden Zugriff auf die grundlegenden Hochzeitsdaten hat (Zeiten, Datumsangaben, Orte, </w:t>
-      </w:r>
-      <w:proofErr w:type="gramStart"/>
-      <w:r>
-        <w:t>… )</w:t>
-      </w:r>
-      <w:proofErr w:type="gramEnd"/>
-      <w:r>
-        <w:t>, ansonsten aber ausschließlich die Unterhaltungsbeiträge verwalten kann</w:t>
-      </w:r>
-      <w:r>
-        <w:t xml:space="preserve"> (Unterhaltungsmanager)</w:t>
-      </w:r>
-      <w:r>
-        <w:t>.</w:t>
+        <w:t>Das zu entwickelnde Softwaresystem soll au</w:t>
+      </w:r>
+      <w:r>
+        <w:t xml:space="preserve">ch </w:t>
+      </w:r>
+      <w:r>
+        <w:t xml:space="preserve">ohne Netzverbindung lauffähig sein. </w:t>
+      </w:r>
+      <w:r>
+        <w:t>Hierzu sollen sämtliche Daten einer Hochzeit lokal gespeichert und auf Wuns</w:t>
+      </w:r>
+      <w:r>
+        <w:t>ch des Benutzers mit den Server</w:t>
+      </w:r>
+      <w:r>
+        <w:t>daten synchronisiert werden können.</w:t>
       </w:r>
     </w:p>
     <w:p>
       <w:pPr>
         <w:pStyle w:val="Heading2"/>
       </w:pPr>
-      <w:bookmarkStart w:id="8" w:name="_Toc458448626"/>
-      <w:r>
-        <w:t>Zusammenspiel mit anderen Systemen</w:t>
-      </w:r>
-      <w:bookmarkEnd w:id="8"/>
-    </w:p>
-    <w:p>
-      <w:r>
-        <w:t>Das zu entwickelnde Softwaresystem soll au</w:t>
-      </w:r>
-      <w:r>
-        <w:t xml:space="preserve">ch </w:t>
-      </w:r>
-      <w:r>
-        <w:t xml:space="preserve">ohne Netzverbindung lauffähig sein. </w:t>
-      </w:r>
-      <w:r>
-        <w:t>Hierzu sollen sämtliche Daten einer Hochzeit lokal gespeichert und auf Wuns</w:t>
-      </w:r>
-      <w:r>
-        <w:t>ch des Benutzers mit den Server</w:t>
-      </w:r>
-      <w:r>
-        <w:t>daten synchronisiert werden können.</w:t>
-      </w:r>
-    </w:p>
-    <w:p>
-      <w:pPr>
-        <w:pStyle w:val="Heading2"/>
-      </w:pPr>
-      <w:bookmarkStart w:id="9" w:name="_Toc458448627"/>
+      <w:bookmarkStart w:id="8" w:name="_Toc458448627"/>
       <w:r>
         <w:lastRenderedPageBreak/>
         <w:t>Produktfunktionen</w:t>
       </w:r>
-      <w:bookmarkEnd w:id="9"/>
+      <w:bookmarkEnd w:id="8"/>
       <w:r>
         <w:t xml:space="preserve">  </w:t>
       </w:r>
@@ -7363,11 +7363,11 @@
       <w:pPr>
         <w:pStyle w:val="Heading2"/>
       </w:pPr>
-      <w:bookmarkStart w:id="10" w:name="_Toc458448628"/>
+      <w:bookmarkStart w:id="9" w:name="_Toc458448628"/>
       <w:r>
         <w:t>Produktdaten</w:t>
       </w:r>
-      <w:bookmarkEnd w:id="10"/>
+      <w:bookmarkEnd w:id="9"/>
     </w:p>
     <w:tbl>
       <w:tblPr>
@@ -7425,11 +7425,11 @@
       <w:pPr>
         <w:pStyle w:val="Heading2"/>
       </w:pPr>
-      <w:bookmarkStart w:id="11" w:name="_Toc458448629"/>
+      <w:bookmarkStart w:id="10" w:name="_Toc458448629"/>
       <w:r>
         <w:t>Produktleistungen</w:t>
       </w:r>
-      <w:bookmarkEnd w:id="11"/>
+      <w:bookmarkEnd w:id="10"/>
     </w:p>
     <w:tbl>
       <w:tblPr>
@@ -7563,11 +7563,11 @@
       <w:pPr>
         <w:pStyle w:val="Heading2"/>
       </w:pPr>
-      <w:bookmarkStart w:id="12" w:name="_Toc458448630"/>
+      <w:bookmarkStart w:id="11" w:name="_Toc458448630"/>
       <w:r>
         <w:t>Qualitätsanforderung</w:t>
       </w:r>
-      <w:bookmarkEnd w:id="12"/>
+      <w:bookmarkEnd w:id="11"/>
     </w:p>
     <w:tbl>
       <w:tblPr>
@@ -8014,7 +8014,7 @@
       <w:pPr>
         <w:pStyle w:val="Heading1"/>
       </w:pPr>
-      <w:bookmarkStart w:id="13" w:name="_Toc458448631"/>
+      <w:bookmarkStart w:id="12" w:name="_Toc458448631"/>
       <w:r>
         <w:lastRenderedPageBreak/>
         <w:t>Vereinfachungen</w:t>
@@ -8022,7 +8022,7 @@
       <w:r>
         <w:t xml:space="preserve"> für den Programmentwurf</w:t>
       </w:r>
-      <w:bookmarkEnd w:id="13"/>
+      <w:bookmarkEnd w:id="12"/>
     </w:p>
     <w:p>
       <w:pPr>
@@ -8189,7 +8189,7 @@
       <w:pPr>
         <w:pStyle w:val="Title"/>
       </w:pPr>
-      <w:bookmarkStart w:id="14" w:name="_Toc458448632"/>
+      <w:bookmarkStart w:id="13" w:name="_Toc458448632"/>
       <w:r>
         <w:lastRenderedPageBreak/>
         <w:t>A</w:t>
@@ -8197,18 +8197,18 @@
       <w:r>
         <w:t>nalyse</w:t>
       </w:r>
-      <w:bookmarkEnd w:id="14"/>
+      <w:bookmarkEnd w:id="13"/>
     </w:p>
     <w:p>
       <w:pPr>
         <w:pStyle w:val="Heading1"/>
         <w:jc w:val="left"/>
       </w:pPr>
-      <w:bookmarkStart w:id="15" w:name="_Toc458448633"/>
+      <w:bookmarkStart w:id="14" w:name="_Toc458448633"/>
       <w:r>
         <w:t>Einleitung</w:t>
       </w:r>
-      <w:bookmarkEnd w:id="15"/>
+      <w:bookmarkEnd w:id="14"/>
     </w:p>
     <w:p>
       <w:r>
@@ -8273,11 +8273,11 @@
         <w:pStyle w:val="Heading1"/>
         <w:jc w:val="left"/>
       </w:pPr>
-      <w:bookmarkStart w:id="16" w:name="_Toc458448634"/>
+      <w:bookmarkStart w:id="15" w:name="_Toc458448634"/>
       <w:r>
         <w:t>Lastenheft</w:t>
       </w:r>
-      <w:bookmarkEnd w:id="16"/>
+      <w:bookmarkEnd w:id="15"/>
       <w:r>
         <w:t>analyse</w:t>
       </w:r>
@@ -8287,11 +8287,11 @@
         <w:pStyle w:val="Heading2"/>
         <w:jc w:val="left"/>
       </w:pPr>
-      <w:bookmarkStart w:id="17" w:name="_Toc458448635"/>
+      <w:bookmarkStart w:id="16" w:name="_Toc458448635"/>
       <w:r>
         <w:t>Zielsetzung</w:t>
       </w:r>
-      <w:bookmarkEnd w:id="17"/>
+      <w:bookmarkEnd w:id="16"/>
     </w:p>
     <w:p>
       <w:r>
@@ -8696,12 +8696,12 @@
         <w:pStyle w:val="Heading2"/>
         <w:jc w:val="left"/>
       </w:pPr>
-      <w:bookmarkStart w:id="18" w:name="_Toc458448636"/>
+      <w:bookmarkStart w:id="17" w:name="_Toc458448636"/>
       <w:r>
         <w:lastRenderedPageBreak/>
         <w:t>Anwendungsbereiche</w:t>
       </w:r>
-      <w:bookmarkEnd w:id="18"/>
+      <w:bookmarkEnd w:id="17"/>
     </w:p>
     <w:p>
       <w:r>
@@ -8766,15 +8766,7 @@
       </w:r>
       <w:proofErr w:type="spellStart"/>
       <w:r>
-        <w:t>Right</w:t>
-      </w:r>
-      <w:proofErr w:type="spellEnd"/>
-      <w:r>
-        <w:t>-To-</w:t>
-      </w:r>
-      <w:proofErr w:type="spellStart"/>
-      <w:r>
-        <w:t>Left</w:t>
+        <w:t>Right-To-Left</w:t>
       </w:r>
       <w:proofErr w:type="spellEnd"/>
       <w:r>
@@ -8859,11 +8851,11 @@
         <w:pStyle w:val="Heading2"/>
         <w:jc w:val="left"/>
       </w:pPr>
-      <w:bookmarkStart w:id="19" w:name="_Toc458448637"/>
+      <w:bookmarkStart w:id="18" w:name="_Toc458448637"/>
       <w:r>
         <w:t>Zielgruppen, Benutzerrollen und Verantwortlichkeiten</w:t>
       </w:r>
-      <w:bookmarkEnd w:id="19"/>
+      <w:bookmarkEnd w:id="18"/>
     </w:p>
     <w:p>
       <w:r>
@@ -9372,117 +9364,117 @@
         <w:pStyle w:val="Heading2"/>
         <w:jc w:val="left"/>
       </w:pPr>
-      <w:bookmarkStart w:id="20" w:name="_Toc458448638"/>
+      <w:bookmarkStart w:id="19" w:name="_Toc458448638"/>
       <w:r>
         <w:t>Zusammenspiel mit anderen Systemen</w:t>
       </w:r>
+      <w:bookmarkEnd w:id="19"/>
+    </w:p>
+    <w:p>
+      <w:r>
+        <w:t>Das zu entwickelnde Softwaresystem soll auch ohne Netzverbindung lauffähig sein. Hierzu sollen sämtliche Daten einer Hochzeit lokal gespeichert und auf Wunsch des Benutzers mit den Serverdaten synchronisiert werden können.</w:t>
+      </w:r>
+    </w:p>
+    <w:p>
+      <w:pPr>
+        <w:pStyle w:val="Frage"/>
+      </w:pPr>
+      <w:r>
+        <w:t>Wie soll auf die Synchronisierung der Daten geachtet werden?</w:t>
+      </w:r>
+    </w:p>
+    <w:p>
+      <w:pPr>
+        <w:pStyle w:val="Antwort"/>
+      </w:pPr>
+      <w:r>
+        <w:t>Der Datenstand sollte, sofern einen Internetverbindung besteht, dauerhaft aktuell gehalten werden. Dadurch soll garantiert werden, dass Nutzer immer die neusten Daten bearbeiten. Wenn der Nutzer kein Internet hat, dann soll sobald er wieder Zugriff hat ein Abgleich durchgeführt werden und entsprechende Konflikten behoben werden.</w:t>
+      </w:r>
+    </w:p>
+    <w:p>
+      <w:pPr>
+        <w:pStyle w:val="Frage"/>
+      </w:pPr>
+      <w:r>
+        <w:t>Wie erhält der Nutzer offline Zugang zu den Daten?</w:t>
+      </w:r>
+    </w:p>
+    <w:p>
+      <w:pPr>
+        <w:pStyle w:val="Antwort"/>
+      </w:pPr>
+      <w:r>
+        <w:t>Die Daten sollen lokal gespeichert werden. Dies ist allerdings nur bei den Privatpersonen der Fall, da bei diesen dies Speicherplatztechnisch möglich ist. Bei der Firmensoftware sollen nur die Daten lokal gespeichert werden, die für den Nutzer relevant sind.</w:t>
+      </w:r>
+    </w:p>
+    <w:p>
+      <w:pPr>
+        <w:pStyle w:val="Frage"/>
+      </w:pPr>
+      <w:r>
+        <w:t>Welche Daten sind für einen Nutzer der Firmensoftware relevant?</w:t>
+      </w:r>
+    </w:p>
+    <w:p>
+      <w:pPr>
+        <w:pStyle w:val="Antwort"/>
+      </w:pPr>
+      <w:r>
+        <w:t>Alle Hochzeitsveranstaltungen mit denen er zu tun hat und alle damit verbundenen Daten sind relevant für ihn. Somit kann es also sein, dass er z.B. keine vollständige Hilfsmittelliste besitzt.</w:t>
+      </w:r>
+    </w:p>
+    <w:p>
+      <w:pPr>
+        <w:pStyle w:val="Frage"/>
+      </w:pPr>
+      <w:r>
+        <w:t>Im welchem Format sollen die Dateien lokal gespeichert werden?</w:t>
+      </w:r>
+    </w:p>
+    <w:p>
+      <w:pPr>
+        <w:pStyle w:val="Antwort"/>
+      </w:pPr>
+      <w:r>
+        <w:t xml:space="preserve">Die Daten sollen im </w:t>
+      </w:r>
+      <w:r>
+        <w:t>CSV Format entsprechend dem Datenbankschema gespeichert werden.</w:t>
+      </w:r>
+    </w:p>
+    <w:p>
+      <w:pPr>
+        <w:pStyle w:val="Frage"/>
+      </w:pPr>
+      <w:r>
+        <w:t>Wie sollten eventuelle Konflikte behandelt werden?</w:t>
+      </w:r>
+    </w:p>
+    <w:p>
+      <w:pPr>
+        <w:pStyle w:val="Antwort"/>
+      </w:pPr>
+      <w:r>
+        <w:t>Der Nutzer wird auf die Konflikte hingewiesen und erhält verschiedene Optionen:</w:t>
+      </w:r>
+    </w:p>
+    <w:p>
+      <w:pPr>
+        <w:pStyle w:val="Antwort"/>
+      </w:pPr>
+      <w:r>
+        <w:t>Er kann entweder seine Änderungen verwerfen, anfragen die Änderungen auf dem Server zu überschreiben oder seine Änderungen, sofern sie sich nicht komplett überschneiden, mit den Daten auf dem Server zu vereinigen.</w:t>
+      </w:r>
+    </w:p>
+    <w:p>
+      <w:pPr>
+        <w:pStyle w:val="Heading2"/>
+      </w:pPr>
+      <w:bookmarkStart w:id="20" w:name="_Toc458448639"/>
+      <w:r>
+        <w:t>Produktfunktionen</w:t>
+      </w:r>
       <w:bookmarkEnd w:id="20"/>
-    </w:p>
-    <w:p>
-      <w:r>
-        <w:t>Das zu entwickelnde Softwaresystem soll auch ohne Netzverbindung lauffähig sein. Hierzu sollen sämtliche Daten einer Hochzeit lokal gespeichert und auf Wunsch des Benutzers mit den Serverdaten synchronisiert werden können.</w:t>
-      </w:r>
-    </w:p>
-    <w:p>
-      <w:pPr>
-        <w:pStyle w:val="Frage"/>
-      </w:pPr>
-      <w:r>
-        <w:t>Wie soll auf die Synchronisierung der Daten geachtet werden?</w:t>
-      </w:r>
-    </w:p>
-    <w:p>
-      <w:pPr>
-        <w:pStyle w:val="Antwort"/>
-      </w:pPr>
-      <w:r>
-        <w:t>Der Datenstand sollte, sofern einen Internetverbindung besteht, dauerhaft aktuell gehalten werden. Dadurch soll garantiert werden, dass Nutzer immer die neusten Daten bearbeiten. Wenn der Nutzer kein Internet hat, dann soll sobald er wieder Zugriff hat ein Abgleich durchgeführt werden und entsprechende Konflikten behoben werden.</w:t>
-      </w:r>
-    </w:p>
-    <w:p>
-      <w:pPr>
-        <w:pStyle w:val="Frage"/>
-      </w:pPr>
-      <w:r>
-        <w:t>Wie erhält der Nutzer offline Zugang zu den Daten?</w:t>
-      </w:r>
-    </w:p>
-    <w:p>
-      <w:pPr>
-        <w:pStyle w:val="Antwort"/>
-      </w:pPr>
-      <w:r>
-        <w:t>Die Daten sollen lokal gespeichert werden. Dies ist allerdings nur bei den Privatpersonen der Fall, da bei diesen dies Speicherplatztechnisch möglich ist. Bei der Firmensoftware sollen nur die Daten lokal gespeichert werden, die für den Nutzer relevant sind.</w:t>
-      </w:r>
-    </w:p>
-    <w:p>
-      <w:pPr>
-        <w:pStyle w:val="Frage"/>
-      </w:pPr>
-      <w:r>
-        <w:t>Welche Daten sind für einen Nutzer der Firmensoftware relevant?</w:t>
-      </w:r>
-    </w:p>
-    <w:p>
-      <w:pPr>
-        <w:pStyle w:val="Antwort"/>
-      </w:pPr>
-      <w:r>
-        <w:t>Alle Hochzeitsveranstaltungen mit denen er zu tun hat und alle damit verbundenen Daten sind relevant für ihn. Somit kann es also sein, dass er z.B. keine vollständige Hilfsmittelliste besitzt.</w:t>
-      </w:r>
-    </w:p>
-    <w:p>
-      <w:pPr>
-        <w:pStyle w:val="Frage"/>
-      </w:pPr>
-      <w:r>
-        <w:t>Im welchem Format sollen die Dateien lokal gespeichert werden?</w:t>
-      </w:r>
-    </w:p>
-    <w:p>
-      <w:pPr>
-        <w:pStyle w:val="Antwort"/>
-      </w:pPr>
-      <w:r>
-        <w:t xml:space="preserve">Die Daten sollen im </w:t>
-      </w:r>
-      <w:r>
-        <w:t>CSV Format entsprechend dem Datenbankschema gespeichert werden.</w:t>
-      </w:r>
-    </w:p>
-    <w:p>
-      <w:pPr>
-        <w:pStyle w:val="Frage"/>
-      </w:pPr>
-      <w:r>
-        <w:t>Wie sollten eventuelle Konflikte behandelt werden?</w:t>
-      </w:r>
-    </w:p>
-    <w:p>
-      <w:pPr>
-        <w:pStyle w:val="Antwort"/>
-      </w:pPr>
-      <w:r>
-        <w:t>Der Nutzer wird auf die Konflikte hingewiesen und erhält verschiedene Optionen:</w:t>
-      </w:r>
-    </w:p>
-    <w:p>
-      <w:pPr>
-        <w:pStyle w:val="Antwort"/>
-      </w:pPr>
-      <w:r>
-        <w:t>Er kann entweder seine Änderungen verwerfen, anfragen die Änderungen auf dem Server zu überschreiben oder seine Änderungen, sofern sie sich nicht komplett überschneiden, mit den Daten auf dem Server zu vereinigen.</w:t>
-      </w:r>
-    </w:p>
-    <w:p>
-      <w:pPr>
-        <w:pStyle w:val="Heading2"/>
-      </w:pPr>
-      <w:bookmarkStart w:id="21" w:name="_Toc458448639"/>
-      <w:r>
-        <w:t>Produktfunktionen</w:t>
-      </w:r>
-      <w:bookmarkEnd w:id="21"/>
       <w:r>
         <w:t xml:space="preserve">  </w:t>
       </w:r>
@@ -10468,7 +10460,21 @@
               <w:rPr>
                 <w:lang w:eastAsia="en-US"/>
               </w:rPr>
-              <w:t xml:space="preserve"> verwaltbar sein</w:t>
+              <w:t xml:space="preserve"> </w:t>
+            </w:r>
+            <w:proofErr w:type="spellStart"/>
+            <w:r>
+              <w:rPr>
+                <w:lang w:eastAsia="en-US"/>
+              </w:rPr>
+              <w:t>verwaltbar</w:t>
+            </w:r>
+            <w:proofErr w:type="spellEnd"/>
+            <w:r>
+              <w:rPr>
+                <w:lang w:eastAsia="en-US"/>
+              </w:rPr>
+              <w:t xml:space="preserve"> sein</w:t>
             </w:r>
             <w:r>
               <w:rPr>
@@ -13468,12 +13474,12 @@
         <w:pStyle w:val="Heading2"/>
         <w:jc w:val="left"/>
       </w:pPr>
-      <w:bookmarkStart w:id="22" w:name="_Toc458448640"/>
+      <w:bookmarkStart w:id="21" w:name="_Toc458448640"/>
       <w:r>
         <w:lastRenderedPageBreak/>
         <w:t>Produktdaten</w:t>
       </w:r>
-      <w:bookmarkEnd w:id="22"/>
+      <w:bookmarkEnd w:id="21"/>
     </w:p>
     <w:tbl>
       <w:tblPr>
@@ -13562,11 +13568,11 @@
         <w:pStyle w:val="Heading2"/>
         <w:jc w:val="left"/>
       </w:pPr>
-      <w:bookmarkStart w:id="23" w:name="_Toc458448641"/>
+      <w:bookmarkStart w:id="22" w:name="_Toc458448641"/>
       <w:r>
         <w:t>Produktleistungen</w:t>
       </w:r>
-      <w:bookmarkEnd w:id="23"/>
+      <w:bookmarkEnd w:id="22"/>
     </w:p>
     <w:tbl>
       <w:tblPr>
@@ -13877,12 +13883,12 @@
       <w:pPr>
         <w:pStyle w:val="Heading2"/>
       </w:pPr>
-      <w:bookmarkStart w:id="24" w:name="_Toc458448642"/>
+      <w:bookmarkStart w:id="23" w:name="_Toc458448642"/>
       <w:r>
         <w:lastRenderedPageBreak/>
         <w:t>Qualitätsanforderung</w:t>
       </w:r>
-      <w:bookmarkEnd w:id="24"/>
+      <w:bookmarkEnd w:id="23"/>
     </w:p>
     <w:tbl>
       <w:tblPr>
@@ -14810,14 +14816,14 @@
         <w:pStyle w:val="Heading2"/>
         <w:jc w:val="left"/>
       </w:pPr>
-      <w:bookmarkStart w:id="25" w:name="_Toc458448643"/>
+      <w:bookmarkStart w:id="24" w:name="_Toc458448643"/>
       <w:r>
         <w:t xml:space="preserve">Entitäten und </w:t>
       </w:r>
       <w:r>
         <w:t>Attribute</w:t>
       </w:r>
-      <w:bookmarkEnd w:id="25"/>
+      <w:bookmarkEnd w:id="24"/>
     </w:p>
     <w:p>
       <w:pPr>
@@ -15993,7 +15999,7 @@
       <w:pPr>
         <w:pStyle w:val="Heading1"/>
       </w:pPr>
-      <w:bookmarkStart w:id="26" w:name="_Toc458448644"/>
+      <w:bookmarkStart w:id="25" w:name="_Toc458448644"/>
       <w:proofErr w:type="spellStart"/>
       <w:r>
         <w:lastRenderedPageBreak/>
@@ -16003,67 +16009,67 @@
       <w:r>
         <w:t>-Case-Diagramme</w:t>
       </w:r>
+      <w:bookmarkEnd w:id="25"/>
+    </w:p>
+    <w:p>
+      <w:pPr>
+        <w:pStyle w:val="Heading2"/>
+      </w:pPr>
+      <w:bookmarkStart w:id="26" w:name="_Toc458448645"/>
+      <w:r>
+        <w:t>Einleitung</w:t>
+      </w:r>
       <w:bookmarkEnd w:id="26"/>
     </w:p>
     <w:p>
+      <w:r>
+        <w:t xml:space="preserve">Das </w:t>
+      </w:r>
+      <w:proofErr w:type="spellStart"/>
+      <w:r>
+        <w:t>Use</w:t>
+      </w:r>
+      <w:proofErr w:type="spellEnd"/>
+      <w:r>
+        <w:t xml:space="preserve"> Case Diagramm, oder auch als </w:t>
+      </w:r>
+      <w:r>
+        <w:t>Anwendungsfalldiagramm</w:t>
+      </w:r>
+      <w:r>
+        <w:t xml:space="preserve"> bezeichnet, beschreibt alle möglichen Anwendungsfälle innerhalb einer Anwendung. Es besteht im Endeffekt lediglich aus Akteuren sowie Anwendungsfälle, welche mehr oder weniger detailliert dargestellt werden können. </w:t>
+      </w:r>
+      <w:r>
+        <w:t xml:space="preserve">Es stellt </w:t>
+      </w:r>
+      <w:r>
+        <w:t xml:space="preserve">somit </w:t>
+      </w:r>
+      <w:r>
+        <w:t>das erwartete Verhalten eines Systems dar</w:t>
+      </w:r>
+      <w:r>
+        <w:t xml:space="preserve"> und wir verwendet um d</w:t>
+      </w:r>
+      <w:r>
+        <w:t>ie Anforderungen an ein System zu spezifizieren</w:t>
+      </w:r>
+      <w:r>
+        <w:t>.</w:t>
+      </w:r>
+    </w:p>
+    <w:p>
       <w:pPr>
         <w:pStyle w:val="Heading2"/>
       </w:pPr>
-      <w:bookmarkStart w:id="27" w:name="_Toc458448645"/>
-      <w:r>
-        <w:t>Einleitung</w:t>
+      <w:bookmarkStart w:id="27" w:name="_Toc458448646"/>
+      <w:r>
+        <w:t xml:space="preserve">Diagramm </w:t>
+      </w:r>
+      <w:r>
+        <w:t>Aktion verwalten</w:t>
       </w:r>
       <w:bookmarkEnd w:id="27"/>
-    </w:p>
-    <w:p>
-      <w:r>
-        <w:t xml:space="preserve">Das </w:t>
-      </w:r>
-      <w:proofErr w:type="spellStart"/>
-      <w:r>
-        <w:t>Use</w:t>
-      </w:r>
-      <w:proofErr w:type="spellEnd"/>
-      <w:r>
-        <w:t xml:space="preserve"> Case Diagramm, oder auch als </w:t>
-      </w:r>
-      <w:r>
-        <w:t>Anwendungsfalldiagramm</w:t>
-      </w:r>
-      <w:r>
-        <w:t xml:space="preserve"> bezeichnet, beschreibt alle möglichen Anwendungsfälle innerhalb einer Anwendung. Es besteht im Endeffekt lediglich aus Akteuren sowie Anwendungsfälle, welche mehr oder weniger detailliert dargestellt werden können. </w:t>
-      </w:r>
-      <w:r>
-        <w:t xml:space="preserve">Es stellt </w:t>
-      </w:r>
-      <w:r>
-        <w:t xml:space="preserve">somit </w:t>
-      </w:r>
-      <w:r>
-        <w:t>das erwartete Verhalten eines Systems dar</w:t>
-      </w:r>
-      <w:r>
-        <w:t xml:space="preserve"> und wir verwendet um d</w:t>
-      </w:r>
-      <w:r>
-        <w:t>ie Anforderungen an ein System zu spezifizieren</w:t>
-      </w:r>
-      <w:r>
-        <w:t>.</w:t>
-      </w:r>
-    </w:p>
-    <w:p>
-      <w:pPr>
-        <w:pStyle w:val="Heading2"/>
-      </w:pPr>
-      <w:bookmarkStart w:id="28" w:name="_Toc458448646"/>
-      <w:r>
-        <w:t xml:space="preserve">Diagramm </w:t>
-      </w:r>
-      <w:r>
-        <w:t>Aktion verwalten</w:t>
-      </w:r>
-      <w:bookmarkEnd w:id="28"/>
     </w:p>
     <w:p>
       <w:r>
@@ -16118,11 +16124,11 @@
         <w:pStyle w:val="Heading2"/>
         <w:jc w:val="left"/>
       </w:pPr>
-      <w:bookmarkStart w:id="29" w:name="_Toc458448647"/>
+      <w:bookmarkStart w:id="28" w:name="_Toc458448647"/>
       <w:r>
         <w:t>Diagramm Hilfsmittel verwalten</w:t>
       </w:r>
-      <w:bookmarkEnd w:id="29"/>
+      <w:bookmarkEnd w:id="28"/>
     </w:p>
     <w:p>
       <w:r>
@@ -16176,12 +16182,12 @@
       <w:pPr>
         <w:pStyle w:val="Heading2"/>
       </w:pPr>
-      <w:bookmarkStart w:id="30" w:name="_Toc458448648"/>
+      <w:bookmarkStart w:id="29" w:name="_Toc458448648"/>
       <w:r>
         <w:lastRenderedPageBreak/>
         <w:t>Diagramm Caterer verwalten</w:t>
       </w:r>
-      <w:bookmarkEnd w:id="30"/>
+      <w:bookmarkEnd w:id="29"/>
     </w:p>
     <w:p>
       <w:r>
@@ -16236,7 +16242,7 @@
         <w:pStyle w:val="Heading2"/>
         <w:jc w:val="left"/>
       </w:pPr>
-      <w:bookmarkStart w:id="31" w:name="_Toc458448649"/>
+      <w:bookmarkStart w:id="30" w:name="_Toc458448649"/>
       <w:r>
         <w:t xml:space="preserve">Diagramm </w:t>
       </w:r>
@@ -16246,7 +16252,7 @@
       <w:r>
         <w:t xml:space="preserve"> verwalten</w:t>
       </w:r>
-      <w:bookmarkEnd w:id="31"/>
+      <w:bookmarkEnd w:id="30"/>
     </w:p>
     <w:p>
       <w:r>
@@ -16300,7 +16306,7 @@
       <w:pPr>
         <w:pStyle w:val="Heading2"/>
       </w:pPr>
-      <w:bookmarkStart w:id="32" w:name="_Toc458448650"/>
+      <w:bookmarkStart w:id="31" w:name="_Toc458448650"/>
       <w:r>
         <w:lastRenderedPageBreak/>
         <w:t xml:space="preserve">Diagramm </w:t>
@@ -16308,7 +16314,7 @@
       <w:r>
         <w:t>Hochzeitsveranstaltung verwalten</w:t>
       </w:r>
-      <w:bookmarkEnd w:id="32"/>
+      <w:bookmarkEnd w:id="31"/>
     </w:p>
     <w:p>
       <w:r>
@@ -16362,11 +16368,11 @@
       <w:pPr>
         <w:pStyle w:val="Heading2"/>
       </w:pPr>
-      <w:bookmarkStart w:id="33" w:name="_Toc458448651"/>
+      <w:bookmarkStart w:id="32" w:name="_Toc458448651"/>
       <w:r>
         <w:t>Akteure</w:t>
       </w:r>
-      <w:bookmarkEnd w:id="33"/>
+      <w:bookmarkEnd w:id="32"/>
     </w:p>
     <w:p>
       <w:pPr>
@@ -16448,7 +16454,7 @@
       <w:pPr>
         <w:pStyle w:val="Heading2"/>
       </w:pPr>
-      <w:bookmarkStart w:id="34" w:name="_Toc458448652"/>
+      <w:bookmarkStart w:id="33" w:name="_Toc458448652"/>
       <w:proofErr w:type="spellStart"/>
       <w:r>
         <w:lastRenderedPageBreak/>
@@ -16458,7 +16464,7 @@
       <w:r>
         <w:t xml:space="preserve"> Cases</w:t>
       </w:r>
-      <w:bookmarkEnd w:id="34"/>
+      <w:bookmarkEnd w:id="33"/>
     </w:p>
     <w:p>
       <w:pPr>
@@ -17228,7 +17234,7 @@
       <w:pPr>
         <w:pStyle w:val="Heading1"/>
       </w:pPr>
-      <w:bookmarkStart w:id="35" w:name="_Toc458448653"/>
+      <w:bookmarkStart w:id="34" w:name="_Toc458448653"/>
       <w:r>
         <w:lastRenderedPageBreak/>
         <w:t>Analysek</w:t>
@@ -17236,83 +17242,83 @@
       <w:r>
         <w:t>lassendiagramm</w:t>
       </w:r>
+      <w:bookmarkEnd w:id="34"/>
+    </w:p>
+    <w:p>
+      <w:pPr>
+        <w:pStyle w:val="Heading2"/>
+      </w:pPr>
+      <w:bookmarkStart w:id="35" w:name="_Toc458448654"/>
+      <w:r>
+        <w:t>Einleitung</w:t>
+      </w:r>
       <w:bookmarkEnd w:id="35"/>
     </w:p>
     <w:p>
+      <w:r>
+        <w:t xml:space="preserve">Das Analyseklassendiagramm stellt den ersten Entwurf der Klassen dar, die man aus dem Lastenheft identifizieren kann. Hierbei geht es vor allem um die Klassen, die </w:t>
+      </w:r>
+      <w:r>
+        <w:t>Entities</w:t>
+      </w:r>
+      <w:r>
+        <w:t xml:space="preserve"> abbilden und nicht um solche, die nur um des Programms willen existieren (wie z.B. Datenbankmanager, etc.).</w:t>
+      </w:r>
+    </w:p>
+    <w:p>
       <w:pPr>
         <w:pStyle w:val="Heading2"/>
       </w:pPr>
-      <w:bookmarkStart w:id="36" w:name="_Toc458448654"/>
-      <w:r>
-        <w:t>Einleitung</w:t>
+      <w:bookmarkStart w:id="36" w:name="_Toc458448655"/>
+      <w:r>
+        <w:t>Hinweis</w:t>
       </w:r>
       <w:bookmarkEnd w:id="36"/>
     </w:p>
     <w:p>
       <w:r>
-        <w:t xml:space="preserve">Das Analyseklassendiagramm stellt den ersten Entwurf der Klassen dar, die man aus dem Lastenheft identifizieren kann. Hierbei geht es vor allem um die Klassen, die </w:t>
-      </w:r>
-      <w:r>
-        <w:t>Entities</w:t>
-      </w:r>
-      <w:r>
-        <w:t xml:space="preserve"> abbilden und nicht um solche, die nur um des Programms willen existieren (wie z.B. Datenbankmanager, etc.).</w:t>
+        <w:t>Da bei der Modellierung nicht die Personenverwaltung berücksichtigt werden muss, wurde der Systemnutzer nicht modelliert.</w:t>
+      </w:r>
+    </w:p>
+    <w:p>
+      <w:r>
+        <w:t>Auf die Labels der Relationen wurde aus Übersichtszwecken verzichtet. Außerdem werden die Attribute die einer Rolle zugewiesen sind immer auch als Attribut vermerkt, d.h. die Rollen ersetzten keine Attribute</w:t>
       </w:r>
     </w:p>
     <w:p>
       <w:pPr>
         <w:pStyle w:val="Heading2"/>
       </w:pPr>
-      <w:bookmarkStart w:id="37" w:name="_Toc458448655"/>
-      <w:r>
-        <w:t>Hinweis</w:t>
+      <w:bookmarkStart w:id="37" w:name="_Toc458448656"/>
+      <w:r>
+        <w:t>Pattern</w:t>
       </w:r>
       <w:bookmarkEnd w:id="37"/>
     </w:p>
     <w:p>
       <w:r>
-        <w:t>Da bei der Modellierung nicht die Personenverwaltung berücksichtigt werden muss, wurde der Systemnutzer nicht modelliert.</w:t>
-      </w:r>
-    </w:p>
-    <w:p>
-      <w:r>
-        <w:t>Auf die Labels der Relationen wurde aus Übersichtszwecken verzichtet. Außerdem werden die Attribute die einer Rolle zugewiesen sind immer auch als Attribut vermerkt, d.h. die Rollen ersetzten keine Attribute</w:t>
+        <w:t xml:space="preserve">Für das Diagramm werden das Rollen- und das Koordinatorpattern verwendet. </w:t>
+      </w:r>
+    </w:p>
+    <w:p>
+      <w:r>
+        <w:t>Das Rollenpattern bietet sich deswegen an, da einige Klassen mehr als eine Referenz auf eine Klasse haben. Daher agieren sie hierbei als Rollen mit entsprechenden Rollennamen.</w:t>
+      </w:r>
+    </w:p>
+    <w:p>
+      <w:r>
+        <w:t xml:space="preserve">Das Koordinatorpattern wird nur einmalverwendet, mehr dazu an der passenden Stelle. </w:t>
       </w:r>
     </w:p>
     <w:p>
       <w:pPr>
         <w:pStyle w:val="Heading2"/>
       </w:pPr>
-      <w:bookmarkStart w:id="38" w:name="_Toc458448656"/>
-      <w:r>
-        <w:t>Pattern</w:t>
+      <w:bookmarkStart w:id="38" w:name="_Toc458448657"/>
+      <w:r>
+        <w:t>Diagramm</w:t>
       </w:r>
       <w:bookmarkEnd w:id="38"/>
-    </w:p>
-    <w:p>
-      <w:r>
-        <w:t xml:space="preserve">Für das Diagramm werden das Rollen- und das Koordinatorpattern verwendet. </w:t>
-      </w:r>
-    </w:p>
-    <w:p>
-      <w:r>
-        <w:t>Das Rollenpattern bietet sich deswegen an, da einige Klassen mehr als eine Referenz auf eine Klasse haben. Daher agieren sie hierbei als Rollen mit entsprechenden Rollennamen.</w:t>
-      </w:r>
-    </w:p>
-    <w:p>
-      <w:r>
-        <w:t xml:space="preserve">Das Koordinatorpattern wird nur einmalverwendet, mehr dazu an der passenden Stelle. </w:t>
-      </w:r>
-    </w:p>
-    <w:p>
-      <w:pPr>
-        <w:pStyle w:val="Heading2"/>
-      </w:pPr>
-      <w:bookmarkStart w:id="39" w:name="_Toc458448657"/>
-      <w:r>
-        <w:t>Diagramm</w:t>
-      </w:r>
-      <w:bookmarkEnd w:id="39"/>
     </w:p>
     <w:p>
       <w:r>
@@ -17380,12 +17386,12 @@
       <w:pPr>
         <w:pStyle w:val="Heading2"/>
       </w:pPr>
-      <w:bookmarkStart w:id="40" w:name="_Toc458448658"/>
+      <w:bookmarkStart w:id="39" w:name="_Toc458448658"/>
       <w:r>
         <w:lastRenderedPageBreak/>
         <w:t>Entities</w:t>
       </w:r>
-      <w:bookmarkEnd w:id="40"/>
+      <w:bookmarkEnd w:id="39"/>
     </w:p>
     <w:p>
       <w:pPr>
@@ -17476,7 +17482,23 @@
       </w:r>
       <w:proofErr w:type="gramEnd"/>
       <w:r>
-        <w:t xml:space="preserve">. Hier greift das Rollen-Pattern. Des Weiteren hat er eine (1) Kontaktperson vom Typ Person. Ein boolsches Flag namens </w:t>
+        <w:t xml:space="preserve">. Hier greift das Rollen-Pattern. Des Weiteren hat er eine (1) Kontaktperson vom Typ Person. Ein </w:t>
+      </w:r>
+      <w:proofErr w:type="spellStart"/>
+      <w:r>
+        <w:t>boolsches</w:t>
+      </w:r>
+      <w:proofErr w:type="spellEnd"/>
+      <w:r>
+        <w:t xml:space="preserve"> </w:t>
+      </w:r>
+      <w:proofErr w:type="spellStart"/>
+      <w:r>
+        <w:t>Flag</w:t>
+      </w:r>
+      <w:proofErr w:type="spellEnd"/>
+      <w:r>
+        <w:t xml:space="preserve"> namens </w:t>
       </w:r>
       <w:proofErr w:type="spellStart"/>
       <w:r>
@@ -17630,109 +17652,109 @@
       <w:pPr>
         <w:pStyle w:val="Heading1"/>
       </w:pPr>
-      <w:bookmarkStart w:id="41" w:name="_Toc458448659"/>
+      <w:bookmarkStart w:id="40" w:name="_Toc458448659"/>
       <w:r>
         <w:lastRenderedPageBreak/>
         <w:t>Sequenzdiagramm</w:t>
       </w:r>
+      <w:bookmarkEnd w:id="40"/>
+    </w:p>
+    <w:p>
+      <w:pPr>
+        <w:pStyle w:val="Heading2"/>
+      </w:pPr>
+      <w:bookmarkStart w:id="41" w:name="_Toc458448660"/>
+      <w:r>
+        <w:t>Einleitung:</w:t>
+      </w:r>
       <w:bookmarkEnd w:id="41"/>
     </w:p>
     <w:p>
+      <w:r>
+        <w:t>In der Hochzeitsverwaltungssoftware will ein Unterhaltungsmanager eine neue Aktion anlegen.</w:t>
+      </w:r>
+    </w:p>
+    <w:p>
       <w:pPr>
         <w:pStyle w:val="Heading2"/>
       </w:pPr>
-      <w:bookmarkStart w:id="42" w:name="_Toc458448660"/>
-      <w:r>
-        <w:t>Einleitung:</w:t>
+      <w:bookmarkStart w:id="42" w:name="_Toc458448661"/>
+      <w:r>
+        <w:t>Vorbedingungen</w:t>
       </w:r>
       <w:bookmarkEnd w:id="42"/>
     </w:p>
     <w:p>
       <w:r>
-        <w:t>In der Hochzeitsverwaltungssoftware will ein Unterhaltungsmanager eine neue Aktion anlegen.</w:t>
+        <w:t>Es wird ein leeres, aber angelegtes und funktionierendes mit Administrator versehen System angenommen. Da keine Benutzerverwaltung modelliert werden muss, wird davon ausgegangen, dass ein Unterhaltungsmanager, ein Hochzeitsmanager existieren und eingeloggt sind.</w:t>
       </w:r>
     </w:p>
     <w:p>
       <w:pPr>
         <w:pStyle w:val="Heading2"/>
       </w:pPr>
-      <w:bookmarkStart w:id="43" w:name="_Toc458448661"/>
-      <w:r>
-        <w:t>Vorbedingungen</w:t>
+      <w:bookmarkStart w:id="43" w:name="_Toc458448662"/>
+      <w:r>
+        <w:t>Szenario</w:t>
       </w:r>
       <w:bookmarkEnd w:id="43"/>
     </w:p>
     <w:p>
       <w:r>
-        <w:t>Es wird ein leeres, aber angelegtes und funktionierendes mit Administrator versehen System angenommen. Da keine Benutzerverwaltung modelliert werden muss, wird davon ausgegangen, dass ein Unterhaltungsmanager, ein Hochzeitsmanager existieren und eingeloggt sind.</w:t>
+        <w:t xml:space="preserve">Der Hochzeitsmanager erstellt zunächst eine neue Hochzeit. Dafür zeigt das UI einen Erstellungsdialog, der direkt auf eine neue Instanz der Klasse „Hochzeitsveranstaltung“ </w:t>
+      </w:r>
+      <w:proofErr w:type="spellStart"/>
+      <w:r>
+        <w:t>gemappt</w:t>
+      </w:r>
+      <w:proofErr w:type="spellEnd"/>
+      <w:r>
+        <w:t xml:space="preserve"> ist. Der Nutzer gibt nun nacheinander die Attribute ein: Titel, Motto, Brautpaar und den Hochzeitsmanager. Danach wird der Datenbank dass die Instanz der Hochzeitsveranstaltung übergeben. Diese erstellt diese Hochzeit dann.</w:t>
+      </w:r>
+    </w:p>
+    <w:p>
+      <w:r>
+        <w:t xml:space="preserve">Der Unterhaltungsmanager lässt sich nun zuerst alle Hochzeiten anzeigen. Dafür schickt ruf das UI eine entsprechende Methode in der Datenbank auf. Diese Hochzeiten werden dann dem </w:t>
+      </w:r>
+      <w:proofErr w:type="spellStart"/>
+      <w:r>
+        <w:t>Unterhaktungsmanager</w:t>
+      </w:r>
+      <w:proofErr w:type="spellEnd"/>
+      <w:r>
+        <w:t xml:space="preserve"> dargestellt. Danach sucht sich der Unterhaltungsmanager eine aus. Die Details werden wieder per Methodenaufruf geladen.</w:t>
+      </w:r>
+    </w:p>
+    <w:p>
+      <w:r>
+        <w:t xml:space="preserve">Er, also der Unterhaltungsmanager erstellt nun innerhalb </w:t>
+      </w:r>
+      <w:proofErr w:type="gramStart"/>
+      <w:r>
+        <w:t>einer Dialog</w:t>
+      </w:r>
+      <w:proofErr w:type="gramEnd"/>
+      <w:r>
+        <w:t xml:space="preserve"> eine neue Aktion. Er gibt alle Attribute ein, danach wird wieder die Datenbank aufgerufen, die Aktion zu speichern. Die Datenbank gibt einen </w:t>
+      </w:r>
+      <w:proofErr w:type="spellStart"/>
+      <w:r>
+        <w:t>boolschen</w:t>
+      </w:r>
+      <w:proofErr w:type="spellEnd"/>
+      <w:r>
+        <w:t xml:space="preserve"> Wert zurück, der aussagt ob es sich um eine doppelte Aktion handelt oder nicht. Sondern ja, wird dem Nutzer eine Nachricht angezeigt, die ihm dies mitteilt. Wenn nicht, dann bekommt er eine Erfolgsmeldung.</w:t>
       </w:r>
     </w:p>
     <w:p>
       <w:pPr>
         <w:pStyle w:val="Heading2"/>
       </w:pPr>
-      <w:bookmarkStart w:id="44" w:name="_Toc458448662"/>
-      <w:r>
-        <w:t>Szenario</w:t>
+      <w:bookmarkStart w:id="44" w:name="_Toc458448663"/>
+      <w:r>
+        <w:t>Pseudocode</w:t>
       </w:r>
       <w:bookmarkEnd w:id="44"/>
-    </w:p>
-    <w:p>
-      <w:r>
-        <w:t xml:space="preserve">Der Hochzeitsmanager erstellt zunächst eine neue Hochzeit. Dafür zeigt das UI einen Erstellungsdialog, der direkt auf eine neue Instanz der Klasse „Hochzeitsveranstaltung“ </w:t>
-      </w:r>
-      <w:proofErr w:type="spellStart"/>
-      <w:r>
-        <w:t>gemappt</w:t>
-      </w:r>
-      <w:proofErr w:type="spellEnd"/>
-      <w:r>
-        <w:t xml:space="preserve"> ist. Der Nutzer gibt nun nacheinander die Attribute ein: Titel, Motto, Brautpaar und den Hochzeitsmanager. Danach wird der Datenbank dass die Instanz der Hochzeitsveranstaltung übergeben. Diese erstellt diese Hochzeit dann.</w:t>
-      </w:r>
-    </w:p>
-    <w:p>
-      <w:r>
-        <w:t xml:space="preserve">Der Unterhaltungsmanager lässt sich nun zuerst alle Hochzeiten anzeigen. Dafür schickt ruf das UI eine entsprechende Methode in der Datenbank auf. Diese Hochzeiten werden dann dem </w:t>
-      </w:r>
-      <w:proofErr w:type="spellStart"/>
-      <w:r>
-        <w:t>Unterhaktungsmanager</w:t>
-      </w:r>
-      <w:proofErr w:type="spellEnd"/>
-      <w:r>
-        <w:t xml:space="preserve"> dargestellt. Danach sucht sich der Unterhaltungsmanager eine aus. Die Details werden wieder per Methodenaufruf geladen.</w:t>
-      </w:r>
-    </w:p>
-    <w:p>
-      <w:r>
-        <w:t xml:space="preserve">Er, also der Unterhaltungsmanager erstellt nun innerhalb </w:t>
-      </w:r>
-      <w:proofErr w:type="gramStart"/>
-      <w:r>
-        <w:t>einer Dialog</w:t>
-      </w:r>
-      <w:proofErr w:type="gramEnd"/>
-      <w:r>
-        <w:t xml:space="preserve"> eine neue Aktion. Er gibt alle Attribute ein, danach wird wieder die Datenbank aufgerufen, die Aktion zu speichern. Die Datenbank gibt einen </w:t>
-      </w:r>
-      <w:proofErr w:type="spellStart"/>
-      <w:r>
-        <w:t>boolschen</w:t>
-      </w:r>
-      <w:proofErr w:type="spellEnd"/>
-      <w:r>
-        <w:t xml:space="preserve"> Wert zurück, der aussagt ob es sich um eine doppelte Aktion handelt oder nicht. Sondern ja, wird dem Nutzer eine Nachricht angezeigt, die ihm dies mitteilt. Wenn nicht, dann bekommt er eine Erfolgsmeldung.</w:t>
-      </w:r>
-    </w:p>
-    <w:p>
-      <w:pPr>
-        <w:pStyle w:val="Heading2"/>
-      </w:pPr>
-      <w:bookmarkStart w:id="45" w:name="_Toc458448663"/>
-      <w:r>
-        <w:t>Pseudocode</w:t>
-      </w:r>
-      <w:bookmarkEnd w:id="45"/>
     </w:p>
     <w:p>
       <w:pPr>
@@ -18022,7 +18044,7 @@
         <w:pStyle w:val="Heading2"/>
         <w:jc w:val="left"/>
       </w:pPr>
-      <w:bookmarkStart w:id="46" w:name="_Toc458448664"/>
+      <w:bookmarkStart w:id="45" w:name="_Toc458448664"/>
       <w:r>
         <w:rPr>
           <w:noProof/>
@@ -18090,14 +18112,14 @@
       <w:r>
         <w:t>Diagramm Hochzeitsveranstaltung anlegen</w:t>
       </w:r>
-      <w:bookmarkEnd w:id="46"/>
+      <w:bookmarkEnd w:id="45"/>
     </w:p>
     <w:p/>
     <w:p>
       <w:pPr>
         <w:pStyle w:val="Heading2"/>
       </w:pPr>
-      <w:bookmarkStart w:id="47" w:name="_Toc458448665"/>
+      <w:bookmarkStart w:id="46" w:name="_Toc458448665"/>
       <w:r>
         <w:rPr>
           <w:noProof/>
@@ -18162,7 +18184,7 @@
       <w:r>
         <w:t>Diagramm Unterhaltungsbeitrag anlegen</w:t>
       </w:r>
-      <w:bookmarkEnd w:id="47"/>
+      <w:bookmarkEnd w:id="46"/>
     </w:p>
     <w:p/>
     <w:p>
@@ -18178,13 +18200,23 @@
       <w:pPr>
         <w:pStyle w:val="Heading1"/>
       </w:pPr>
-      <w:bookmarkStart w:id="48" w:name="_Toc458448666"/>
+      <w:bookmarkStart w:id="47" w:name="_Toc458448666"/>
+      <w:commentRangeStart w:id="48"/>
       <w:commentRangeStart w:id="49"/>
       <w:r>
         <w:lastRenderedPageBreak/>
         <w:t>Aktivitätsdiagramm</w:t>
       </w:r>
-      <w:bookmarkEnd w:id="48"/>
+      <w:bookmarkEnd w:id="47"/>
+      <w:commentRangeEnd w:id="48"/>
+      <w:r>
+        <w:rPr>
+          <w:rStyle w:val="CommentReference"/>
+          <w:b w:val="0"/>
+          <w:color w:val="000000" w:themeColor="text1"/>
+        </w:rPr>
+        <w:commentReference w:id="48"/>
+      </w:r>
       <w:commentRangeEnd w:id="49"/>
       <w:r>
         <w:rPr>
@@ -18225,22 +18257,20 @@
       </w:pPr>
       <w:bookmarkStart w:id="51" w:name="_Toc458448668"/>
       <w:r>
+        <w:t>Diagramm Trauung anlegen</w:t>
+      </w:r>
+      <w:bookmarkEnd w:id="51"/>
+    </w:p>
+    <w:p>
+      <w:r>
         <w:rPr>
           <w:noProof/>
         </w:rPr>
         <w:drawing>
-          <wp:anchor distT="0" distB="0" distL="114300" distR="114300" simplePos="0" relativeHeight="251663360" behindDoc="0" locked="0" layoutInCell="1" allowOverlap="1" wp14:anchorId="4A813EF2" wp14:editId="116C9F48">
-            <wp:simplePos x="0" y="0"/>
-            <wp:positionH relativeFrom="column">
-              <wp:posOffset>635</wp:posOffset>
-            </wp:positionH>
-            <wp:positionV relativeFrom="paragraph">
-              <wp:posOffset>494030</wp:posOffset>
-            </wp:positionV>
-            <wp:extent cx="6084000" cy="2098800"/>
+          <wp:inline distT="0" distB="0" distL="0" distR="0" wp14:anchorId="3F994D51" wp14:editId="3D07F851">
+            <wp:extent cx="6084570" cy="2097405"/>
             <wp:effectExtent l="0" t="0" r="0" b="0"/>
-            <wp:wrapTopAndBottom/>
-            <wp:docPr id="11" name="Picture 11"/>
+            <wp:docPr id="1" name="Picture 1"/>
             <wp:cNvGraphicFramePr>
               <a:graphicFrameLocks xmlns:a="http://schemas.openxmlformats.org/drawingml/2006/main" noChangeAspect="1"/>
             </wp:cNvGraphicFramePr>
@@ -18248,7 +18278,7 @@
               <a:graphicData uri="http://schemas.openxmlformats.org/drawingml/2006/picture">
                 <pic:pic xmlns:pic="http://schemas.openxmlformats.org/drawingml/2006/picture">
                   <pic:nvPicPr>
-                    <pic:cNvPr id="11" name="Trauung anlegen.emf"/>
+                    <pic:cNvPr id="1" name="Trauung anlegen.emf"/>
                     <pic:cNvPicPr/>
                   </pic:nvPicPr>
                   <pic:blipFill>
@@ -18266,7 +18296,7 @@
                   <pic:spPr>
                     <a:xfrm>
                       <a:off x="0" y="0"/>
-                      <a:ext cx="6084000" cy="2098800"/>
+                      <a:ext cx="6084570" cy="2097405"/>
                     </a:xfrm>
                     <a:prstGeom prst="rect">
                       <a:avLst/>
@@ -18275,19 +18305,9 @@
                 </pic:pic>
               </a:graphicData>
             </a:graphic>
-            <wp14:sizeRelH relativeFrom="margin">
-              <wp14:pctWidth>0</wp14:pctWidth>
-            </wp14:sizeRelH>
-            <wp14:sizeRelV relativeFrom="margin">
-              <wp14:pctHeight>0</wp14:pctHeight>
-            </wp14:sizeRelV>
-          </wp:anchor>
+          </wp:inline>
         </w:drawing>
       </w:r>
-      <w:r>
-        <w:t>Diagramm Trauung anlegen</w:t>
-      </w:r>
-      <w:bookmarkEnd w:id="51"/>
     </w:p>
     <w:p>
       <w:pPr>
@@ -18295,23 +18315,21 @@
         <w:jc w:val="left"/>
       </w:pPr>
       <w:bookmarkStart w:id="52" w:name="_Toc458448669"/>
+      <w:r>
+        <w:t>Diagramm Beleg erstellen</w:t>
+      </w:r>
+      <w:bookmarkEnd w:id="52"/>
+    </w:p>
+    <w:p>
       <w:r>
         <w:rPr>
           <w:noProof/>
         </w:rPr>
         <w:drawing>
-          <wp:anchor distT="0" distB="0" distL="114300" distR="114300" simplePos="0" relativeHeight="251664384" behindDoc="0" locked="0" layoutInCell="1" allowOverlap="1" wp14:anchorId="0F273E50" wp14:editId="10EA523F">
-            <wp:simplePos x="0" y="0"/>
-            <wp:positionH relativeFrom="column">
-              <wp:posOffset>635</wp:posOffset>
-            </wp:positionH>
-            <wp:positionV relativeFrom="paragraph">
-              <wp:posOffset>2714625</wp:posOffset>
-            </wp:positionV>
-            <wp:extent cx="6084000" cy="1976400"/>
-            <wp:effectExtent l="0" t="0" r="0" b="5080"/>
-            <wp:wrapTopAndBottom/>
-            <wp:docPr id="5" name="Picture 5"/>
+          <wp:inline distT="0" distB="0" distL="0" distR="0" wp14:anchorId="469D6871" wp14:editId="5A961F13">
+            <wp:extent cx="6084570" cy="1972310"/>
+            <wp:effectExtent l="0" t="0" r="0" b="8890"/>
+            <wp:docPr id="3" name="Picture 3"/>
             <wp:cNvGraphicFramePr>
               <a:graphicFrameLocks xmlns:a="http://schemas.openxmlformats.org/drawingml/2006/main" noChangeAspect="1"/>
             </wp:cNvGraphicFramePr>
@@ -18319,58 +18337,36 @@
               <a:graphicData uri="http://schemas.openxmlformats.org/drawingml/2006/picture">
                 <pic:pic xmlns:pic="http://schemas.openxmlformats.org/drawingml/2006/picture">
                   <pic:nvPicPr>
-                    <pic:cNvPr id="0" name="Picture 4"/>
-                    <pic:cNvPicPr>
-                      <a:picLocks noChangeAspect="1" noChangeArrowheads="1"/>
-                    </pic:cNvPicPr>
+                    <pic:cNvPr id="3" name="Beleg erstellen.emf"/>
+                    <pic:cNvPicPr/>
                   </pic:nvPicPr>
                   <pic:blipFill>
-                    <a:blip r:embed="rId19">
+                    <a:blip r:embed="rId19" cstate="print">
                       <a:extLst>
                         <a:ext uri="{28A0092B-C50C-407E-A947-70E740481C1C}">
                           <a14:useLocalDpi xmlns:a14="http://schemas.microsoft.com/office/drawing/2010/main" val="0"/>
                         </a:ext>
                       </a:extLst>
                     </a:blip>
-                    <a:srcRect/>
                     <a:stretch>
                       <a:fillRect/>
                     </a:stretch>
                   </pic:blipFill>
-                  <pic:spPr bwMode="auto">
+                  <pic:spPr>
                     <a:xfrm>
                       <a:off x="0" y="0"/>
-                      <a:ext cx="6084000" cy="1976400"/>
+                      <a:ext cx="6084570" cy="1972310"/>
                     </a:xfrm>
                     <a:prstGeom prst="rect">
                       <a:avLst/>
                     </a:prstGeom>
-                    <a:noFill/>
                   </pic:spPr>
                 </pic:pic>
               </a:graphicData>
             </a:graphic>
-            <wp14:sizeRelH relativeFrom="margin">
-              <wp14:pctWidth>0</wp14:pctWidth>
-            </wp14:sizeRelH>
-            <wp14:sizeRelV relativeFrom="margin">
-              <wp14:pctHeight>0</wp14:pctHeight>
-            </wp14:sizeRelV>
-          </wp:anchor>
+          </wp:inline>
         </w:drawing>
       </w:r>
-      <w:r>
-        <w:t xml:space="preserve">Diagramm Beleg für </w:t>
-      </w:r>
-      <w:proofErr w:type="spellStart"/>
-      <w:r>
-        <w:t>Trabat</w:t>
-      </w:r>
-      <w:proofErr w:type="spellEnd"/>
-      <w:r>
-        <w:t xml:space="preserve"> erstellen</w:t>
-      </w:r>
-      <w:bookmarkEnd w:id="52"/>
     </w:p>
     <w:p>
       <w:pPr>
@@ -18378,23 +18374,28 @@
         <w:jc w:val="left"/>
       </w:pPr>
       <w:bookmarkStart w:id="53" w:name="_Toc458448670"/>
+      <w:r>
+        <w:t>Diagramm Ort</w:t>
+      </w:r>
+      <w:r>
+        <w:t xml:space="preserve"> anlegen</w:t>
+      </w:r>
+      <w:bookmarkEnd w:id="53"/>
+    </w:p>
+    <w:p>
+      <w:pPr>
+        <w:spacing w:before="0"/>
+        <w:jc w:val="left"/>
+      </w:pPr>
       <w:r>
         <w:rPr>
           <w:noProof/>
         </w:rPr>
         <w:drawing>
-          <wp:anchor distT="0" distB="0" distL="114300" distR="114300" simplePos="0" relativeHeight="251665408" behindDoc="0" locked="0" layoutInCell="1" allowOverlap="1" wp14:anchorId="3B59D327" wp14:editId="185F3F34">
-            <wp:simplePos x="0" y="0"/>
-            <wp:positionH relativeFrom="column">
-              <wp:posOffset>635</wp:posOffset>
-            </wp:positionH>
-            <wp:positionV relativeFrom="paragraph">
-              <wp:posOffset>2682875</wp:posOffset>
-            </wp:positionV>
-            <wp:extent cx="6083935" cy="1633855"/>
+          <wp:inline distT="0" distB="0" distL="0" distR="0" wp14:anchorId="02CDAB78" wp14:editId="38BE2F81">
+            <wp:extent cx="6084570" cy="1633855"/>
             <wp:effectExtent l="0" t="0" r="0" b="4445"/>
-            <wp:wrapTopAndBottom/>
-            <wp:docPr id="7" name="Picture 7"/>
+            <wp:docPr id="6" name="Picture 6"/>
             <wp:cNvGraphicFramePr>
               <a:graphicFrameLocks xmlns:a="http://schemas.openxmlformats.org/drawingml/2006/main" noChangeAspect="1"/>
             </wp:cNvGraphicFramePr>
@@ -18402,57 +18403,37 @@
               <a:graphicData uri="http://schemas.openxmlformats.org/drawingml/2006/picture">
                 <pic:pic xmlns:pic="http://schemas.openxmlformats.org/drawingml/2006/picture">
                   <pic:nvPicPr>
-                    <pic:cNvPr id="0" name="Picture 6"/>
-                    <pic:cNvPicPr>
-                      <a:picLocks noChangeAspect="1" noChangeArrowheads="1"/>
-                    </pic:cNvPicPr>
+                    <pic:cNvPr id="6" name="Ort anlegen.emf"/>
+                    <pic:cNvPicPr/>
                   </pic:nvPicPr>
                   <pic:blipFill>
-                    <a:blip r:embed="rId20">
+                    <a:blip r:embed="rId20" cstate="print">
                       <a:extLst>
                         <a:ext uri="{28A0092B-C50C-407E-A947-70E740481C1C}">
                           <a14:useLocalDpi xmlns:a14="http://schemas.microsoft.com/office/drawing/2010/main" val="0"/>
                         </a:ext>
                       </a:extLst>
                     </a:blip>
-                    <a:srcRect/>
                     <a:stretch>
                       <a:fillRect/>
                     </a:stretch>
                   </pic:blipFill>
-                  <pic:spPr bwMode="auto">
+                  <pic:spPr>
                     <a:xfrm>
                       <a:off x="0" y="0"/>
-                      <a:ext cx="6083935" cy="1633855"/>
+                      <a:ext cx="6084570" cy="1633855"/>
                     </a:xfrm>
                     <a:prstGeom prst="rect">
                       <a:avLst/>
                     </a:prstGeom>
-                    <a:noFill/>
                   </pic:spPr>
                 </pic:pic>
               </a:graphicData>
             </a:graphic>
-            <wp14:sizeRelH relativeFrom="margin">
-              <wp14:pctWidth>0</wp14:pctWidth>
-            </wp14:sizeRelH>
-            <wp14:sizeRelV relativeFrom="margin">
-              <wp14:pctHeight>0</wp14:pctHeight>
-            </wp14:sizeRelV>
-          </wp:anchor>
+          </wp:inline>
         </w:drawing>
       </w:r>
       <w:r>
-        <w:t>Diagramm Ort Standesamt anlegen</w:t>
-      </w:r>
-      <w:bookmarkEnd w:id="53"/>
-    </w:p>
-    <w:p>
-      <w:pPr>
-        <w:spacing w:before="0"/>
-        <w:jc w:val="left"/>
-      </w:pPr>
-      <w:r>
         <w:br w:type="page"/>
       </w:r>
     </w:p>
@@ -18461,24 +18442,28 @@
         <w:pStyle w:val="Heading2"/>
       </w:pPr>
       <w:bookmarkStart w:id="54" w:name="_Toc458448671"/>
+      <w:r>
+        <w:lastRenderedPageBreak/>
+        <w:t>Diagramm Hochzeitsveranstalt</w:t>
+      </w:r>
+      <w:r>
+        <w:t>ung anlegen</w:t>
+      </w:r>
+      <w:bookmarkEnd w:id="54"/>
+      <w:r>
+        <w:tab/>
+      </w:r>
+    </w:p>
+    <w:p>
       <w:r>
         <w:rPr>
           <w:noProof/>
         </w:rPr>
-        <w:lastRenderedPageBreak/>
         <w:drawing>
-          <wp:anchor distT="0" distB="0" distL="114300" distR="114300" simplePos="0" relativeHeight="251666432" behindDoc="0" locked="0" layoutInCell="1" allowOverlap="1" wp14:anchorId="19086F75" wp14:editId="047AF82F">
-            <wp:simplePos x="0" y="0"/>
-            <wp:positionH relativeFrom="column">
-              <wp:posOffset>635</wp:posOffset>
-            </wp:positionH>
-            <wp:positionV relativeFrom="paragraph">
-              <wp:posOffset>324485</wp:posOffset>
-            </wp:positionV>
-            <wp:extent cx="5327650" cy="3887470"/>
-            <wp:effectExtent l="0" t="0" r="6350" b="0"/>
-            <wp:wrapTopAndBottom/>
-            <wp:docPr id="16" name="Picture 16"/>
+          <wp:inline distT="0" distB="0" distL="0" distR="0" wp14:anchorId="2D107491" wp14:editId="3B3E5E68">
+            <wp:extent cx="5328522" cy="3888517"/>
+            <wp:effectExtent l="0" t="0" r="5715" b="0"/>
+            <wp:docPr id="8" name="Picture 8"/>
             <wp:cNvGraphicFramePr>
               <a:graphicFrameLocks xmlns:a="http://schemas.openxmlformats.org/drawingml/2006/main" noChangeAspect="1"/>
             </wp:cNvGraphicFramePr>
@@ -18486,7 +18471,7 @@
               <a:graphicData uri="http://schemas.openxmlformats.org/drawingml/2006/picture">
                 <pic:pic xmlns:pic="http://schemas.openxmlformats.org/drawingml/2006/picture">
                   <pic:nvPicPr>
-                    <pic:cNvPr id="16" name="Hochzeitsveranstaltung anlegen.emf"/>
+                    <pic:cNvPr id="8" name="Hochzeitsveranstaltung anlegen.emf"/>
                     <pic:cNvPicPr/>
                   </pic:nvPicPr>
                   <pic:blipFill>
@@ -18504,7 +18489,7 @@
                   <pic:spPr>
                     <a:xfrm>
                       <a:off x="0" y="0"/>
-                      <a:ext cx="5327650" cy="3887470"/>
+                      <a:ext cx="5328522" cy="3888517"/>
                     </a:xfrm>
                     <a:prstGeom prst="rect">
                       <a:avLst/>
@@ -18513,104 +18498,83 @@
                 </pic:pic>
               </a:graphicData>
             </a:graphic>
-            <wp14:sizeRelH relativeFrom="margin">
-              <wp14:pctWidth>0</wp14:pctWidth>
-            </wp14:sizeRelH>
-            <wp14:sizeRelV relativeFrom="margin">
-              <wp14:pctHeight>0</wp14:pctHeight>
-            </wp14:sizeRelV>
-          </wp:anchor>
+          </wp:inline>
         </w:drawing>
       </w:r>
-      <w:r>
-        <w:t xml:space="preserve">Diagramm </w:t>
+    </w:p>
+    <w:p>
+      <w:pPr>
+        <w:pStyle w:val="Heading2"/>
+      </w:pPr>
+      <w:bookmarkStart w:id="55" w:name="_Toc458448672"/>
+      <w:r>
+        <w:t>Grundlegendes</w:t>
+      </w:r>
+      <w:bookmarkEnd w:id="55"/>
+    </w:p>
+    <w:p>
+      <w:r>
+        <w:t xml:space="preserve">In diesem Aktivitätsdiagramm wird dargestellt wie die Aktivität „Trauung anlegen“ verlaufen könnte, dies ist allerdings stark abhängig von der jeweiligen Nutzung des Benutzer sowie des Systemstatus. In diesem Diagramm wird angenommen, dass die Hochzeitsveranstaltung noch nicht angelegt ist und die Aktion somit das erste ist, was nach der Veranstaltung angelegt wird. Weiterhin ist </w:t>
       </w:r>
       <w:proofErr w:type="spellStart"/>
       <w:r>
-        <w:t>Hochzeitsveranstarung</w:t>
+        <w:t>vorrausgesetzt</w:t>
       </w:r>
       <w:proofErr w:type="spellEnd"/>
       <w:r>
-        <w:t xml:space="preserve"> anlegen</w:t>
-      </w:r>
-      <w:bookmarkEnd w:id="54"/>
-      <w:r>
-        <w:tab/>
+        <w:t xml:space="preserve">, dass die Systemnutzer für alle relevanten Benutzer bereits vorhanden sind. Der agierende Akteur ist in diesem Diagramm das Hochzeitspaar, welches die Rolle </w:t>
+      </w:r>
+      <w:proofErr w:type="gramStart"/>
+      <w:r>
+        <w:t>des Hochzeitsplaner</w:t>
+      </w:r>
+      <w:proofErr w:type="gramEnd"/>
+      <w:r>
+        <w:t xml:space="preserve"> einnimmt. </w:t>
       </w:r>
     </w:p>
     <w:p>
       <w:pPr>
         <w:pStyle w:val="Heading2"/>
       </w:pPr>
-      <w:bookmarkStart w:id="55" w:name="_Toc458448672"/>
-      <w:r>
-        <w:t>Grundlegendes</w:t>
-      </w:r>
-      <w:bookmarkEnd w:id="55"/>
-    </w:p>
-    <w:p>
-      <w:r>
-        <w:t xml:space="preserve">In diesem Aktivitätsdiagramm wird dargestellt wie die Aktivität „Trauung anlegen“ verlaufen könnte, dies ist allerdings stark abhängig von der jeweiligen Nutzung des Benutzer sowie des Systemstatus. In diesem Diagramm wird angenommen, dass die Hochzeitsveranstaltung noch nicht angelegt ist und die Aktion somit das erste ist, was nach der Veranstaltung angelegt wird. Weiterhin ist </w:t>
+      <w:bookmarkStart w:id="56" w:name="_Toc458448673"/>
+      <w:r>
+        <w:t>Hauptdiagramm</w:t>
+      </w:r>
+      <w:bookmarkEnd w:id="56"/>
+    </w:p>
+    <w:p>
+      <w:r>
+        <w:t xml:space="preserve">Das Hauptdiagramm „Trauung anlegen“ hat 2 Parameter die von außen eingehen, dabei handelt es sich um den Termin  vom Standesamt die beide dem Brautpaar vorliegen, da sie zuvor einen Termin beim Standesamt beantragt haben. </w:t>
+      </w:r>
+      <w:proofErr w:type="gramStart"/>
+      <w:r>
+        <w:t>Der zweiter</w:t>
+      </w:r>
+      <w:proofErr w:type="gramEnd"/>
+      <w:r>
+        <w:t xml:space="preserve"> Parameter sind die Systemnutzer, inklusive ihrer Rolle, die für die Hochzeitsveranstaltung relevant sind. Dazu gehören unter anderem: das Brautpaar, die Gäste, sowie Unterhaltungsmanager. </w:t>
+      </w:r>
+    </w:p>
+    <w:p>
+      <w:r>
+        <w:t xml:space="preserve">Die erste Aktion, die ausgeführt wird ist das Anlegen der Hochzeitsveranstaltung an sich. Die Aktion erhält einen Objektfluss der Systemnutzer, die für die Hochzeitsveranstaltung relevant sind und hat als </w:t>
       </w:r>
       <w:proofErr w:type="spellStart"/>
       <w:r>
-        <w:t>vorrausgesetzt</w:t>
+        <w:t>Ausgangsparamter</w:t>
       </w:r>
       <w:proofErr w:type="spellEnd"/>
       <w:r>
-        <w:t xml:space="preserve">, dass die Systemnutzer für alle relevanten Benutzer bereits vorhanden sind. Der agierende Akteur ist in diesem Diagramm das Hochzeitspaar, welches die Rolle </w:t>
+        <w:t xml:space="preserve"> die Hochzeitsveranstaltung, die an eine nachfolgende Aktion weitergereicht wird. Der </w:t>
       </w:r>
       <w:proofErr w:type="gramStart"/>
       <w:r>
-        <w:t>des Hochzeitsplaner</w:t>
+        <w:t>genau</w:t>
       </w:r>
       <w:proofErr w:type="gramEnd"/>
       <w:r>
-        <w:t xml:space="preserve"> einnimmt. </w:t>
-      </w:r>
-    </w:p>
-    <w:p>
-      <w:pPr>
-        <w:pStyle w:val="Heading2"/>
-      </w:pPr>
-      <w:bookmarkStart w:id="56" w:name="_Toc458448673"/>
-      <w:r>
-        <w:t>Hauptdiagramm</w:t>
-      </w:r>
-      <w:bookmarkEnd w:id="56"/>
-    </w:p>
-    <w:p>
-      <w:r>
-        <w:t xml:space="preserve">Das Hauptdiagramm „Trauung anlegen“ hat 2 Parameter die von außen eingehen, dabei handelt es sich um den Termin  vom Standesamt die beide dem Brautpaar vorliegen, da sie zuvor einen Termin beim Standesamt beantragt haben. </w:t>
-      </w:r>
-      <w:proofErr w:type="gramStart"/>
-      <w:r>
-        <w:t>Der zweiter</w:t>
-      </w:r>
-      <w:proofErr w:type="gramEnd"/>
-      <w:r>
-        <w:t xml:space="preserve"> Parameter sind die Systemnutzer, inklusive ihrer Rolle, die für die Hochzeitsveranstaltung relevant sind. Dazu gehören unter anderem: das Brautpaar, die Gäste, sowie Unterhaltungsmanager. </w:t>
-      </w:r>
-    </w:p>
-    <w:p>
-      <w:r>
-        <w:t xml:space="preserve">Die erste Aktion, die ausgeführt wird ist das Anlegen der Hochzeitsveranstaltung an sich. Die Aktion erhält einen Objektfluss der Systemnutzer, die für die Hochzeitsveranstaltung relevant sind und hat als </w:t>
-      </w:r>
-      <w:proofErr w:type="spellStart"/>
-      <w:r>
-        <w:t>Ausgangsparamter</w:t>
-      </w:r>
-      <w:proofErr w:type="spellEnd"/>
-      <w:r>
-        <w:t xml:space="preserve"> die Hochzeitsveranstaltung, die an eine nachfolgende Aktion weitergereicht wird. Der </w:t>
-      </w:r>
-      <w:proofErr w:type="gramStart"/>
-      <w:r>
-        <w:t>genau</w:t>
-      </w:r>
-      <w:proofErr w:type="gramEnd"/>
-      <w:r>
-        <w:t xml:space="preserve"> Ablauf dieser Aktivität wird in einem Subdiagramm beschrieben, was extra aufgeführt ist um die Übersichtlichkeit zu wahren. Darauf folgt die Aktion „Ort ‚Standesamt‘ erstellen“, welche ein Objekt Ort erzeugt und dieses ebenfalls an eine nachfolgende Aktion weitergibt. Hierbei handelt es sich auch um eine Aktion für die ein Subdiagramm existiert.</w:t>
+        <w:t xml:space="preserve"> Ablauf dieser Aktivität wird in einem Subdiagramm beschrieben, was extra aufgeführt ist um die Übersichtlichkeit zu wahren. Darauf folgt die Aktion „Ort erstellen“, welche ein Objekt Ort erzeugt und dieses ebenfalls an eine nachfolgende Aktion weitergibt. Hierbei handelt es sich auch um eine Aktion für die ein Subdiagramm existiert.</w:t>
       </w:r>
     </w:p>
     <w:p>
@@ -18791,7 +18755,7 @@
       </w:pPr>
       <w:bookmarkStart w:id="60" w:name="_Toc458448677"/>
       <w:r>
-        <w:t>Subdiagramm Ort „Standesamt“ anlegen.</w:t>
+        <w:t>Subdiagramm Ort anlegen.</w:t>
       </w:r>
       <w:bookmarkEnd w:id="60"/>
     </w:p>
@@ -18799,13 +18763,24 @@
       <w:r>
         <w:t xml:space="preserve">Dieses Diagramm beschreibt den Ablauf des </w:t>
       </w:r>
+      <w:r>
+        <w:t>Erstellen eines Objektes „</w:t>
+      </w:r>
+      <w:proofErr w:type="spellStart"/>
+      <w:r>
+        <w:t>Ort“</w:t>
+      </w:r>
       <w:proofErr w:type="gramStart"/>
       <w:r>
-        <w:t>Erstellen</w:t>
+        <w:t>,.</w:t>
       </w:r>
       <w:proofErr w:type="gramEnd"/>
       <w:r>
-        <w:t xml:space="preserve"> eines Objektes „Ort“, im konkreten Fall der Ort „Standesamt“. Es hat keine </w:t>
+        <w:t>Es</w:t>
+      </w:r>
+      <w:proofErr w:type="spellEnd"/>
+      <w:r>
+        <w:t xml:space="preserve"> hat keine </w:t>
       </w:r>
       <w:proofErr w:type="spellStart"/>
       <w:r>
@@ -18838,7 +18813,7 @@
       </w:pPr>
       <w:bookmarkStart w:id="61" w:name="_Toc458448678"/>
       <w:r>
-        <w:t>Subdiagramm Beleg „Beleg für Trabant“ erstellen</w:t>
+        <w:t>Subdiagramm Beleg erstellen</w:t>
       </w:r>
       <w:bookmarkEnd w:id="61"/>
     </w:p>
@@ -24071,7 +24046,15 @@
       </w:r>
       <w:proofErr w:type="spellEnd"/>
       <w:r>
-        <w:t>) entsprechende Methoden an. Alle Methoden erwarten als Parameters die entsprechende Entität. Des Weiteren können alle Methoden die Exceptions „</w:t>
+        <w:t xml:space="preserve">) entsprechende Methoden an. Alle Methoden erwarten als Parameters die entsprechende Entität. Des Weiteren können alle Methoden die </w:t>
+      </w:r>
+      <w:proofErr w:type="spellStart"/>
+      <w:r>
+        <w:t>Exceptions</w:t>
+      </w:r>
+      <w:proofErr w:type="spellEnd"/>
+      <w:r>
+        <w:t xml:space="preserve"> „</w:t>
       </w:r>
       <w:proofErr w:type="spellStart"/>
       <w:r>
@@ -25596,6 +25579,7 @@
         <w:pStyle w:val="Heading1"/>
       </w:pPr>
       <w:commentRangeStart w:id="89"/>
+      <w:commentRangeStart w:id="90"/>
       <w:r>
         <w:lastRenderedPageBreak/>
         <w:t>Besonderheiten</w:t>
@@ -25608,6 +25592,235 @@
           <w:color w:val="000000" w:themeColor="text1"/>
         </w:rPr>
         <w:commentReference w:id="89"/>
+      </w:r>
+      <w:commentRangeEnd w:id="90"/>
+      <w:r>
+        <w:rPr>
+          <w:rStyle w:val="CommentReference"/>
+          <w:b w:val="0"/>
+          <w:color w:val="000000" w:themeColor="text1"/>
+        </w:rPr>
+        <w:commentReference w:id="90"/>
+      </w:r>
+    </w:p>
+    <w:p>
+      <w:r>
+        <w:t>Natürlich wurden um den Nutzer mehr Usability und Komfort zu bieten, zusätzlich zu den Anforderungen Features überlegt und entworfen. Diese werden nun kurz aufgezählt und erläutert.</w:t>
+      </w:r>
+    </w:p>
+    <w:p>
+      <w:pPr>
+        <w:pStyle w:val="ListParagraph"/>
+        <w:numPr>
+          <w:ilvl w:val="0"/>
+          <w:numId w:val="49"/>
+        </w:numPr>
+      </w:pPr>
+      <w:r>
+        <w:t xml:space="preserve">Ablaufplan: Der </w:t>
+      </w:r>
+      <w:proofErr w:type="spellStart"/>
+      <w:r>
+        <w:t>Abalufplan</w:t>
+      </w:r>
+      <w:proofErr w:type="spellEnd"/>
+      <w:r>
+        <w:t xml:space="preserve"> ist wesentliches Feature des Programmes, da er zu einem einen zentralen Punkt für Informationen darstellt. Der Nutzer kann dort den zeitlichen Ablauf sich anzeigen lassen und auch Exportieren lassen.</w:t>
+      </w:r>
+    </w:p>
+    <w:p>
+      <w:pPr>
+        <w:pStyle w:val="ListParagraph"/>
+        <w:numPr>
+          <w:ilvl w:val="0"/>
+          <w:numId w:val="49"/>
+        </w:numPr>
+      </w:pPr>
+      <w:r>
+        <w:t xml:space="preserve">Backup Funktion: Eine rudimentäre Backupfunktion wurde in den Anforderungen benannt: durch Export und anschließend manuelles Backup. </w:t>
+      </w:r>
+      <w:r>
+        <w:t xml:space="preserve">Das wird durch eine automatische Backupfunktion ersetzt und verbessert. </w:t>
+      </w:r>
+      <w:r>
+        <w:t>Das Backup geschieht alle 4 Stunden automatisch und kann zusätzlich manuell angestoßen werden.</w:t>
+      </w:r>
+      <w:r>
+        <w:t xml:space="preserve"> </w:t>
+      </w:r>
+      <w:r>
+        <w:t>Ein Backup steht für 2 Tage zur Verfügung bis es gelöscht wird</w:t>
+      </w:r>
+      <w:r>
+        <w:t>. Diese Funktion ist allerdings serverseitig und der Nutzer kann weiterhin manuell Backups erstellen.</w:t>
+      </w:r>
+    </w:p>
+    <w:p>
+      <w:pPr>
+        <w:pStyle w:val="ListParagraph"/>
+        <w:numPr>
+          <w:ilvl w:val="0"/>
+          <w:numId w:val="49"/>
+        </w:numPr>
+      </w:pPr>
+      <w:r>
+        <w:t xml:space="preserve">Internationalisierung: Es gab keine direkte Spezifikation von </w:t>
+      </w:r>
+      <w:proofErr w:type="spellStart"/>
+      <w:r>
+        <w:t>Internationlisierung</w:t>
+      </w:r>
+      <w:proofErr w:type="spellEnd"/>
+      <w:r>
+        <w:t xml:space="preserve">, daher wird um die Verwendung in anderen Ländern eine Internationalisierung </w:t>
+      </w:r>
+      <w:proofErr w:type="spellStart"/>
+      <w:r>
+        <w:t>verfügar</w:t>
+      </w:r>
+      <w:proofErr w:type="spellEnd"/>
+      <w:r>
+        <w:t xml:space="preserve"> sein, sodass der Benutzer seine Sprache in der Applikation auswählen kann. Folgende Sprachen sind vorerst verfügbar: </w:t>
+      </w:r>
+      <w:r>
+        <w:t>Deutsch, Englisch, Spanisch, Italienisch und Französisch</w:t>
+      </w:r>
+    </w:p>
+    <w:p>
+      <w:pPr>
+        <w:pStyle w:val="ListParagraph"/>
+        <w:numPr>
+          <w:ilvl w:val="0"/>
+          <w:numId w:val="49"/>
+        </w:numPr>
+      </w:pPr>
+      <w:r>
+        <w:t xml:space="preserve">Catering: Um die Verwaltung von Caterern so einfach und flexibel wie möglich zu gestalten kann der Nutzer Caterer selbst anlegen und verwalten. Um diese zu gut vergleichen zu können gibt es eine Vergleichsfunktion welche Abstufungen zwischen Preis Leistungsverhältnis der einzelnen Caterer ermöglicht. Allerdings ist nur ein einfacher Vergleich möglich, was grobe Aspekte abdeckt. Für einen feinen Vergleich muss der Nutzer immer noch selbst aktiv werden. </w:t>
+      </w:r>
+    </w:p>
+    <w:p>
+      <w:pPr>
+        <w:pStyle w:val="ListParagraph"/>
+        <w:numPr>
+          <w:ilvl w:val="0"/>
+          <w:numId w:val="49"/>
+        </w:numPr>
+      </w:pPr>
+      <w:r>
+        <w:t>Export der Gästeliste: Der Nutzer hat zusätzlich die Möglichkeit eine Gästeliste als PDF inklusive aller Kontaktdetails zu exportieren.</w:t>
+      </w:r>
+    </w:p>
+    <w:p>
+      <w:pPr>
+        <w:pStyle w:val="ListParagraph"/>
+        <w:numPr>
+          <w:ilvl w:val="0"/>
+          <w:numId w:val="49"/>
+        </w:numPr>
+      </w:pPr>
+      <w:r>
+        <w:t>Erinnerungsfunktion: Für Aktionen gibt es die Möglichkeit Erinnerungen in Form von E-Mails zu versenden.</w:t>
+      </w:r>
+    </w:p>
+    <w:p>
+      <w:pPr>
+        <w:pStyle w:val="ListParagraph"/>
+        <w:numPr>
+          <w:ilvl w:val="0"/>
+          <w:numId w:val="49"/>
+        </w:numPr>
+      </w:pPr>
+      <w:r>
+        <w:t xml:space="preserve">Meilensteine, sowie andere </w:t>
+      </w:r>
+      <w:proofErr w:type="spellStart"/>
+      <w:r>
+        <w:t>Projektmanagment</w:t>
+      </w:r>
+      <w:proofErr w:type="spellEnd"/>
+      <w:r>
+        <w:t xml:space="preserve"> spezifische Attribute: Im Hinblick von </w:t>
+      </w:r>
+      <w:proofErr w:type="spellStart"/>
+      <w:r>
+        <w:t>projektmanagment</w:t>
+      </w:r>
+      <w:proofErr w:type="spellEnd"/>
+      <w:r>
+        <w:t xml:space="preserve"> Aspekten wurden übliche </w:t>
+      </w:r>
+      <w:proofErr w:type="spellStart"/>
+      <w:r>
+        <w:t>Nameskonvention</w:t>
+      </w:r>
+      <w:proofErr w:type="spellEnd"/>
+      <w:r>
+        <w:t xml:space="preserve"> sowie Attribut </w:t>
+      </w:r>
+      <w:proofErr w:type="spellStart"/>
+      <w:r>
+        <w:t>insbesonder</w:t>
+      </w:r>
+      <w:proofErr w:type="spellEnd"/>
+      <w:r>
+        <w:t xml:space="preserve"> für Aktionen geplant. Dies ermöglicht eine einfachere Verwaltung, sowie eine verkürzte Einarbeitungszeit, da diese Attribute standardisiert sind. Ebenso erleichtert es die Planung und Kontrolle etwas.</w:t>
+      </w:r>
+    </w:p>
+    <w:p>
+      <w:pPr>
+        <w:pStyle w:val="ListParagraph"/>
+        <w:numPr>
+          <w:ilvl w:val="0"/>
+          <w:numId w:val="49"/>
+        </w:numPr>
+      </w:pPr>
+      <w:r>
+        <w:t>Speiseplan/Getränkekarte: Nachdem das Catering feststeht ist es möglich Speisepläne sowie Getränkekarten zu als PDF anhand der gepflegten Daten zu generieren, was ein nützliches Feature sein kann um bei diesen Aufgaben Zeit zu sparen.</w:t>
+      </w:r>
+    </w:p>
+    <w:p>
+      <w:pPr>
+        <w:pStyle w:val="ListParagraph"/>
+        <w:numPr>
+          <w:ilvl w:val="0"/>
+          <w:numId w:val="49"/>
+        </w:numPr>
+      </w:pPr>
+      <w:r>
+        <w:t xml:space="preserve">Kostenkontrolle: Wenn der Nutzer die </w:t>
+      </w:r>
+      <w:proofErr w:type="spellStart"/>
+      <w:r>
+        <w:t>Belge</w:t>
+      </w:r>
+      <w:proofErr w:type="spellEnd"/>
+      <w:r>
+        <w:t xml:space="preserve"> ordentlich im System pflegt ist es möglich eine Kostenkontrolle durchzuführen. Dort werden dann entsprechend alle Kosten aufgeführt. Zusätzlich hat der Nutzer die Möglichkeit Kosten als privat zu kennzeichnen, diese treten </w:t>
+      </w:r>
+      <w:proofErr w:type="spellStart"/>
+      <w:r>
+        <w:t>dan</w:t>
+      </w:r>
+      <w:proofErr w:type="spellEnd"/>
+      <w:r>
+        <w:t xml:space="preserve"> entsprechend nicht in der Übersicht auf.</w:t>
+      </w:r>
+    </w:p>
+    <w:p>
+      <w:pPr>
+        <w:pStyle w:val="ListParagraph"/>
+        <w:numPr>
+          <w:ilvl w:val="0"/>
+          <w:numId w:val="49"/>
+        </w:numPr>
+      </w:pPr>
+      <w:proofErr w:type="spellStart"/>
+      <w:r>
+        <w:t>Redudanzvermeidung</w:t>
+      </w:r>
+      <w:proofErr w:type="spellEnd"/>
+      <w:r>
+        <w:t>: Beim Hinzufügen neuer Daten wird im System überprüft ob diese bereits existieren. Sollte dies der Fall sein wird der Nutzer darüber informiert.</w:t>
       </w:r>
     </w:p>
     <w:sectPr>
@@ -25682,8 +25895,6 @@
         <w:tab/>
         <w:t>Alle Kommentare löschen</w:t>
       </w:r>
-      <w:bookmarkStart w:id="1" w:name="_GoBack"/>
-      <w:bookmarkEnd w:id="1"/>
     </w:p>
     <w:p>
       <w:pPr>
@@ -25759,7 +25970,7 @@
       </w:pPr>
     </w:p>
   </w:comment>
-  <w:comment w:id="49" w:author="Mueller, Kai" w:date="2016-08-09T20:07:00Z" w:initials="MK">
+  <w:comment w:id="48" w:author="Mueller, Kai" w:date="2016-08-09T20:07:00Z" w:initials="MK">
     <w:p>
       <w:pPr>
         <w:pStyle w:val="CommentText"/>
@@ -25810,7 +26021,7 @@
       </w:r>
     </w:p>
   </w:comment>
-  <w:comment w:id="89" w:author="Mueller, Kai" w:date="2016-08-09T20:18:00Z" w:initials="MK">
+  <w:comment w:id="49" w:author="Lenk, Max" w:date="2016-08-22T11:18:00Z" w:initials="LM">
     <w:p>
       <w:pPr>
         <w:pStyle w:val="CommentText"/>
@@ -25822,6 +26033,27 @@
         <w:annotationRef/>
       </w:r>
       <w:r>
+        <w:t xml:space="preserve">@Kai </w:t>
+      </w:r>
+      <w:proofErr w:type="spellStart"/>
+      <w:r>
+        <w:t>done</w:t>
+      </w:r>
+      <w:proofErr w:type="spellEnd"/>
+    </w:p>
+  </w:comment>
+  <w:comment w:id="89" w:author="Mueller, Kai" w:date="2016-08-09T20:18:00Z" w:initials="MK">
+    <w:p>
+      <w:pPr>
+        <w:pStyle w:val="CommentText"/>
+      </w:pPr>
+      <w:r>
+        <w:rPr>
+          <w:rStyle w:val="CommentReference"/>
+        </w:rPr>
+        <w:annotationRef/>
+      </w:r>
+      <w:r>
         <w:t xml:space="preserve">@Max: </w:t>
       </w:r>
       <w:proofErr w:type="spellStart"/>
@@ -25832,6 +26064,29 @@
       <w:r>
         <w:t xml:space="preserve"> du machen -&gt; Lastenheft durchgehen</w:t>
       </w:r>
+    </w:p>
+  </w:comment>
+  <w:comment w:id="90" w:author="Lenk, Max" w:date="2016-08-22T12:53:00Z" w:initials="LM">
+    <w:p>
+      <w:pPr>
+        <w:pStyle w:val="CommentText"/>
+      </w:pPr>
+      <w:r>
+        <w:rPr>
+          <w:rStyle w:val="CommentReference"/>
+        </w:rPr>
+        <w:annotationRef/>
+      </w:r>
+      <w:r>
+        <w:t>@Kai check</w:t>
+      </w:r>
+    </w:p>
+    <w:p>
+      <w:pPr>
+        <w:pStyle w:val="CommentText"/>
+      </w:pPr>
+      <w:bookmarkStart w:id="91" w:name="_GoBack"/>
+      <w:bookmarkEnd w:id="91"/>
     </w:p>
   </w:comment>
 </w:comments>
@@ -25841,7 +26096,9 @@
 <w15:commentsEx xmlns:wpc="http://schemas.microsoft.com/office/word/2010/wordprocessingCanvas" xmlns:mc="http://schemas.openxmlformats.org/markup-compatibility/2006" xmlns:o="urn:schemas-microsoft-com:office:office" xmlns:r="http://schemas.openxmlformats.org/officeDocument/2006/relationships" xmlns:m="http://schemas.openxmlformats.org/officeDocument/2006/math" xmlns:v="urn:schemas-microsoft-com:vml" xmlns:wp14="http://schemas.microsoft.com/office/word/2010/wordprocessingDrawing" xmlns:wp="http://schemas.openxmlformats.org/drawingml/2006/wordprocessingDrawing" xmlns:w10="urn:schemas-microsoft-com:office:word" xmlns:w="http://schemas.openxmlformats.org/wordprocessingml/2006/main" xmlns:w14="http://schemas.microsoft.com/office/word/2010/wordml" xmlns:w15="http://schemas.microsoft.com/office/word/2012/wordml" xmlns:wpg="http://schemas.microsoft.com/office/word/2010/wordprocessingGroup" xmlns:wpi="http://schemas.microsoft.com/office/word/2010/wordprocessingInk" xmlns:wne="http://schemas.microsoft.com/office/word/2006/wordml" xmlns:wps="http://schemas.microsoft.com/office/word/2010/wordprocessingShape" mc:Ignorable="w14 w15 wp14">
   <w15:commentEx w15:paraId="62B8FF6A" w15:done="0"/>
   <w15:commentEx w15:paraId="436DCB16" w15:done="0"/>
+  <w15:commentEx w15:paraId="2831275E" w15:paraIdParent="436DCB16" w15:done="0"/>
   <w15:commentEx w15:paraId="3F72D359" w15:done="0"/>
+  <w15:commentEx w15:paraId="159558BF" w15:paraIdParent="3F72D359" w15:done="0"/>
 </w15:commentsEx>
 </file>
 
@@ -25889,7 +26146,6 @@
           <w:docPartUnique/>
         </w:docPartObj>
       </w:sdtPr>
-      <w:sdtEndPr/>
       <w:sdtContent>
         <w:r>
           <w:fldChar w:fldCharType="begin"/>
@@ -25904,7 +26160,7 @@
           <w:rPr>
             <w:noProof/>
           </w:rPr>
-          <w:t>21</w:t>
+          <w:t>65</w:t>
         </w:r>
         <w:r>
           <w:fldChar w:fldCharType="end"/>
@@ -25930,7 +26186,6 @@
         <w:docPartUnique/>
       </w:docPartObj>
     </w:sdtPr>
-    <w:sdtEndPr/>
     <w:sdtContent>
       <w:p>
         <w:pPr>
@@ -26617,6 +26872,119 @@
     </w:lvl>
   </w:abstractNum>
   <w:abstractNum w:abstractNumId="7" w15:restartNumberingAfterBreak="0">
+    <w:nsid w:val="18801622"/>
+    <w:multiLevelType w:val="hybridMultilevel"/>
+    <w:tmpl w:val="70B654EE"/>
+    <w:lvl w:ilvl="0" w:tplc="04070001">
+      <w:start w:val="1"/>
+      <w:numFmt w:val="bullet"/>
+      <w:lvlText w:val=""/>
+      <w:lvlJc w:val="left"/>
+      <w:pPr>
+        <w:ind w:left="720" w:hanging="360"/>
+      </w:pPr>
+      <w:rPr>
+        <w:rFonts w:ascii="Symbol" w:hAnsi="Symbol" w:hint="default"/>
+      </w:rPr>
+    </w:lvl>
+    <w:lvl w:ilvl="1" w:tplc="04070003" w:tentative="1">
+      <w:start w:val="1"/>
+      <w:numFmt w:val="bullet"/>
+      <w:lvlText w:val="o"/>
+      <w:lvlJc w:val="left"/>
+      <w:pPr>
+        <w:ind w:left="1440" w:hanging="360"/>
+      </w:pPr>
+      <w:rPr>
+        <w:rFonts w:ascii="Courier New" w:hAnsi="Courier New" w:cs="Courier New" w:hint="default"/>
+      </w:rPr>
+    </w:lvl>
+    <w:lvl w:ilvl="2" w:tplc="04070005" w:tentative="1">
+      <w:start w:val="1"/>
+      <w:numFmt w:val="bullet"/>
+      <w:lvlText w:val=""/>
+      <w:lvlJc w:val="left"/>
+      <w:pPr>
+        <w:ind w:left="2160" w:hanging="360"/>
+      </w:pPr>
+      <w:rPr>
+        <w:rFonts w:ascii="Wingdings" w:hAnsi="Wingdings" w:hint="default"/>
+      </w:rPr>
+    </w:lvl>
+    <w:lvl w:ilvl="3" w:tplc="04070001" w:tentative="1">
+      <w:start w:val="1"/>
+      <w:numFmt w:val="bullet"/>
+      <w:lvlText w:val=""/>
+      <w:lvlJc w:val="left"/>
+      <w:pPr>
+        <w:ind w:left="2880" w:hanging="360"/>
+      </w:pPr>
+      <w:rPr>
+        <w:rFonts w:ascii="Symbol" w:hAnsi="Symbol" w:hint="default"/>
+      </w:rPr>
+    </w:lvl>
+    <w:lvl w:ilvl="4" w:tplc="04070003" w:tentative="1">
+      <w:start w:val="1"/>
+      <w:numFmt w:val="bullet"/>
+      <w:lvlText w:val="o"/>
+      <w:lvlJc w:val="left"/>
+      <w:pPr>
+        <w:ind w:left="3600" w:hanging="360"/>
+      </w:pPr>
+      <w:rPr>
+        <w:rFonts w:ascii="Courier New" w:hAnsi="Courier New" w:cs="Courier New" w:hint="default"/>
+      </w:rPr>
+    </w:lvl>
+    <w:lvl w:ilvl="5" w:tplc="04070005" w:tentative="1">
+      <w:start w:val="1"/>
+      <w:numFmt w:val="bullet"/>
+      <w:lvlText w:val=""/>
+      <w:lvlJc w:val="left"/>
+      <w:pPr>
+        <w:ind w:left="4320" w:hanging="360"/>
+      </w:pPr>
+      <w:rPr>
+        <w:rFonts w:ascii="Wingdings" w:hAnsi="Wingdings" w:hint="default"/>
+      </w:rPr>
+    </w:lvl>
+    <w:lvl w:ilvl="6" w:tplc="04070001" w:tentative="1">
+      <w:start w:val="1"/>
+      <w:numFmt w:val="bullet"/>
+      <w:lvlText w:val=""/>
+      <w:lvlJc w:val="left"/>
+      <w:pPr>
+        <w:ind w:left="5040" w:hanging="360"/>
+      </w:pPr>
+      <w:rPr>
+        <w:rFonts w:ascii="Symbol" w:hAnsi="Symbol" w:hint="default"/>
+      </w:rPr>
+    </w:lvl>
+    <w:lvl w:ilvl="7" w:tplc="04070003" w:tentative="1">
+      <w:start w:val="1"/>
+      <w:numFmt w:val="bullet"/>
+      <w:lvlText w:val="o"/>
+      <w:lvlJc w:val="left"/>
+      <w:pPr>
+        <w:ind w:left="5760" w:hanging="360"/>
+      </w:pPr>
+      <w:rPr>
+        <w:rFonts w:ascii="Courier New" w:hAnsi="Courier New" w:cs="Courier New" w:hint="default"/>
+      </w:rPr>
+    </w:lvl>
+    <w:lvl w:ilvl="8" w:tplc="04070005" w:tentative="1">
+      <w:start w:val="1"/>
+      <w:numFmt w:val="bullet"/>
+      <w:lvlText w:val=""/>
+      <w:lvlJc w:val="left"/>
+      <w:pPr>
+        <w:ind w:left="6480" w:hanging="360"/>
+      </w:pPr>
+      <w:rPr>
+        <w:rFonts w:ascii="Wingdings" w:hAnsi="Wingdings" w:hint="default"/>
+      </w:rPr>
+    </w:lvl>
+  </w:abstractNum>
+  <w:abstractNum w:abstractNumId="8" w15:restartNumberingAfterBreak="0">
     <w:nsid w:val="21212F52"/>
     <w:multiLevelType w:val="singleLevel"/>
     <w:tmpl w:val="2E387A1A"/>
@@ -26631,7 +26999,7 @@
       </w:pPr>
     </w:lvl>
   </w:abstractNum>
-  <w:abstractNum w:abstractNumId="8" w15:restartNumberingAfterBreak="0">
+  <w:abstractNum w:abstractNumId="9" w15:restartNumberingAfterBreak="0">
     <w:nsid w:val="2BB218D7"/>
     <w:multiLevelType w:val="singleLevel"/>
     <w:tmpl w:val="04070017"/>
@@ -26651,7 +27019,7 @@
       </w:rPr>
     </w:lvl>
   </w:abstractNum>
-  <w:abstractNum w:abstractNumId="9" w15:restartNumberingAfterBreak="0">
+  <w:abstractNum w:abstractNumId="10" w15:restartNumberingAfterBreak="0">
     <w:nsid w:val="2C074475"/>
     <w:multiLevelType w:val="singleLevel"/>
     <w:tmpl w:val="280CD3DC"/>
@@ -26675,7 +27043,7 @@
       </w:rPr>
     </w:lvl>
   </w:abstractNum>
-  <w:abstractNum w:abstractNumId="10" w15:restartNumberingAfterBreak="0">
+  <w:abstractNum w:abstractNumId="11" w15:restartNumberingAfterBreak="0">
     <w:nsid w:val="2EB5137D"/>
     <w:multiLevelType w:val="singleLevel"/>
     <w:tmpl w:val="5178C2D2"/>
@@ -26690,7 +27058,7 @@
       </w:pPr>
     </w:lvl>
   </w:abstractNum>
-  <w:abstractNum w:abstractNumId="11" w15:restartNumberingAfterBreak="0">
+  <w:abstractNum w:abstractNumId="12" w15:restartNumberingAfterBreak="0">
     <w:nsid w:val="2F2F4A97"/>
     <w:multiLevelType w:val="hybridMultilevel"/>
     <w:tmpl w:val="A1CC9690"/>
@@ -26779,7 +27147,7 @@
       </w:pPr>
     </w:lvl>
   </w:abstractNum>
-  <w:abstractNum w:abstractNumId="12" w15:restartNumberingAfterBreak="0">
+  <w:abstractNum w:abstractNumId="13" w15:restartNumberingAfterBreak="0">
     <w:nsid w:val="350D7683"/>
     <w:multiLevelType w:val="hybridMultilevel"/>
     <w:tmpl w:val="AC7A33A2"/>
@@ -26895,7 +27263,7 @@
       </w:pPr>
     </w:lvl>
   </w:abstractNum>
-  <w:abstractNum w:abstractNumId="13" w15:restartNumberingAfterBreak="0">
+  <w:abstractNum w:abstractNumId="14" w15:restartNumberingAfterBreak="0">
     <w:nsid w:val="35506C14"/>
     <w:multiLevelType w:val="hybridMultilevel"/>
     <w:tmpl w:val="F6825B8E"/>
@@ -27008,7 +27376,7 @@
       </w:rPr>
     </w:lvl>
   </w:abstractNum>
-  <w:abstractNum w:abstractNumId="14" w15:restartNumberingAfterBreak="0">
+  <w:abstractNum w:abstractNumId="15" w15:restartNumberingAfterBreak="0">
     <w:nsid w:val="3A785A69"/>
     <w:multiLevelType w:val="hybridMultilevel"/>
     <w:tmpl w:val="AC7A33A2"/>
@@ -27124,7 +27492,7 @@
       </w:pPr>
     </w:lvl>
   </w:abstractNum>
-  <w:abstractNum w:abstractNumId="15" w15:restartNumberingAfterBreak="0">
+  <w:abstractNum w:abstractNumId="16" w15:restartNumberingAfterBreak="0">
     <w:nsid w:val="4A0027F4"/>
     <w:multiLevelType w:val="singleLevel"/>
     <w:tmpl w:val="D21C3CC0"/>
@@ -27146,7 +27514,7 @@
       </w:rPr>
     </w:lvl>
   </w:abstractNum>
-  <w:abstractNum w:abstractNumId="16" w15:restartNumberingAfterBreak="0">
+  <w:abstractNum w:abstractNumId="17" w15:restartNumberingAfterBreak="0">
     <w:nsid w:val="4D8D5E4E"/>
     <w:multiLevelType w:val="hybridMultilevel"/>
     <w:tmpl w:val="41E21098"/>
@@ -27232,7 +27600,7 @@
       </w:pPr>
     </w:lvl>
   </w:abstractNum>
-  <w:abstractNum w:abstractNumId="17" w15:restartNumberingAfterBreak="0">
+  <w:abstractNum w:abstractNumId="18" w15:restartNumberingAfterBreak="0">
     <w:nsid w:val="4EAF63D7"/>
     <w:multiLevelType w:val="singleLevel"/>
     <w:tmpl w:val="987685BA"/>
@@ -27247,7 +27615,7 @@
       </w:pPr>
     </w:lvl>
   </w:abstractNum>
-  <w:abstractNum w:abstractNumId="18" w15:restartNumberingAfterBreak="0">
+  <w:abstractNum w:abstractNumId="19" w15:restartNumberingAfterBreak="0">
     <w:nsid w:val="523C0531"/>
     <w:multiLevelType w:val="singleLevel"/>
     <w:tmpl w:val="AAEA7232"/>
@@ -27271,7 +27639,7 @@
       </w:rPr>
     </w:lvl>
   </w:abstractNum>
-  <w:abstractNum w:abstractNumId="19" w15:restartNumberingAfterBreak="0">
+  <w:abstractNum w:abstractNumId="20" w15:restartNumberingAfterBreak="0">
     <w:nsid w:val="52FE2CB4"/>
     <w:multiLevelType w:val="singleLevel"/>
     <w:tmpl w:val="60167F46"/>
@@ -27292,7 +27660,7 @@
       </w:rPr>
     </w:lvl>
   </w:abstractNum>
-  <w:abstractNum w:abstractNumId="20" w15:restartNumberingAfterBreak="0">
+  <w:abstractNum w:abstractNumId="21" w15:restartNumberingAfterBreak="0">
     <w:nsid w:val="533E4B03"/>
     <w:multiLevelType w:val="hybridMultilevel"/>
     <w:tmpl w:val="987685BA"/>
@@ -27408,7 +27776,7 @@
       </w:pPr>
     </w:lvl>
   </w:abstractNum>
-  <w:abstractNum w:abstractNumId="21" w15:restartNumberingAfterBreak="0">
+  <w:abstractNum w:abstractNumId="22" w15:restartNumberingAfterBreak="0">
     <w:nsid w:val="55C07D1F"/>
     <w:multiLevelType w:val="singleLevel"/>
     <w:tmpl w:val="2E387A1A"/>
@@ -27423,7 +27791,7 @@
       </w:pPr>
     </w:lvl>
   </w:abstractNum>
-  <w:abstractNum w:abstractNumId="22" w15:restartNumberingAfterBreak="0">
+  <w:abstractNum w:abstractNumId="23" w15:restartNumberingAfterBreak="0">
     <w:nsid w:val="55FC7DEF"/>
     <w:multiLevelType w:val="singleLevel"/>
     <w:tmpl w:val="987685BA"/>
@@ -27438,7 +27806,7 @@
       </w:pPr>
     </w:lvl>
   </w:abstractNum>
-  <w:abstractNum w:abstractNumId="23" w15:restartNumberingAfterBreak="0">
+  <w:abstractNum w:abstractNumId="24" w15:restartNumberingAfterBreak="0">
     <w:nsid w:val="5AC90DC8"/>
     <w:multiLevelType w:val="singleLevel"/>
     <w:tmpl w:val="BA7A68FC"/>
@@ -27462,7 +27830,7 @@
       </w:rPr>
     </w:lvl>
   </w:abstractNum>
-  <w:abstractNum w:abstractNumId="24" w15:restartNumberingAfterBreak="0">
+  <w:abstractNum w:abstractNumId="25" w15:restartNumberingAfterBreak="0">
     <w:nsid w:val="5C7E2309"/>
     <w:multiLevelType w:val="singleLevel"/>
     <w:tmpl w:val="2E387A1A"/>
@@ -27477,7 +27845,7 @@
       </w:pPr>
     </w:lvl>
   </w:abstractNum>
-  <w:abstractNum w:abstractNumId="25" w15:restartNumberingAfterBreak="0">
+  <w:abstractNum w:abstractNumId="26" w15:restartNumberingAfterBreak="0">
     <w:nsid w:val="63A176A3"/>
     <w:multiLevelType w:val="singleLevel"/>
     <w:tmpl w:val="5178C2D2"/>
@@ -27492,7 +27860,7 @@
       </w:pPr>
     </w:lvl>
   </w:abstractNum>
-  <w:abstractNum w:abstractNumId="26" w15:restartNumberingAfterBreak="0">
+  <w:abstractNum w:abstractNumId="27" w15:restartNumberingAfterBreak="0">
     <w:nsid w:val="64B13089"/>
     <w:multiLevelType w:val="hybridMultilevel"/>
     <w:tmpl w:val="81EEEC1A"/>
@@ -27605,7 +27973,7 @@
       </w:rPr>
     </w:lvl>
   </w:abstractNum>
-  <w:abstractNum w:abstractNumId="27" w15:restartNumberingAfterBreak="0">
+  <w:abstractNum w:abstractNumId="28" w15:restartNumberingAfterBreak="0">
     <w:nsid w:val="6A0A52F5"/>
     <w:multiLevelType w:val="singleLevel"/>
     <w:tmpl w:val="987685BA"/>
@@ -27620,7 +27988,7 @@
       </w:pPr>
     </w:lvl>
   </w:abstractNum>
-  <w:abstractNum w:abstractNumId="28" w15:restartNumberingAfterBreak="0">
+  <w:abstractNum w:abstractNumId="29" w15:restartNumberingAfterBreak="0">
     <w:nsid w:val="6CD90FE8"/>
     <w:multiLevelType w:val="hybridMultilevel"/>
     <w:tmpl w:val="AC7A33A2"/>
@@ -27736,7 +28104,7 @@
       </w:pPr>
     </w:lvl>
   </w:abstractNum>
-  <w:abstractNum w:abstractNumId="29" w15:restartNumberingAfterBreak="0">
+  <w:abstractNum w:abstractNumId="30" w15:restartNumberingAfterBreak="0">
     <w:nsid w:val="6E741E73"/>
     <w:multiLevelType w:val="singleLevel"/>
     <w:tmpl w:val="FFFFFFFF"/>
@@ -27746,7 +28114,7 @@
       <w:lvlJc w:val="left"/>
     </w:lvl>
   </w:abstractNum>
-  <w:abstractNum w:abstractNumId="30" w15:restartNumberingAfterBreak="0">
+  <w:abstractNum w:abstractNumId="31" w15:restartNumberingAfterBreak="0">
     <w:nsid w:val="6FA97D6B"/>
     <w:multiLevelType w:val="hybridMultilevel"/>
     <w:tmpl w:val="D6307882"/>
@@ -27858,7 +28226,7 @@
       </w:rPr>
     </w:lvl>
   </w:abstractNum>
-  <w:abstractNum w:abstractNumId="31" w15:restartNumberingAfterBreak="0">
+  <w:abstractNum w:abstractNumId="32" w15:restartNumberingAfterBreak="0">
     <w:nsid w:val="70426C04"/>
     <w:multiLevelType w:val="multilevel"/>
     <w:tmpl w:val="21B6873C"/>
@@ -28022,7 +28390,7 @@
       </w:rPr>
     </w:lvl>
   </w:abstractNum>
-  <w:abstractNum w:abstractNumId="32" w15:restartNumberingAfterBreak="0">
+  <w:abstractNum w:abstractNumId="33" w15:restartNumberingAfterBreak="0">
     <w:nsid w:val="711C057A"/>
     <w:multiLevelType w:val="singleLevel"/>
     <w:tmpl w:val="B0484B02"/>
@@ -28044,7 +28412,7 @@
       </w:rPr>
     </w:lvl>
   </w:abstractNum>
-  <w:abstractNum w:abstractNumId="33" w15:restartNumberingAfterBreak="0">
+  <w:abstractNum w:abstractNumId="34" w15:restartNumberingAfterBreak="0">
     <w:nsid w:val="73723832"/>
     <w:multiLevelType w:val="singleLevel"/>
     <w:tmpl w:val="2E387A1A"/>
@@ -28059,7 +28427,7 @@
       </w:pPr>
     </w:lvl>
   </w:abstractNum>
-  <w:abstractNum w:abstractNumId="34" w15:restartNumberingAfterBreak="0">
+  <w:abstractNum w:abstractNumId="35" w15:restartNumberingAfterBreak="0">
     <w:nsid w:val="74DD23E8"/>
     <w:multiLevelType w:val="hybridMultilevel"/>
     <w:tmpl w:val="8D380BD4"/>
@@ -28172,7 +28540,7 @@
       </w:rPr>
     </w:lvl>
   </w:abstractNum>
-  <w:abstractNum w:abstractNumId="35" w15:restartNumberingAfterBreak="0">
+  <w:abstractNum w:abstractNumId="36" w15:restartNumberingAfterBreak="0">
     <w:nsid w:val="78970516"/>
     <w:multiLevelType w:val="hybridMultilevel"/>
     <w:tmpl w:val="F6BADEE0"/>
@@ -28262,7 +28630,7 @@
       </w:pPr>
     </w:lvl>
   </w:abstractNum>
-  <w:abstractNum w:abstractNumId="36" w15:restartNumberingAfterBreak="0">
+  <w:abstractNum w:abstractNumId="37" w15:restartNumberingAfterBreak="0">
     <w:nsid w:val="7AC77856"/>
     <w:multiLevelType w:val="singleLevel"/>
     <w:tmpl w:val="04070017"/>
@@ -28282,7 +28650,7 @@
       </w:rPr>
     </w:lvl>
   </w:abstractNum>
-  <w:abstractNum w:abstractNumId="37" w15:restartNumberingAfterBreak="0">
+  <w:abstractNum w:abstractNumId="38" w15:restartNumberingAfterBreak="0">
     <w:nsid w:val="7C8F3C1B"/>
     <w:multiLevelType w:val="singleLevel"/>
     <w:tmpl w:val="2E387A1A"/>
@@ -28297,7 +28665,7 @@
       </w:pPr>
     </w:lvl>
   </w:abstractNum>
-  <w:abstractNum w:abstractNumId="38" w15:restartNumberingAfterBreak="0">
+  <w:abstractNum w:abstractNumId="39" w15:restartNumberingAfterBreak="0">
     <w:nsid w:val="7EB41F24"/>
     <w:multiLevelType w:val="singleLevel"/>
     <w:tmpl w:val="2E387A1A"/>
@@ -28338,10 +28706,10 @@
     <w:abstractNumId w:val="2"/>
   </w:num>
   <w:num w:numId="4">
-    <w:abstractNumId w:val="15"/>
+    <w:abstractNumId w:val="16"/>
   </w:num>
   <w:num w:numId="5">
-    <w:abstractNumId w:val="32"/>
+    <w:abstractNumId w:val="33"/>
   </w:num>
   <w:num w:numId="6">
     <w:abstractNumId w:val="1"/>
@@ -28382,46 +28750,46 @@
     </w:lvlOverride>
   </w:num>
   <w:num w:numId="8">
+    <w:abstractNumId w:val="10"/>
+  </w:num>
+  <w:num w:numId="9">
     <w:abstractNumId w:val="9"/>
   </w:num>
-  <w:num w:numId="9">
-    <w:abstractNumId w:val="8"/>
-  </w:num>
   <w:num w:numId="10">
-    <w:abstractNumId w:val="37"/>
+    <w:abstractNumId w:val="38"/>
   </w:num>
   <w:num w:numId="11">
-    <w:abstractNumId w:val="23"/>
+    <w:abstractNumId w:val="24"/>
   </w:num>
   <w:num w:numId="12">
-    <w:abstractNumId w:val="18"/>
+    <w:abstractNumId w:val="19"/>
   </w:num>
   <w:num w:numId="13">
-    <w:abstractNumId w:val="25"/>
+    <w:abstractNumId w:val="26"/>
   </w:num>
   <w:num w:numId="14">
     <w:abstractNumId w:val="4"/>
   </w:num>
   <w:num w:numId="15">
-    <w:abstractNumId w:val="36"/>
+    <w:abstractNumId w:val="37"/>
   </w:num>
   <w:num w:numId="16">
-    <w:abstractNumId w:val="38"/>
+    <w:abstractNumId w:val="39"/>
   </w:num>
   <w:num w:numId="17">
-    <w:abstractNumId w:val="24"/>
+    <w:abstractNumId w:val="25"/>
   </w:num>
   <w:num w:numId="18">
-    <w:abstractNumId w:val="24"/>
+    <w:abstractNumId w:val="25"/>
   </w:num>
   <w:num w:numId="19">
-    <w:abstractNumId w:val="33"/>
+    <w:abstractNumId w:val="34"/>
   </w:num>
   <w:num w:numId="20">
-    <w:abstractNumId w:val="10"/>
+    <w:abstractNumId w:val="11"/>
   </w:num>
   <w:num w:numId="21">
-    <w:abstractNumId w:val="29"/>
+    <w:abstractNumId w:val="30"/>
     <w:lvlOverride w:ilvl="0">
       <w:lvl w:ilvl="0">
         <w:start w:val="1"/>
@@ -28439,40 +28807,40 @@
     </w:lvlOverride>
   </w:num>
   <w:num w:numId="22">
-    <w:abstractNumId w:val="19"/>
+    <w:abstractNumId w:val="20"/>
   </w:num>
   <w:num w:numId="23">
-    <w:abstractNumId w:val="7"/>
+    <w:abstractNumId w:val="8"/>
   </w:num>
   <w:num w:numId="24">
+    <w:abstractNumId w:val="15"/>
+  </w:num>
+  <w:num w:numId="25">
+    <w:abstractNumId w:val="21"/>
+  </w:num>
+  <w:num w:numId="26">
+    <w:abstractNumId w:val="18"/>
+  </w:num>
+  <w:num w:numId="27">
+    <w:abstractNumId w:val="28"/>
+  </w:num>
+  <w:num w:numId="28">
+    <w:abstractNumId w:val="23"/>
+  </w:num>
+  <w:num w:numId="29">
     <w:abstractNumId w:val="14"/>
   </w:num>
-  <w:num w:numId="25">
-    <w:abstractNumId w:val="20"/>
+  <w:num w:numId="30">
+    <w:abstractNumId w:val="29"/>
   </w:num>
-  <w:num w:numId="26">
-    <w:abstractNumId w:val="17"/>
-  </w:num>
-  <w:num w:numId="27">
-    <w:abstractNumId w:val="27"/>
-  </w:num>
-  <w:num w:numId="28">
-    <w:abstractNumId w:val="22"/>
-  </w:num>
-  <w:num w:numId="29">
+  <w:num w:numId="31">
     <w:abstractNumId w:val="13"/>
   </w:num>
-  <w:num w:numId="30">
-    <w:abstractNumId w:val="28"/>
-  </w:num>
-  <w:num w:numId="31">
-    <w:abstractNumId w:val="12"/>
-  </w:num>
   <w:num w:numId="32">
-    <w:abstractNumId w:val="30"/>
+    <w:abstractNumId w:val="31"/>
   </w:num>
   <w:num w:numId="33">
-    <w:abstractNumId w:val="35"/>
+    <w:abstractNumId w:val="36"/>
   </w:num>
   <w:num w:numId="34">
     <w:abstractNumId w:val="6"/>
@@ -28487,7 +28855,7 @@
     </w:lvlOverride>
   </w:num>
   <w:num w:numId="37">
-    <w:abstractNumId w:val="16"/>
+    <w:abstractNumId w:val="17"/>
   </w:num>
   <w:num w:numId="38">
     <w:abstractNumId w:val="0"/>
@@ -28496,13 +28864,13 @@
     <w:abstractNumId w:val="5"/>
   </w:num>
   <w:num w:numId="40">
-    <w:abstractNumId w:val="11"/>
+    <w:abstractNumId w:val="12"/>
   </w:num>
   <w:num w:numId="41">
-    <w:abstractNumId w:val="31"/>
+    <w:abstractNumId w:val="32"/>
   </w:num>
   <w:num w:numId="42">
-    <w:abstractNumId w:val="31"/>
+    <w:abstractNumId w:val="32"/>
     <w:lvlOverride w:ilvl="0">
       <w:startOverride w:val="5"/>
     </w:lvlOverride>
@@ -28532,7 +28900,7 @@
     </w:lvlOverride>
   </w:num>
   <w:num w:numId="43">
-    <w:abstractNumId w:val="31"/>
+    <w:abstractNumId w:val="32"/>
     <w:lvlOverride w:ilvl="0">
       <w:startOverride w:val="5"/>
     </w:lvlOverride>
@@ -28562,13 +28930,13 @@
     </w:lvlOverride>
   </w:num>
   <w:num w:numId="44">
-    <w:abstractNumId w:val="34"/>
+    <w:abstractNumId w:val="35"/>
   </w:num>
   <w:num w:numId="45">
-    <w:abstractNumId w:val="26"/>
+    <w:abstractNumId w:val="27"/>
   </w:num>
   <w:num w:numId="46">
-    <w:abstractNumId w:val="31"/>
+    <w:abstractNumId w:val="32"/>
     <w:lvlOverride w:ilvl="0">
       <w:startOverride w:val="5"/>
     </w:lvlOverride>
@@ -28598,7 +28966,7 @@
     </w:lvlOverride>
   </w:num>
   <w:num w:numId="47">
-    <w:abstractNumId w:val="31"/>
+    <w:abstractNumId w:val="32"/>
     <w:lvlOverride w:ilvl="0">
       <w:startOverride w:val="5"/>
     </w:lvlOverride>
@@ -28628,7 +28996,7 @@
     </w:lvlOverride>
   </w:num>
   <w:num w:numId="48">
-    <w:abstractNumId w:val="31"/>
+    <w:abstractNumId w:val="32"/>
     <w:lvlOverride w:ilvl="0">
       <w:startOverride w:val="5"/>
     </w:lvlOverride>
@@ -28657,6 +29025,9 @@
       <w:startOverride w:val="1"/>
     </w:lvlOverride>
   </w:num>
+  <w:num w:numId="49">
+    <w:abstractNumId w:val="7"/>
+  </w:num>
 </w:numbering>
 </file>
 
@@ -28664,6 +29035,9 @@
 <w15:people xmlns:wpc="http://schemas.microsoft.com/office/word/2010/wordprocessingCanvas" xmlns:mc="http://schemas.openxmlformats.org/markup-compatibility/2006" xmlns:o="urn:schemas-microsoft-com:office:office" xmlns:r="http://schemas.openxmlformats.org/officeDocument/2006/relationships" xmlns:m="http://schemas.openxmlformats.org/officeDocument/2006/math" xmlns:v="urn:schemas-microsoft-com:vml" xmlns:wp14="http://schemas.microsoft.com/office/word/2010/wordprocessingDrawing" xmlns:wp="http://schemas.openxmlformats.org/drawingml/2006/wordprocessingDrawing" xmlns:w10="urn:schemas-microsoft-com:office:word" xmlns:w="http://schemas.openxmlformats.org/wordprocessingml/2006/main" xmlns:w14="http://schemas.microsoft.com/office/word/2010/wordml" xmlns:w15="http://schemas.microsoft.com/office/word/2012/wordml" xmlns:wpg="http://schemas.microsoft.com/office/word/2010/wordprocessingGroup" xmlns:wpi="http://schemas.microsoft.com/office/word/2010/wordprocessingInk" xmlns:wne="http://schemas.microsoft.com/office/word/2006/wordml" xmlns:wps="http://schemas.microsoft.com/office/word/2010/wordprocessingShape" mc:Ignorable="w14 w15 wp14">
   <w15:person w15:author="Mueller, Kai">
     <w15:presenceInfo w15:providerId="AD" w15:userId="S-1-5-21-74642-3284969411-2123768488-667044"/>
+  </w15:person>
+  <w15:person w15:author="Lenk, Max">
+    <w15:presenceInfo w15:providerId="AD" w15:userId="S-1-5-21-74642-3284969411-2123768488-665992"/>
   </w15:person>
 </w15:people>
 </file>
@@ -30453,7 +30827,7 @@
 </file>
 
 <file path=customXml/itemProps1.xml><?xml version="1.0" encoding="utf-8"?>
-<ds:datastoreItem xmlns:ds="http://schemas.openxmlformats.org/officeDocument/2006/customXml" ds:itemID="{164E5826-7D56-4E53-BF5C-619E4A7B1A6F}">
+<ds:datastoreItem xmlns:ds="http://schemas.openxmlformats.org/officeDocument/2006/customXml" ds:itemID="{CB68B940-4EC7-4022-935D-A8D946B6AC9F}">
   <ds:schemaRefs>
     <ds:schemaRef ds:uri="http://schemas.openxmlformats.org/officeDocument/2006/bibliography"/>
   </ds:schemaRefs>

</xml_diff>